<commit_message>
Update NLP Part 1 Content
</commit_message>
<xml_diff>
--- a/Article/Content.docx
+++ b/Article/Content.docx
@@ -65,8 +65,6 @@
         </w:rPr>
         <w:t>In this article</w:t>
       </w:r>
-      <w:bookmarkStart w:id="0" w:name="_GoBack"/>
-      <w:bookmarkEnd w:id="0"/>
       <w:r>
         <w:rPr>
           <w:sz w:val="24"/>
@@ -252,15 +250,1634 @@
         </w:rPr>
         <w:t xml:space="preserve">Libraries used: spacy, </w:t>
       </w:r>
+      <w:r>
+        <w:rPr>
+          <w:sz w:val="24"/>
+          <w:szCs w:val="24"/>
+        </w:rPr>
+        <w:t>genism</w:t>
+      </w:r>
+    </w:p>
+    <w:p>
+      <w:pPr>
+        <w:rPr>
+          <w:sz w:val="24"/>
+          <w:szCs w:val="24"/>
+        </w:rPr>
+      </w:pPr>
+      <w:r>
+        <w:rPr>
+          <w:sz w:val="24"/>
+          <w:szCs w:val="24"/>
+        </w:rPr>
+        <w:br w:type="page"/>
+      </w:r>
+    </w:p>
+    <w:p>
+      <w:pPr>
+        <w:jc w:val="center"/>
+        <w:rPr>
+          <w:b/>
+          <w:sz w:val="24"/>
+          <w:szCs w:val="24"/>
+          <w:u w:val="single"/>
+        </w:rPr>
+      </w:pPr>
+      <w:r>
+        <w:rPr>
+          <w:b/>
+          <w:sz w:val="24"/>
+          <w:szCs w:val="24"/>
+          <w:u w:val="single"/>
+        </w:rPr>
+        <w:lastRenderedPageBreak/>
+        <w:t>NLP 1</w:t>
+      </w:r>
+    </w:p>
+    <w:p>
+      <w:pPr>
+        <w:rPr>
+          <w:sz w:val="24"/>
+          <w:szCs w:val="24"/>
+        </w:rPr>
+      </w:pPr>
+      <w:r>
+        <w:rPr>
+          <w:sz w:val="24"/>
+          <w:szCs w:val="24"/>
+        </w:rPr>
+        <w:t xml:space="preserve">In this series of articles, we </w:t>
+      </w:r>
+      <w:r>
+        <w:rPr>
+          <w:sz w:val="24"/>
+          <w:szCs w:val="24"/>
+        </w:rPr>
+        <w:t xml:space="preserve">go through various techniques and model used in </w:t>
+      </w:r>
+      <w:r>
+        <w:rPr>
+          <w:sz w:val="24"/>
+          <w:szCs w:val="24"/>
+        </w:rPr>
+        <w:t>Natural Language Processing</w:t>
+      </w:r>
+      <w:r>
+        <w:rPr>
+          <w:sz w:val="24"/>
+          <w:szCs w:val="24"/>
+        </w:rPr>
+        <w:t>.</w:t>
+      </w:r>
+    </w:p>
+    <w:p>
+      <w:pPr>
+        <w:rPr>
+          <w:sz w:val="24"/>
+          <w:szCs w:val="24"/>
+        </w:rPr>
+      </w:pPr>
+      <w:r>
+        <w:rPr>
+          <w:sz w:val="24"/>
+          <w:szCs w:val="24"/>
+        </w:rPr>
+        <w:t>Series covers the following topics:</w:t>
+      </w:r>
+    </w:p>
+    <w:p>
+      <w:pPr>
+        <w:pStyle w:val="ListParagraph"/>
+        <w:numPr>
+          <w:ilvl w:val="0"/>
+          <w:numId w:val="2"/>
+        </w:numPr>
+        <w:rPr>
+          <w:sz w:val="24"/>
+          <w:szCs w:val="24"/>
+        </w:rPr>
+      </w:pPr>
+      <w:r>
+        <w:rPr>
+          <w:sz w:val="24"/>
+          <w:szCs w:val="24"/>
+        </w:rPr>
+        <w:t xml:space="preserve">Text </w:t>
+      </w:r>
       <w:proofErr w:type="spellStart"/>
       <w:r>
         <w:rPr>
           <w:sz w:val="24"/>
           <w:szCs w:val="24"/>
         </w:rPr>
-        <w:t>gensim</w:t>
+        <w:t>Preprocessing</w:t>
       </w:r>
       <w:proofErr w:type="spellEnd"/>
+    </w:p>
+    <w:p>
+      <w:pPr>
+        <w:pStyle w:val="ListParagraph"/>
+        <w:numPr>
+          <w:ilvl w:val="0"/>
+          <w:numId w:val="2"/>
+        </w:numPr>
+        <w:rPr>
+          <w:sz w:val="24"/>
+          <w:szCs w:val="24"/>
+        </w:rPr>
+      </w:pPr>
+      <w:r>
+        <w:rPr>
+          <w:sz w:val="24"/>
+          <w:szCs w:val="24"/>
+        </w:rPr>
+        <w:t>Text Representation</w:t>
+      </w:r>
+    </w:p>
+    <w:p>
+      <w:pPr>
+        <w:pStyle w:val="ListParagraph"/>
+        <w:numPr>
+          <w:ilvl w:val="0"/>
+          <w:numId w:val="2"/>
+        </w:numPr>
+        <w:rPr>
+          <w:sz w:val="24"/>
+          <w:szCs w:val="24"/>
+        </w:rPr>
+      </w:pPr>
+      <w:r>
+        <w:rPr>
+          <w:sz w:val="24"/>
+          <w:szCs w:val="24"/>
+        </w:rPr>
+        <w:t>Word Embedding</w:t>
+      </w:r>
+    </w:p>
+    <w:p>
+      <w:pPr>
+        <w:pStyle w:val="ListParagraph"/>
+        <w:numPr>
+          <w:ilvl w:val="0"/>
+          <w:numId w:val="2"/>
+        </w:numPr>
+        <w:rPr>
+          <w:sz w:val="24"/>
+          <w:szCs w:val="24"/>
+        </w:rPr>
+      </w:pPr>
+      <w:r>
+        <w:rPr>
+          <w:sz w:val="24"/>
+          <w:szCs w:val="24"/>
+        </w:rPr>
+        <w:t xml:space="preserve">Language </w:t>
+      </w:r>
+      <w:proofErr w:type="spellStart"/>
+      <w:r>
+        <w:rPr>
+          <w:sz w:val="24"/>
+          <w:szCs w:val="24"/>
+        </w:rPr>
+        <w:t>Modeling</w:t>
+      </w:r>
+      <w:proofErr w:type="spellEnd"/>
+    </w:p>
+    <w:p>
+      <w:pPr>
+        <w:pStyle w:val="ListParagraph"/>
+        <w:numPr>
+          <w:ilvl w:val="0"/>
+          <w:numId w:val="2"/>
+        </w:numPr>
+        <w:rPr>
+          <w:sz w:val="24"/>
+          <w:szCs w:val="24"/>
+        </w:rPr>
+      </w:pPr>
+      <w:r>
+        <w:rPr>
+          <w:sz w:val="24"/>
+          <w:szCs w:val="24"/>
+        </w:rPr>
+        <w:t xml:space="preserve">Topic </w:t>
+      </w:r>
+      <w:proofErr w:type="spellStart"/>
+      <w:r>
+        <w:rPr>
+          <w:sz w:val="24"/>
+          <w:szCs w:val="24"/>
+        </w:rPr>
+        <w:t>Modeling</w:t>
+      </w:r>
+      <w:proofErr w:type="spellEnd"/>
+    </w:p>
+    <w:p>
+      <w:pPr>
+        <w:rPr>
+          <w:sz w:val="24"/>
+          <w:szCs w:val="24"/>
+        </w:rPr>
+      </w:pPr>
+    </w:p>
+    <w:p>
+      <w:pPr>
+        <w:rPr>
+          <w:sz w:val="24"/>
+          <w:szCs w:val="24"/>
+        </w:rPr>
+      </w:pPr>
+      <w:r>
+        <w:rPr>
+          <w:sz w:val="24"/>
+          <w:szCs w:val="24"/>
+        </w:rPr>
+        <w:t>Pre requisite for this article</w:t>
+      </w:r>
+    </w:p>
+    <w:p>
+      <w:pPr>
+        <w:rPr>
+          <w:sz w:val="24"/>
+          <w:szCs w:val="24"/>
+        </w:rPr>
+      </w:pPr>
+      <w:r>
+        <w:rPr>
+          <w:sz w:val="24"/>
+          <w:szCs w:val="24"/>
+        </w:rPr>
+        <w:t>Python</w:t>
+      </w:r>
+    </w:p>
+    <w:p>
+      <w:pPr>
+        <w:rPr>
+          <w:sz w:val="24"/>
+          <w:szCs w:val="24"/>
+        </w:rPr>
+      </w:pPr>
+    </w:p>
+    <w:p>
+      <w:pPr>
+        <w:rPr>
+          <w:sz w:val="24"/>
+          <w:szCs w:val="24"/>
+        </w:rPr>
+      </w:pPr>
+      <w:r>
+        <w:rPr>
+          <w:sz w:val="24"/>
+          <w:szCs w:val="24"/>
+        </w:rPr>
+        <w:t>In this article, we learn the real time problem statements in NLP. The following topics are covered in this article.</w:t>
+      </w:r>
+    </w:p>
+    <w:p>
+      <w:pPr>
+        <w:pStyle w:val="ListParagraph"/>
+        <w:numPr>
+          <w:ilvl w:val="0"/>
+          <w:numId w:val="3"/>
+        </w:numPr>
+        <w:rPr>
+          <w:sz w:val="24"/>
+          <w:szCs w:val="24"/>
+        </w:rPr>
+      </w:pPr>
+      <w:r>
+        <w:rPr>
+          <w:sz w:val="24"/>
+          <w:szCs w:val="24"/>
+        </w:rPr>
+        <w:t>What is Natural Language Processing (NLP)</w:t>
+      </w:r>
+    </w:p>
+    <w:p>
+      <w:pPr>
+        <w:pStyle w:val="ListParagraph"/>
+        <w:numPr>
+          <w:ilvl w:val="0"/>
+          <w:numId w:val="3"/>
+        </w:numPr>
+        <w:rPr>
+          <w:sz w:val="24"/>
+          <w:szCs w:val="24"/>
+        </w:rPr>
+      </w:pPr>
+      <w:r>
+        <w:rPr>
+          <w:sz w:val="24"/>
+          <w:szCs w:val="24"/>
+        </w:rPr>
+        <w:t>Need of NLP</w:t>
+      </w:r>
+    </w:p>
+    <w:p>
+      <w:pPr>
+        <w:pStyle w:val="ListParagraph"/>
+        <w:numPr>
+          <w:ilvl w:val="0"/>
+          <w:numId w:val="3"/>
+        </w:numPr>
+        <w:rPr>
+          <w:sz w:val="24"/>
+          <w:szCs w:val="24"/>
+        </w:rPr>
+      </w:pPr>
+      <w:r>
+        <w:rPr>
+          <w:sz w:val="24"/>
+          <w:szCs w:val="24"/>
+        </w:rPr>
+        <w:t>Text Pre-processing</w:t>
+      </w:r>
+    </w:p>
+    <w:p>
+      <w:pPr>
+        <w:pStyle w:val="ListParagraph"/>
+        <w:numPr>
+          <w:ilvl w:val="0"/>
+          <w:numId w:val="3"/>
+        </w:numPr>
+        <w:rPr>
+          <w:sz w:val="24"/>
+          <w:szCs w:val="24"/>
+        </w:rPr>
+      </w:pPr>
+      <w:r>
+        <w:rPr>
+          <w:sz w:val="24"/>
+          <w:szCs w:val="24"/>
+        </w:rPr>
+        <w:t>Case Study: Tweet Sentiment Classification</w:t>
+      </w:r>
+    </w:p>
+    <w:p>
+      <w:pPr>
+        <w:rPr>
+          <w:b/>
+          <w:sz w:val="24"/>
+          <w:szCs w:val="24"/>
+        </w:rPr>
+      </w:pPr>
+      <w:r>
+        <w:rPr>
+          <w:b/>
+          <w:sz w:val="24"/>
+          <w:szCs w:val="24"/>
+        </w:rPr>
+        <w:t>What is</w:t>
+      </w:r>
+      <w:r>
+        <w:rPr>
+          <w:b/>
+          <w:sz w:val="24"/>
+          <w:szCs w:val="24"/>
+        </w:rPr>
+        <w:t xml:space="preserve"> NLP?</w:t>
+      </w:r>
+    </w:p>
+    <w:p>
+      <w:pPr>
+        <w:rPr>
+          <w:rStyle w:val="Strong"/>
+          <w:rFonts w:ascii="Helvetica" w:hAnsi="Helvetica"/>
+          <w:b w:val="0"/>
+          <w:color w:val="000000"/>
+          <w:sz w:val="21"/>
+          <w:szCs w:val="21"/>
+          <w:shd w:val="clear" w:color="auto" w:fill="FFFFFF"/>
+        </w:rPr>
+      </w:pPr>
+      <w:r>
+        <w:rPr>
+          <w:rStyle w:val="Strong"/>
+          <w:rFonts w:ascii="Helvetica" w:hAnsi="Helvetica"/>
+          <w:b w:val="0"/>
+          <w:color w:val="000000"/>
+          <w:sz w:val="21"/>
+          <w:szCs w:val="21"/>
+          <w:shd w:val="clear" w:color="auto" w:fill="FFFFFF"/>
+        </w:rPr>
+        <w:t xml:space="preserve">An area of computer science that deals with methods to </w:t>
+      </w:r>
+      <w:proofErr w:type="spellStart"/>
+      <w:r>
+        <w:rPr>
+          <w:rStyle w:val="Strong"/>
+          <w:rFonts w:ascii="Helvetica" w:hAnsi="Helvetica"/>
+          <w:b w:val="0"/>
+          <w:color w:val="000000"/>
+          <w:sz w:val="21"/>
+          <w:szCs w:val="21"/>
+          <w:shd w:val="clear" w:color="auto" w:fill="FFFFFF"/>
+        </w:rPr>
+        <w:t>analyze</w:t>
+      </w:r>
+      <w:proofErr w:type="spellEnd"/>
+      <w:r>
+        <w:rPr>
+          <w:rStyle w:val="Strong"/>
+          <w:rFonts w:ascii="Helvetica" w:hAnsi="Helvetica"/>
+          <w:b w:val="0"/>
+          <w:color w:val="000000"/>
+          <w:sz w:val="21"/>
+          <w:szCs w:val="21"/>
+          <w:shd w:val="clear" w:color="auto" w:fill="FFFFFF"/>
+        </w:rPr>
+        <w:t>, model, and understand human language. Every intelligent application involving human language has some NLP behind it.</w:t>
+      </w:r>
+    </w:p>
+    <w:p>
+      <w:pPr>
+        <w:rPr>
+          <w:rStyle w:val="Strong"/>
+          <w:rFonts w:ascii="Helvetica" w:hAnsi="Helvetica"/>
+          <w:b w:val="0"/>
+          <w:color w:val="000000"/>
+          <w:sz w:val="21"/>
+          <w:szCs w:val="21"/>
+          <w:shd w:val="clear" w:color="auto" w:fill="FFFFFF"/>
+        </w:rPr>
+      </w:pPr>
+    </w:p>
+    <w:p>
+      <w:pPr>
+        <w:rPr>
+          <w:b/>
+          <w:sz w:val="24"/>
+          <w:szCs w:val="24"/>
+        </w:rPr>
+      </w:pPr>
+      <w:r>
+        <w:rPr>
+          <w:b/>
+          <w:sz w:val="24"/>
+          <w:szCs w:val="24"/>
+        </w:rPr>
+        <w:t>Need of NLP?</w:t>
+      </w:r>
+    </w:p>
+    <w:p>
+      <w:pPr>
+        <w:rPr>
+          <w:b/>
+          <w:sz w:val="24"/>
+          <w:szCs w:val="24"/>
+        </w:rPr>
+      </w:pPr>
+    </w:p>
+    <w:p>
+      <w:pPr>
+        <w:rPr>
+          <w:rStyle w:val="Strong"/>
+          <w:rFonts w:ascii="Helvetica" w:hAnsi="Helvetica"/>
+          <w:color w:val="000000"/>
+          <w:sz w:val="21"/>
+          <w:szCs w:val="21"/>
+          <w:shd w:val="clear" w:color="auto" w:fill="FFFFFF"/>
+        </w:rPr>
+      </w:pPr>
+      <w:r>
+        <w:rPr>
+          <w:rStyle w:val="Strong"/>
+          <w:rFonts w:ascii="Helvetica" w:hAnsi="Helvetica"/>
+          <w:color w:val="000000"/>
+          <w:sz w:val="21"/>
+          <w:szCs w:val="21"/>
+          <w:shd w:val="clear" w:color="auto" w:fill="FFFFFF"/>
+        </w:rPr>
+        <w:t>Applications of NLP</w:t>
+      </w:r>
+    </w:p>
+    <w:p>
+      <w:pPr>
+        <w:rPr>
+          <w:rStyle w:val="Strong"/>
+          <w:shd w:val="clear" w:color="auto" w:fill="FFFFFF"/>
+        </w:rPr>
+      </w:pPr>
+      <w:r>
+        <w:rPr>
+          <w:rStyle w:val="Strong"/>
+          <w:bCs w:val="0"/>
+          <w:shd w:val="clear" w:color="auto" w:fill="FFFFFF"/>
+        </w:rPr>
+        <w:t xml:space="preserve">Language </w:t>
+      </w:r>
+      <w:proofErr w:type="spellStart"/>
+      <w:r>
+        <w:rPr>
+          <w:rStyle w:val="Strong"/>
+          <w:bCs w:val="0"/>
+          <w:shd w:val="clear" w:color="auto" w:fill="FFFFFF"/>
+        </w:rPr>
+        <w:t>modeling</w:t>
+      </w:r>
+      <w:proofErr w:type="spellEnd"/>
+      <w:r>
+        <w:rPr>
+          <w:rStyle w:val="Strong"/>
+          <w:shd w:val="clear" w:color="auto" w:fill="FFFFFF"/>
+        </w:rPr>
+        <w:t xml:space="preserve">: </w:t>
+      </w:r>
+    </w:p>
+    <w:p>
+      <w:pPr>
+        <w:rPr>
+          <w:rStyle w:val="Strong"/>
+          <w:b w:val="0"/>
+          <w:shd w:val="clear" w:color="auto" w:fill="FFFFFF"/>
+        </w:rPr>
+      </w:pPr>
+      <w:r>
+        <w:rPr>
+          <w:rStyle w:val="Strong"/>
+          <w:b w:val="0"/>
+          <w:shd w:val="clear" w:color="auto" w:fill="FFFFFF"/>
+        </w:rPr>
+        <w:t>It is the task of </w:t>
+      </w:r>
+      <w:r>
+        <w:rPr>
+          <w:rStyle w:val="Strong"/>
+          <w:b w:val="0"/>
+          <w:bCs w:val="0"/>
+          <w:shd w:val="clear" w:color="auto" w:fill="FFFFFF"/>
+        </w:rPr>
+        <w:t>predicting what the next word in a sentence will be</w:t>
+      </w:r>
+      <w:r>
+        <w:rPr>
+          <w:rStyle w:val="Strong"/>
+          <w:b w:val="0"/>
+          <w:shd w:val="clear" w:color="auto" w:fill="FFFFFF"/>
+        </w:rPr>
+        <w:t xml:space="preserve"> based on the history of previous words. The goal of this task is to learn the probability of a sequence of words appearing in a given language. Language </w:t>
+      </w:r>
+      <w:proofErr w:type="spellStart"/>
+      <w:r>
+        <w:rPr>
+          <w:rStyle w:val="Strong"/>
+          <w:b w:val="0"/>
+          <w:shd w:val="clear" w:color="auto" w:fill="FFFFFF"/>
+        </w:rPr>
+        <w:t>modeling</w:t>
+      </w:r>
+      <w:proofErr w:type="spellEnd"/>
+      <w:r>
+        <w:rPr>
+          <w:rStyle w:val="Strong"/>
+          <w:b w:val="0"/>
+          <w:shd w:val="clear" w:color="auto" w:fill="FFFFFF"/>
+        </w:rPr>
+        <w:t xml:space="preserve"> is useful for building solutions for a wide variety of problems, such as</w:t>
+      </w:r>
+    </w:p>
+    <w:p>
+      <w:pPr>
+        <w:pStyle w:val="ListParagraph"/>
+        <w:numPr>
+          <w:ilvl w:val="0"/>
+          <w:numId w:val="5"/>
+        </w:numPr>
+        <w:rPr>
+          <w:rStyle w:val="Strong"/>
+          <w:b w:val="0"/>
+          <w:shd w:val="clear" w:color="auto" w:fill="FFFFFF"/>
+        </w:rPr>
+      </w:pPr>
+      <w:r>
+        <w:rPr>
+          <w:rStyle w:val="Strong"/>
+          <w:b w:val="0"/>
+          <w:shd w:val="clear" w:color="auto" w:fill="FFFFFF"/>
+        </w:rPr>
+        <w:t>Spelling correction</w:t>
+      </w:r>
+    </w:p>
+    <w:p>
+      <w:pPr>
+        <w:pStyle w:val="ListParagraph"/>
+        <w:numPr>
+          <w:ilvl w:val="0"/>
+          <w:numId w:val="5"/>
+        </w:numPr>
+        <w:rPr>
+          <w:rStyle w:val="Strong"/>
+          <w:b w:val="0"/>
+          <w:shd w:val="clear" w:color="auto" w:fill="FFFFFF"/>
+        </w:rPr>
+      </w:pPr>
+      <w:r>
+        <w:rPr>
+          <w:rStyle w:val="Strong"/>
+          <w:b w:val="0"/>
+          <w:shd w:val="clear" w:color="auto" w:fill="FFFFFF"/>
+        </w:rPr>
+        <w:t>S</w:t>
+      </w:r>
+      <w:r>
+        <w:rPr>
+          <w:rStyle w:val="Strong"/>
+          <w:b w:val="0"/>
+          <w:shd w:val="clear" w:color="auto" w:fill="FFFFFF"/>
+        </w:rPr>
+        <w:t>peech recogni</w:t>
+      </w:r>
+      <w:r>
+        <w:rPr>
+          <w:rStyle w:val="Strong"/>
+          <w:b w:val="0"/>
+          <w:shd w:val="clear" w:color="auto" w:fill="FFFFFF"/>
+        </w:rPr>
+        <w:t>tion</w:t>
+      </w:r>
+    </w:p>
+    <w:p>
+      <w:pPr>
+        <w:pStyle w:val="ListParagraph"/>
+        <w:numPr>
+          <w:ilvl w:val="0"/>
+          <w:numId w:val="5"/>
+        </w:numPr>
+        <w:rPr>
+          <w:rStyle w:val="Strong"/>
+          <w:b w:val="0"/>
+          <w:shd w:val="clear" w:color="auto" w:fill="FFFFFF"/>
+        </w:rPr>
+      </w:pPr>
+      <w:r>
+        <w:rPr>
+          <w:rStyle w:val="Strong"/>
+          <w:b w:val="0"/>
+          <w:shd w:val="clear" w:color="auto" w:fill="FFFFFF"/>
+        </w:rPr>
+        <w:t>M</w:t>
+      </w:r>
+      <w:r>
+        <w:rPr>
+          <w:rStyle w:val="Strong"/>
+          <w:b w:val="0"/>
+          <w:shd w:val="clear" w:color="auto" w:fill="FFFFFF"/>
+        </w:rPr>
+        <w:t>achine translation.</w:t>
+      </w:r>
+    </w:p>
+    <w:p>
+      <w:pPr>
+        <w:rPr>
+          <w:rStyle w:val="Strong"/>
+          <w:b w:val="0"/>
+          <w:shd w:val="clear" w:color="auto" w:fill="FFFFFF"/>
+        </w:rPr>
+      </w:pPr>
+      <w:r>
+        <w:rPr>
+          <w:rStyle w:val="Strong"/>
+          <w:bCs w:val="0"/>
+          <w:shd w:val="clear" w:color="auto" w:fill="FFFFFF"/>
+        </w:rPr>
+        <w:t>Text classification</w:t>
+      </w:r>
+      <w:r>
+        <w:rPr>
+          <w:rStyle w:val="Strong"/>
+          <w:shd w:val="clear" w:color="auto" w:fill="FFFFFF"/>
+        </w:rPr>
+        <w:t>:</w:t>
+      </w:r>
+      <w:r>
+        <w:rPr>
+          <w:rStyle w:val="Strong"/>
+          <w:b w:val="0"/>
+          <w:shd w:val="clear" w:color="auto" w:fill="FFFFFF"/>
+        </w:rPr>
+        <w:t xml:space="preserve"> </w:t>
+      </w:r>
+    </w:p>
+    <w:p>
+      <w:pPr>
+        <w:rPr>
+          <w:rStyle w:val="Strong"/>
+          <w:b w:val="0"/>
+          <w:shd w:val="clear" w:color="auto" w:fill="FFFFFF"/>
+        </w:rPr>
+      </w:pPr>
+      <w:r>
+        <w:rPr>
+          <w:rStyle w:val="Strong"/>
+          <w:b w:val="0"/>
+          <w:shd w:val="clear" w:color="auto" w:fill="FFFFFF"/>
+        </w:rPr>
+        <w:t>This is the task of </w:t>
+      </w:r>
+      <w:r>
+        <w:rPr>
+          <w:rStyle w:val="Strong"/>
+          <w:b w:val="0"/>
+          <w:bCs w:val="0"/>
+          <w:shd w:val="clear" w:color="auto" w:fill="FFFFFF"/>
+        </w:rPr>
+        <w:t>bucketing the text into a known set of categories based on its content</w:t>
+      </w:r>
+    </w:p>
+    <w:p>
+      <w:pPr>
+        <w:pStyle w:val="ListParagraph"/>
+        <w:numPr>
+          <w:ilvl w:val="0"/>
+          <w:numId w:val="6"/>
+        </w:numPr>
+        <w:rPr>
+          <w:rStyle w:val="Strong"/>
+          <w:b w:val="0"/>
+          <w:shd w:val="clear" w:color="auto" w:fill="FFFFFF"/>
+        </w:rPr>
+      </w:pPr>
+      <w:r>
+        <w:rPr>
+          <w:rStyle w:val="Strong"/>
+          <w:b w:val="0"/>
+          <w:shd w:val="clear" w:color="auto" w:fill="FFFFFF"/>
+        </w:rPr>
+        <w:lastRenderedPageBreak/>
+        <w:t>E</w:t>
+      </w:r>
+      <w:r>
+        <w:rPr>
+          <w:rStyle w:val="Strong"/>
+          <w:b w:val="0"/>
+          <w:shd w:val="clear" w:color="auto" w:fill="FFFFFF"/>
+        </w:rPr>
+        <w:t xml:space="preserve">mail spam identification </w:t>
+      </w:r>
+    </w:p>
+    <w:p>
+      <w:pPr>
+        <w:pStyle w:val="ListParagraph"/>
+        <w:numPr>
+          <w:ilvl w:val="0"/>
+          <w:numId w:val="6"/>
+        </w:numPr>
+        <w:rPr>
+          <w:rStyle w:val="Strong"/>
+          <w:b w:val="0"/>
+          <w:shd w:val="clear" w:color="auto" w:fill="FFFFFF"/>
+        </w:rPr>
+      </w:pPr>
+      <w:r>
+        <w:rPr>
+          <w:rStyle w:val="Strong"/>
+          <w:b w:val="0"/>
+          <w:shd w:val="clear" w:color="auto" w:fill="FFFFFF"/>
+        </w:rPr>
+        <w:t>S</w:t>
+      </w:r>
+      <w:r>
+        <w:rPr>
+          <w:rStyle w:val="Strong"/>
+          <w:b w:val="0"/>
+          <w:shd w:val="clear" w:color="auto" w:fill="FFFFFF"/>
+        </w:rPr>
+        <w:t>entiment analysis.</w:t>
+      </w:r>
+    </w:p>
+    <w:p>
+      <w:pPr>
+        <w:rPr>
+          <w:rStyle w:val="Strong"/>
+          <w:b w:val="0"/>
+          <w:shd w:val="clear" w:color="auto" w:fill="FFFFFF"/>
+        </w:rPr>
+      </w:pPr>
+      <w:r>
+        <w:rPr>
+          <w:rStyle w:val="Strong"/>
+          <w:bCs w:val="0"/>
+          <w:shd w:val="clear" w:color="auto" w:fill="FFFFFF"/>
+        </w:rPr>
+        <w:t>Information extraction</w:t>
+      </w:r>
+      <w:r>
+        <w:rPr>
+          <w:rStyle w:val="Strong"/>
+          <w:shd w:val="clear" w:color="auto" w:fill="FFFFFF"/>
+        </w:rPr>
+        <w:t>:</w:t>
+      </w:r>
+      <w:r>
+        <w:rPr>
+          <w:rStyle w:val="Strong"/>
+          <w:b w:val="0"/>
+          <w:shd w:val="clear" w:color="auto" w:fill="FFFFFF"/>
+        </w:rPr>
+        <w:t xml:space="preserve"> </w:t>
+      </w:r>
+    </w:p>
+    <w:p>
+      <w:pPr>
+        <w:rPr>
+          <w:rStyle w:val="Strong"/>
+          <w:b w:val="0"/>
+          <w:shd w:val="clear" w:color="auto" w:fill="FFFFFF"/>
+        </w:rPr>
+      </w:pPr>
+      <w:r>
+        <w:rPr>
+          <w:rStyle w:val="Strong"/>
+          <w:b w:val="0"/>
+          <w:shd w:val="clear" w:color="auto" w:fill="FFFFFF"/>
+        </w:rPr>
+        <w:t>It is the task of</w:t>
+      </w:r>
+      <w:r>
+        <w:rPr>
+          <w:rStyle w:val="Strong"/>
+          <w:b w:val="0"/>
+          <w:shd w:val="clear" w:color="auto" w:fill="FFFFFF"/>
+        </w:rPr>
+        <w:t xml:space="preserve"> extracting relevant information from text, such as calendar events from emails or the names of people mentioned in a social media post.</w:t>
+      </w:r>
+    </w:p>
+    <w:p>
+      <w:pPr>
+        <w:pStyle w:val="ListParagraph"/>
+        <w:numPr>
+          <w:ilvl w:val="0"/>
+          <w:numId w:val="8"/>
+        </w:numPr>
+        <w:rPr>
+          <w:rStyle w:val="Strong"/>
+          <w:b w:val="0"/>
+          <w:shd w:val="clear" w:color="auto" w:fill="FFFFFF"/>
+        </w:rPr>
+      </w:pPr>
+      <w:r>
+        <w:rPr>
+          <w:rStyle w:val="Strong"/>
+          <w:b w:val="0"/>
+          <w:shd w:val="clear" w:color="auto" w:fill="FFFFFF"/>
+        </w:rPr>
+        <w:t>Gmail extracts destination from tickets whenever we are traveling.</w:t>
+      </w:r>
+    </w:p>
+    <w:p>
+      <w:pPr>
+        <w:rPr>
+          <w:rStyle w:val="Strong"/>
+          <w:b w:val="0"/>
+          <w:shd w:val="clear" w:color="auto" w:fill="FFFFFF"/>
+        </w:rPr>
+      </w:pPr>
+      <w:r>
+        <w:rPr>
+          <w:rStyle w:val="Strong"/>
+          <w:bCs w:val="0"/>
+          <w:shd w:val="clear" w:color="auto" w:fill="FFFFFF"/>
+        </w:rPr>
+        <w:t>Information retrieval</w:t>
+      </w:r>
+      <w:r>
+        <w:rPr>
+          <w:rStyle w:val="Strong"/>
+          <w:shd w:val="clear" w:color="auto" w:fill="FFFFFF"/>
+        </w:rPr>
+        <w:t>:</w:t>
+      </w:r>
+      <w:r>
+        <w:rPr>
+          <w:rStyle w:val="Strong"/>
+          <w:b w:val="0"/>
+          <w:shd w:val="clear" w:color="auto" w:fill="FFFFFF"/>
+        </w:rPr>
+        <w:t xml:space="preserve"> </w:t>
+      </w:r>
+    </w:p>
+    <w:p>
+      <w:pPr>
+        <w:rPr>
+          <w:rStyle w:val="Strong"/>
+          <w:b w:val="0"/>
+          <w:shd w:val="clear" w:color="auto" w:fill="FFFFFF"/>
+        </w:rPr>
+      </w:pPr>
+      <w:r>
+        <w:rPr>
+          <w:rStyle w:val="Strong"/>
+          <w:b w:val="0"/>
+          <w:shd w:val="clear" w:color="auto" w:fill="FFFFFF"/>
+        </w:rPr>
+        <w:t>It</w:t>
+      </w:r>
+      <w:r>
+        <w:rPr>
+          <w:rStyle w:val="Strong"/>
+          <w:b w:val="0"/>
+          <w:shd w:val="clear" w:color="auto" w:fill="FFFFFF"/>
+        </w:rPr>
+        <w:t xml:space="preserve"> is the task of </w:t>
+      </w:r>
+      <w:r>
+        <w:rPr>
+          <w:rStyle w:val="Strong"/>
+          <w:b w:val="0"/>
+          <w:bCs w:val="0"/>
+          <w:shd w:val="clear" w:color="auto" w:fill="FFFFFF"/>
+        </w:rPr>
+        <w:t>finding documents relevant to a user query from a large collection</w:t>
+      </w:r>
+      <w:r>
+        <w:rPr>
+          <w:rStyle w:val="Strong"/>
+          <w:b w:val="0"/>
+          <w:shd w:val="clear" w:color="auto" w:fill="FFFFFF"/>
+        </w:rPr>
+        <w:t xml:space="preserve">. </w:t>
+      </w:r>
+    </w:p>
+    <w:p>
+      <w:pPr>
+        <w:pStyle w:val="ListParagraph"/>
+        <w:numPr>
+          <w:ilvl w:val="0"/>
+          <w:numId w:val="7"/>
+        </w:numPr>
+        <w:rPr>
+          <w:rStyle w:val="Strong"/>
+          <w:b w:val="0"/>
+          <w:shd w:val="clear" w:color="auto" w:fill="FFFFFF"/>
+        </w:rPr>
+      </w:pPr>
+      <w:r>
+        <w:rPr>
+          <w:rStyle w:val="Strong"/>
+          <w:b w:val="0"/>
+          <w:shd w:val="clear" w:color="auto" w:fill="FFFFFF"/>
+        </w:rPr>
+        <w:t>Semantic search engine</w:t>
+      </w:r>
+    </w:p>
+    <w:p>
+      <w:pPr>
+        <w:rPr>
+          <w:rStyle w:val="Strong"/>
+          <w:b w:val="0"/>
+          <w:shd w:val="clear" w:color="auto" w:fill="FFFFFF"/>
+        </w:rPr>
+      </w:pPr>
+      <w:r>
+        <w:rPr>
+          <w:rStyle w:val="Strong"/>
+          <w:bCs w:val="0"/>
+          <w:shd w:val="clear" w:color="auto" w:fill="FFFFFF"/>
+        </w:rPr>
+        <w:t>Question answering</w:t>
+      </w:r>
+      <w:r>
+        <w:rPr>
+          <w:rStyle w:val="Strong"/>
+          <w:shd w:val="clear" w:color="auto" w:fill="FFFFFF"/>
+        </w:rPr>
+        <w:t>:</w:t>
+      </w:r>
+      <w:r>
+        <w:rPr>
+          <w:rStyle w:val="Strong"/>
+          <w:b w:val="0"/>
+          <w:shd w:val="clear" w:color="auto" w:fill="FFFFFF"/>
+        </w:rPr>
+        <w:t xml:space="preserve"> </w:t>
+      </w:r>
+    </w:p>
+    <w:p>
+      <w:pPr>
+        <w:rPr>
+          <w:rStyle w:val="Strong"/>
+          <w:b w:val="0"/>
+          <w:shd w:val="clear" w:color="auto" w:fill="FFFFFF"/>
+        </w:rPr>
+      </w:pPr>
+      <w:r>
+        <w:rPr>
+          <w:rStyle w:val="Strong"/>
+          <w:b w:val="0"/>
+          <w:shd w:val="clear" w:color="auto" w:fill="FFFFFF"/>
+        </w:rPr>
+        <w:t>It</w:t>
+      </w:r>
+      <w:r>
+        <w:rPr>
+          <w:rStyle w:val="Strong"/>
+          <w:b w:val="0"/>
+          <w:shd w:val="clear" w:color="auto" w:fill="FFFFFF"/>
+        </w:rPr>
+        <w:t xml:space="preserve"> is the task of </w:t>
+      </w:r>
+      <w:r>
+        <w:rPr>
+          <w:rStyle w:val="Strong"/>
+          <w:b w:val="0"/>
+          <w:bCs w:val="0"/>
+          <w:shd w:val="clear" w:color="auto" w:fill="FFFFFF"/>
+        </w:rPr>
+        <w:t>building dialogue systems that can converse in human languages</w:t>
+      </w:r>
+      <w:r>
+        <w:rPr>
+          <w:rStyle w:val="Strong"/>
+          <w:b w:val="0"/>
+          <w:shd w:val="clear" w:color="auto" w:fill="FFFFFF"/>
+        </w:rPr>
+        <w:t xml:space="preserve">. </w:t>
+      </w:r>
+    </w:p>
+    <w:p>
+      <w:pPr>
+        <w:pStyle w:val="ListParagraph"/>
+        <w:numPr>
+          <w:ilvl w:val="0"/>
+          <w:numId w:val="7"/>
+        </w:numPr>
+        <w:rPr>
+          <w:rStyle w:val="Strong"/>
+          <w:b w:val="0"/>
+          <w:shd w:val="clear" w:color="auto" w:fill="FFFFFF"/>
+        </w:rPr>
+      </w:pPr>
+      <w:r>
+        <w:rPr>
+          <w:rStyle w:val="Strong"/>
+          <w:b w:val="0"/>
+          <w:shd w:val="clear" w:color="auto" w:fill="FFFFFF"/>
+        </w:rPr>
+        <w:t>Chat bots</w:t>
+      </w:r>
+    </w:p>
+    <w:p>
+      <w:pPr>
+        <w:pStyle w:val="ListParagraph"/>
+        <w:numPr>
+          <w:ilvl w:val="0"/>
+          <w:numId w:val="7"/>
+        </w:numPr>
+        <w:rPr>
+          <w:rStyle w:val="Strong"/>
+          <w:b w:val="0"/>
+          <w:shd w:val="clear" w:color="auto" w:fill="FFFFFF"/>
+        </w:rPr>
+      </w:pPr>
+      <w:r>
+        <w:rPr>
+          <w:rStyle w:val="Strong"/>
+          <w:b w:val="0"/>
+          <w:shd w:val="clear" w:color="auto" w:fill="FFFFFF"/>
+        </w:rPr>
+        <w:t>Voice Assistant</w:t>
+      </w:r>
+    </w:p>
+    <w:p>
+      <w:pPr>
+        <w:rPr>
+          <w:rStyle w:val="Strong"/>
+          <w:b w:val="0"/>
+          <w:shd w:val="clear" w:color="auto" w:fill="FFFFFF"/>
+        </w:rPr>
+      </w:pPr>
+      <w:r>
+        <w:rPr>
+          <w:rStyle w:val="Strong"/>
+          <w:bCs w:val="0"/>
+          <w:shd w:val="clear" w:color="auto" w:fill="FFFFFF"/>
+        </w:rPr>
+        <w:t>Text summarization</w:t>
+      </w:r>
+      <w:r>
+        <w:rPr>
+          <w:rStyle w:val="Strong"/>
+          <w:shd w:val="clear" w:color="auto" w:fill="FFFFFF"/>
+        </w:rPr>
+        <w:t>:</w:t>
+      </w:r>
+      <w:r>
+        <w:rPr>
+          <w:rStyle w:val="Strong"/>
+          <w:b w:val="0"/>
+          <w:shd w:val="clear" w:color="auto" w:fill="FFFFFF"/>
+        </w:rPr>
+        <w:t xml:space="preserve"> </w:t>
+      </w:r>
+    </w:p>
+    <w:p>
+      <w:pPr>
+        <w:rPr>
+          <w:rStyle w:val="Strong"/>
+          <w:b w:val="0"/>
+          <w:shd w:val="clear" w:color="auto" w:fill="FFFFFF"/>
+        </w:rPr>
+      </w:pPr>
+      <w:r>
+        <w:rPr>
+          <w:rStyle w:val="Strong"/>
+          <w:b w:val="0"/>
+          <w:shd w:val="clear" w:color="auto" w:fill="FFFFFF"/>
+        </w:rPr>
+        <w:t xml:space="preserve">It </w:t>
+      </w:r>
+      <w:r>
+        <w:rPr>
+          <w:rStyle w:val="Strong"/>
+          <w:b w:val="0"/>
+          <w:shd w:val="clear" w:color="auto" w:fill="FFFFFF"/>
+        </w:rPr>
+        <w:t>aims to </w:t>
+      </w:r>
+      <w:r>
+        <w:rPr>
+          <w:rStyle w:val="Strong"/>
+          <w:b w:val="0"/>
+          <w:bCs w:val="0"/>
+          <w:shd w:val="clear" w:color="auto" w:fill="FFFFFF"/>
+        </w:rPr>
+        <w:t>create short summaries of longer documents while retaining the core content and preserving the overall meaning of the text</w:t>
+      </w:r>
+      <w:r>
+        <w:rPr>
+          <w:rStyle w:val="Strong"/>
+          <w:b w:val="0"/>
+          <w:shd w:val="clear" w:color="auto" w:fill="FFFFFF"/>
+        </w:rPr>
+        <w:t>.</w:t>
+      </w:r>
+    </w:p>
+    <w:p>
+      <w:pPr>
+        <w:pStyle w:val="ListParagraph"/>
+        <w:numPr>
+          <w:ilvl w:val="0"/>
+          <w:numId w:val="9"/>
+        </w:numPr>
+        <w:rPr>
+          <w:rStyle w:val="Strong"/>
+          <w:b w:val="0"/>
+          <w:shd w:val="clear" w:color="auto" w:fill="FFFFFF"/>
+        </w:rPr>
+      </w:pPr>
+      <w:proofErr w:type="spellStart"/>
+      <w:r>
+        <w:rPr>
+          <w:rStyle w:val="Strong"/>
+          <w:b w:val="0"/>
+          <w:shd w:val="clear" w:color="auto" w:fill="FFFFFF"/>
+        </w:rPr>
+        <w:t>Inshorts</w:t>
+      </w:r>
+      <w:proofErr w:type="spellEnd"/>
+    </w:p>
+    <w:p>
+      <w:pPr>
+        <w:pStyle w:val="ListParagraph"/>
+        <w:numPr>
+          <w:ilvl w:val="0"/>
+          <w:numId w:val="9"/>
+        </w:numPr>
+        <w:rPr>
+          <w:rStyle w:val="Strong"/>
+          <w:b w:val="0"/>
+          <w:shd w:val="clear" w:color="auto" w:fill="FFFFFF"/>
+        </w:rPr>
+      </w:pPr>
+      <w:r>
+        <w:rPr>
+          <w:rStyle w:val="Strong"/>
+          <w:b w:val="0"/>
+          <w:shd w:val="clear" w:color="auto" w:fill="FFFFFF"/>
+        </w:rPr>
+        <w:t>Creating automated abstracts</w:t>
+      </w:r>
+    </w:p>
+    <w:p>
+      <w:pPr>
+        <w:rPr>
+          <w:rStyle w:val="Strong"/>
+          <w:b w:val="0"/>
+          <w:shd w:val="clear" w:color="auto" w:fill="FFFFFF"/>
+        </w:rPr>
+      </w:pPr>
+      <w:r>
+        <w:rPr>
+          <w:rStyle w:val="Strong"/>
+          <w:bCs w:val="0"/>
+          <w:shd w:val="clear" w:color="auto" w:fill="FFFFFF"/>
+        </w:rPr>
+        <w:t xml:space="preserve">Topic </w:t>
+      </w:r>
+      <w:proofErr w:type="spellStart"/>
+      <w:r>
+        <w:rPr>
+          <w:rStyle w:val="Strong"/>
+          <w:bCs w:val="0"/>
+          <w:shd w:val="clear" w:color="auto" w:fill="FFFFFF"/>
+        </w:rPr>
+        <w:t>modeling</w:t>
+      </w:r>
+      <w:proofErr w:type="spellEnd"/>
+      <w:r>
+        <w:rPr>
+          <w:rStyle w:val="Strong"/>
+          <w:shd w:val="clear" w:color="auto" w:fill="FFFFFF"/>
+        </w:rPr>
+        <w:t>:</w:t>
+      </w:r>
+      <w:r>
+        <w:rPr>
+          <w:rStyle w:val="Strong"/>
+          <w:b w:val="0"/>
+          <w:shd w:val="clear" w:color="auto" w:fill="FFFFFF"/>
+        </w:rPr>
+        <w:t xml:space="preserve"> </w:t>
+      </w:r>
+    </w:p>
+    <w:p>
+      <w:pPr>
+        <w:rPr>
+          <w:rStyle w:val="Strong"/>
+          <w:b w:val="0"/>
+          <w:shd w:val="clear" w:color="auto" w:fill="FFFFFF"/>
+        </w:rPr>
+      </w:pPr>
+      <w:r>
+        <w:rPr>
+          <w:rStyle w:val="Strong"/>
+          <w:b w:val="0"/>
+          <w:shd w:val="clear" w:color="auto" w:fill="FFFFFF"/>
+        </w:rPr>
+        <w:t xml:space="preserve">This is the task of uncovering the topical structure of a large collection of documents. Topic </w:t>
+      </w:r>
+      <w:proofErr w:type="spellStart"/>
+      <w:r>
+        <w:rPr>
+          <w:rStyle w:val="Strong"/>
+          <w:b w:val="0"/>
+          <w:shd w:val="clear" w:color="auto" w:fill="FFFFFF"/>
+        </w:rPr>
+        <w:t>modeling</w:t>
+      </w:r>
+      <w:proofErr w:type="spellEnd"/>
+      <w:r>
+        <w:rPr>
+          <w:rStyle w:val="Strong"/>
+          <w:b w:val="0"/>
+          <w:shd w:val="clear" w:color="auto" w:fill="FFFFFF"/>
+        </w:rPr>
+        <w:t xml:space="preserve"> is a common text-mining tool and is used in a wide range of domains, from literature to bioinformatics.</w:t>
+      </w:r>
+    </w:p>
+    <w:p>
+      <w:pPr>
+        <w:rPr>
+          <w:rStyle w:val="Strong"/>
+          <w:b w:val="0"/>
+          <w:shd w:val="clear" w:color="auto" w:fill="FFFFFF"/>
+        </w:rPr>
+      </w:pPr>
+    </w:p>
+    <w:p>
+      <w:pPr>
+        <w:rPr>
+          <w:rStyle w:val="Strong"/>
+          <w:b w:val="0"/>
+          <w:shd w:val="clear" w:color="auto" w:fill="FFFFFF"/>
+        </w:rPr>
+      </w:pPr>
+    </w:p>
+    <w:p>
+      <w:pPr>
+        <w:rPr>
+          <w:rStyle w:val="Strong"/>
+          <w:b w:val="0"/>
+          <w:shd w:val="clear" w:color="auto" w:fill="FFFFFF"/>
+        </w:rPr>
+      </w:pPr>
+      <w:r>
+        <w:rPr>
+          <w:rStyle w:val="Strong"/>
+          <w:b w:val="0"/>
+          <w:shd w:val="clear" w:color="auto" w:fill="FFFFFF"/>
+        </w:rPr>
+        <w:t>Tokenization:</w:t>
+      </w:r>
+    </w:p>
+    <w:p>
+      <w:r>
+        <w:t xml:space="preserve">In many alphabetic writing systems, words are separated by whitespace. Yet even in a well-formed corpus of sentences, there are many issues to resolve in tokenization. Most tokenization ambiguity exists among uses of punctuation marks, such as periods, commas, quotation marks, apostrophes, and hyphens, since the same punctuation mark can serve many different functions in a single sentence, let alone a single text. </w:t>
+      </w:r>
+    </w:p>
+    <w:p>
+      <w:r>
+        <w:t xml:space="preserve">Consider </w:t>
+      </w:r>
+      <w:r>
+        <w:t xml:space="preserve">an </w:t>
+      </w:r>
+      <w:r>
+        <w:t xml:space="preserve">example sentence </w:t>
+      </w:r>
+    </w:p>
+    <w:p>
+      <w:pPr>
+        <w:rPr>
+          <w:b/>
+        </w:rPr>
+      </w:pPr>
+      <w:proofErr w:type="spellStart"/>
+      <w:r>
+        <w:rPr>
+          <w:b/>
+        </w:rPr>
+        <w:t>Clairson</w:t>
+      </w:r>
+      <w:proofErr w:type="spellEnd"/>
+      <w:r>
+        <w:rPr>
+          <w:b/>
+        </w:rPr>
+        <w:t xml:space="preserve"> International Corp. said it expects to report a net loss for its second quarter ended March 26 and doesn’t expect to meet analysts’ profit estimates of $3.9 to $4 million, or 76 cents a share to 79 cents a share, for its year ending Sept. 24. </w:t>
+      </w:r>
+    </w:p>
+    <w:p>
+      <w:r>
+        <w:t>This sentence has several items of interest that are common for alphabetic</w:t>
+      </w:r>
+      <w:r>
+        <w:t xml:space="preserve"> and</w:t>
+      </w:r>
+      <w:r>
+        <w:t xml:space="preserve"> space-delimited languages. </w:t>
+      </w:r>
+    </w:p>
+    <w:p>
+      <w:pPr>
+        <w:pStyle w:val="ListParagraph"/>
+        <w:numPr>
+          <w:ilvl w:val="0"/>
+          <w:numId w:val="10"/>
+        </w:numPr>
+      </w:pPr>
+      <w:r>
+        <w:lastRenderedPageBreak/>
+        <w:t xml:space="preserve">First, it uses periods in three different ways : </w:t>
+      </w:r>
+    </w:p>
+    <w:p>
+      <w:pPr>
+        <w:pStyle w:val="ListParagraph"/>
+        <w:numPr>
+          <w:ilvl w:val="1"/>
+          <w:numId w:val="10"/>
+        </w:numPr>
+      </w:pPr>
+      <w:r>
+        <w:t xml:space="preserve">within numbers as a decimal point ($3.9), </w:t>
+      </w:r>
+    </w:p>
+    <w:p>
+      <w:pPr>
+        <w:pStyle w:val="ListParagraph"/>
+        <w:numPr>
+          <w:ilvl w:val="1"/>
+          <w:numId w:val="10"/>
+        </w:numPr>
+      </w:pPr>
+      <w:proofErr w:type="gramStart"/>
+      <w:r>
+        <w:t>to</w:t>
+      </w:r>
+      <w:proofErr w:type="gramEnd"/>
+      <w:r>
+        <w:t xml:space="preserve"> mark abbreviations (Corp. and Sept.), </w:t>
+      </w:r>
+    </w:p>
+    <w:p>
+      <w:pPr>
+        <w:pStyle w:val="ListParagraph"/>
+        <w:numPr>
+          <w:ilvl w:val="1"/>
+          <w:numId w:val="10"/>
+        </w:numPr>
+      </w:pPr>
+      <w:proofErr w:type="gramStart"/>
+      <w:r>
+        <w:t>to</w:t>
+      </w:r>
+      <w:proofErr w:type="gramEnd"/>
+      <w:r>
+        <w:t xml:space="preserve"> mark the end of the sentence, in which case the period following the number 24 is not a decimal point. </w:t>
+      </w:r>
+    </w:p>
+    <w:p>
+      <w:pPr>
+        <w:pStyle w:val="ListParagraph"/>
+        <w:numPr>
+          <w:ilvl w:val="0"/>
+          <w:numId w:val="10"/>
+        </w:numPr>
+      </w:pPr>
+      <w:r>
+        <w:t>The sentence uses apostrophes in two ways:</w:t>
+      </w:r>
+    </w:p>
+    <w:p>
+      <w:pPr>
+        <w:pStyle w:val="ListParagraph"/>
+        <w:numPr>
+          <w:ilvl w:val="1"/>
+          <w:numId w:val="10"/>
+        </w:numPr>
+      </w:pPr>
+      <w:r>
+        <w:t xml:space="preserve">to mark the genitive case (where the apostrophe denotes possession) in analysts’ </w:t>
+      </w:r>
+    </w:p>
+    <w:p>
+      <w:pPr>
+        <w:pStyle w:val="ListParagraph"/>
+        <w:numPr>
+          <w:ilvl w:val="1"/>
+          <w:numId w:val="10"/>
+        </w:numPr>
+      </w:pPr>
+      <w:proofErr w:type="gramStart"/>
+      <w:r>
+        <w:t>to</w:t>
+      </w:r>
+      <w:proofErr w:type="gramEnd"/>
+      <w:r>
+        <w:t xml:space="preserve"> show contraction</w:t>
+      </w:r>
+      <w:bookmarkStart w:id="0" w:name="_GoBack"/>
+      <w:bookmarkEnd w:id="0"/>
+      <w:r>
+        <w:t xml:space="preserve">s (places where letters have been left out of words) in doesn’t. </w:t>
+      </w:r>
+    </w:p>
+    <w:p>
+      <w:pPr>
+        <w:rPr>
+          <w:rStyle w:val="Strong"/>
+          <w:b w:val="0"/>
+          <w:shd w:val="clear" w:color="auto" w:fill="FFFFFF"/>
+        </w:rPr>
+      </w:pPr>
+      <w:r>
+        <w:t>The tokenizer must thus be aware of the uses of punctuation marks and be able to determine when a punctuation mark is part of another token and when it is a separate token.</w:t>
+      </w:r>
+    </w:p>
+    <w:p>
+      <w:pPr>
+        <w:rPr>
+          <w:rStyle w:val="Strong"/>
+          <w:b w:val="0"/>
+          <w:shd w:val="clear" w:color="auto" w:fill="FFFFFF"/>
+        </w:rPr>
+      </w:pPr>
+      <w:proofErr w:type="spellStart"/>
+      <w:r>
+        <w:rPr>
+          <w:rStyle w:val="Strong"/>
+          <w:b w:val="0"/>
+          <w:shd w:val="clear" w:color="auto" w:fill="FFFFFF"/>
+        </w:rPr>
+        <w:t>word_tokenize</w:t>
+      </w:r>
+      <w:proofErr w:type="spellEnd"/>
+      <w:r>
+        <w:rPr>
+          <w:rStyle w:val="Strong"/>
+          <w:b w:val="0"/>
+          <w:shd w:val="clear" w:color="auto" w:fill="FFFFFF"/>
+        </w:rPr>
+        <w:t>('''</w:t>
+      </w:r>
+      <w:proofErr w:type="spellStart"/>
+      <w:r>
+        <w:rPr>
+          <w:rStyle w:val="Strong"/>
+          <w:b w:val="0"/>
+          <w:shd w:val="clear" w:color="auto" w:fill="FFFFFF"/>
+        </w:rPr>
+        <w:t>Clairson</w:t>
+      </w:r>
+      <w:proofErr w:type="spellEnd"/>
+      <w:r>
+        <w:rPr>
+          <w:rStyle w:val="Strong"/>
+          <w:b w:val="0"/>
+          <w:shd w:val="clear" w:color="auto" w:fill="FFFFFF"/>
+        </w:rPr>
+        <w:t xml:space="preserve"> International Corp. said it expects to report a net loss for its second quarter ended March</w:t>
+      </w:r>
+      <w:r>
+        <w:rPr>
+          <w:rStyle w:val="Strong"/>
+          <w:b w:val="0"/>
+          <w:shd w:val="clear" w:color="auto" w:fill="FFFFFF"/>
+        </w:rPr>
+        <w:t xml:space="preserve"> </w:t>
+      </w:r>
+      <w:r>
+        <w:rPr>
+          <w:rStyle w:val="Strong"/>
+          <w:b w:val="0"/>
+          <w:shd w:val="clear" w:color="auto" w:fill="FFFFFF"/>
+        </w:rPr>
+        <w:t>26 and doesn’t expect to meet analysts’ profit estimates of $3.9 to $4 million, or 76 cents a share to</w:t>
+      </w:r>
+      <w:r>
+        <w:rPr>
+          <w:rStyle w:val="Strong"/>
+          <w:b w:val="0"/>
+          <w:shd w:val="clear" w:color="auto" w:fill="FFFFFF"/>
+        </w:rPr>
+        <w:t xml:space="preserve"> </w:t>
+      </w:r>
+      <w:r>
+        <w:rPr>
+          <w:rStyle w:val="Strong"/>
+          <w:b w:val="0"/>
+          <w:shd w:val="clear" w:color="auto" w:fill="FFFFFF"/>
+        </w:rPr>
+        <w:t>79 cents a share, for its year ending Sept. 24.''')</w:t>
+      </w:r>
+    </w:p>
+    <w:p>
+      <w:pPr>
+        <w:rPr>
+          <w:rStyle w:val="Strong"/>
+          <w:rFonts w:ascii="Helvetica" w:hAnsi="Helvetica"/>
+          <w:b w:val="0"/>
+          <w:color w:val="000000"/>
+          <w:sz w:val="21"/>
+          <w:szCs w:val="21"/>
+          <w:shd w:val="clear" w:color="auto" w:fill="FFFFFF"/>
+        </w:rPr>
+      </w:pPr>
+      <w:r>
+        <w:rPr>
+          <w:noProof/>
+          <w:lang w:eastAsia="en-IN"/>
+        </w:rPr>
+        <w:drawing>
+          <wp:inline distT="0" distB="0" distL="0" distR="0">
+            <wp:extent cx="5731510" cy="4256196"/>
+            <wp:effectExtent l="0" t="0" r="2540" b="0"/>
+            <wp:docPr id="1" name="Picture 1" descr="https://miro.medium.com/v2/resize:fit:700/1*i5waoGfuMf-x-Qob4aFG5g.png"/>
+            <wp:cNvGraphicFramePr>
+              <a:graphicFrameLocks xmlns:a="http://schemas.openxmlformats.org/drawingml/2006/main" noChangeAspect="1"/>
+            </wp:cNvGraphicFramePr>
+            <a:graphic xmlns:a="http://schemas.openxmlformats.org/drawingml/2006/main">
+              <a:graphicData uri="http://schemas.openxmlformats.org/drawingml/2006/picture">
+                <pic:pic xmlns:pic="http://schemas.openxmlformats.org/drawingml/2006/picture">
+                  <pic:nvPicPr>
+                    <pic:cNvPr id="0" name="Picture 1" descr="https://miro.medium.com/v2/resize:fit:700/1*i5waoGfuMf-x-Qob4aFG5g.png"/>
+                    <pic:cNvPicPr>
+                      <a:picLocks noChangeAspect="1" noChangeArrowheads="1"/>
+                    </pic:cNvPicPr>
+                  </pic:nvPicPr>
+                  <pic:blipFill>
+                    <a:blip r:embed="rId5">
+                      <a:extLst>
+                        <a:ext uri="{28A0092B-C50C-407E-A947-70E740481C1C}">
+                          <a14:useLocalDpi xmlns:a14="http://schemas.microsoft.com/office/drawing/2010/main" val="0"/>
+                        </a:ext>
+                      </a:extLst>
+                    </a:blip>
+                    <a:srcRect/>
+                    <a:stretch>
+                      <a:fillRect/>
+                    </a:stretch>
+                  </pic:blipFill>
+                  <pic:spPr bwMode="auto">
+                    <a:xfrm>
+                      <a:off x="0" y="0"/>
+                      <a:ext cx="5731510" cy="4256196"/>
+                    </a:xfrm>
+                    <a:prstGeom prst="rect">
+                      <a:avLst/>
+                    </a:prstGeom>
+                    <a:noFill/>
+                    <a:ln>
+                      <a:noFill/>
+                    </a:ln>
+                  </pic:spPr>
+                </pic:pic>
+              </a:graphicData>
+            </a:graphic>
+          </wp:inline>
+        </w:drawing>
+      </w:r>
     </w:p>
     <w:sectPr>
       <w:pgSz w:w="11906" w:h="16838"/>
@@ -275,6 +1892,95 @@
 <file path=word/numbering.xml><?xml version="1.0" encoding="utf-8"?>
 <w:numbering xmlns:wpc="http://schemas.microsoft.com/office/word/2010/wordprocessingCanvas" xmlns:mc="http://schemas.openxmlformats.org/markup-compatibility/2006" xmlns:o="urn:schemas-microsoft-com:office:office" xmlns:r="http://schemas.openxmlformats.org/officeDocument/2006/relationships" xmlns:m="http://schemas.openxmlformats.org/officeDocument/2006/math" xmlns:v="urn:schemas-microsoft-com:vml" xmlns:wp14="http://schemas.microsoft.com/office/word/2010/wordprocessingDrawing" xmlns:wp="http://schemas.openxmlformats.org/drawingml/2006/wordprocessingDrawing" xmlns:w10="urn:schemas-microsoft-com:office:word" xmlns:w="http://schemas.openxmlformats.org/wordprocessingml/2006/main" xmlns:w14="http://schemas.microsoft.com/office/word/2010/wordml" xmlns:w15="http://schemas.microsoft.com/office/word/2012/wordml" xmlns:wpg="http://schemas.microsoft.com/office/word/2010/wordprocessingGroup" xmlns:wpi="http://schemas.microsoft.com/office/word/2010/wordprocessingInk" xmlns:wne="http://schemas.microsoft.com/office/word/2006/wordml" xmlns:wps="http://schemas.microsoft.com/office/word/2010/wordprocessingShape" mc:Ignorable="w14 w15 wp14">
   <w:abstractNum w:abstractNumId="0" w15:restartNumberingAfterBreak="0">
+    <w:nsid w:val="1AB54BCE"/>
+    <w:multiLevelType w:val="hybridMultilevel"/>
+    <w:tmpl w:val="ECC6023C"/>
+    <w:lvl w:ilvl="0" w:tplc="4009000F">
+      <w:start w:val="1"/>
+      <w:numFmt w:val="decimal"/>
+      <w:lvlText w:val="%1."/>
+      <w:lvlJc w:val="left"/>
+      <w:pPr>
+        <w:ind w:left="720" w:hanging="360"/>
+      </w:pPr>
+      <w:rPr>
+        <w:rFonts w:hint="default"/>
+      </w:rPr>
+    </w:lvl>
+    <w:lvl w:ilvl="1" w:tplc="40090019" w:tentative="1">
+      <w:start w:val="1"/>
+      <w:numFmt w:val="lowerLetter"/>
+      <w:lvlText w:val="%2."/>
+      <w:lvlJc w:val="left"/>
+      <w:pPr>
+        <w:ind w:left="1440" w:hanging="360"/>
+      </w:pPr>
+    </w:lvl>
+    <w:lvl w:ilvl="2" w:tplc="4009001B" w:tentative="1">
+      <w:start w:val="1"/>
+      <w:numFmt w:val="lowerRoman"/>
+      <w:lvlText w:val="%3."/>
+      <w:lvlJc w:val="right"/>
+      <w:pPr>
+        <w:ind w:left="2160" w:hanging="180"/>
+      </w:pPr>
+    </w:lvl>
+    <w:lvl w:ilvl="3" w:tplc="4009000F" w:tentative="1">
+      <w:start w:val="1"/>
+      <w:numFmt w:val="decimal"/>
+      <w:lvlText w:val="%4."/>
+      <w:lvlJc w:val="left"/>
+      <w:pPr>
+        <w:ind w:left="2880" w:hanging="360"/>
+      </w:pPr>
+    </w:lvl>
+    <w:lvl w:ilvl="4" w:tplc="40090019" w:tentative="1">
+      <w:start w:val="1"/>
+      <w:numFmt w:val="lowerLetter"/>
+      <w:lvlText w:val="%5."/>
+      <w:lvlJc w:val="left"/>
+      <w:pPr>
+        <w:ind w:left="3600" w:hanging="360"/>
+      </w:pPr>
+    </w:lvl>
+    <w:lvl w:ilvl="5" w:tplc="4009001B" w:tentative="1">
+      <w:start w:val="1"/>
+      <w:numFmt w:val="lowerRoman"/>
+      <w:lvlText w:val="%6."/>
+      <w:lvlJc w:val="right"/>
+      <w:pPr>
+        <w:ind w:left="4320" w:hanging="180"/>
+      </w:pPr>
+    </w:lvl>
+    <w:lvl w:ilvl="6" w:tplc="4009000F" w:tentative="1">
+      <w:start w:val="1"/>
+      <w:numFmt w:val="decimal"/>
+      <w:lvlText w:val="%7."/>
+      <w:lvlJc w:val="left"/>
+      <w:pPr>
+        <w:ind w:left="5040" w:hanging="360"/>
+      </w:pPr>
+    </w:lvl>
+    <w:lvl w:ilvl="7" w:tplc="40090019" w:tentative="1">
+      <w:start w:val="1"/>
+      <w:numFmt w:val="lowerLetter"/>
+      <w:lvlText w:val="%8."/>
+      <w:lvlJc w:val="left"/>
+      <w:pPr>
+        <w:ind w:left="5760" w:hanging="360"/>
+      </w:pPr>
+    </w:lvl>
+    <w:lvl w:ilvl="8" w:tplc="4009001B" w:tentative="1">
+      <w:start w:val="1"/>
+      <w:numFmt w:val="lowerRoman"/>
+      <w:lvlText w:val="%9."/>
+      <w:lvlJc w:val="right"/>
+      <w:pPr>
+        <w:ind w:left="6480" w:hanging="180"/>
+      </w:pPr>
+    </w:lvl>
+  </w:abstractNum>
+  <w:abstractNum w:abstractNumId="1" w15:restartNumberingAfterBreak="0">
     <w:nsid w:val="201F77EF"/>
     <w:multiLevelType w:val="hybridMultilevel"/>
     <w:tmpl w:val="080E583E"/>
@@ -387,8 +2093,975 @@
       </w:rPr>
     </w:lvl>
   </w:abstractNum>
+  <w:abstractNum w:abstractNumId="2" w15:restartNumberingAfterBreak="0">
+    <w:nsid w:val="28B2658A"/>
+    <w:multiLevelType w:val="hybridMultilevel"/>
+    <w:tmpl w:val="761469A4"/>
+    <w:lvl w:ilvl="0" w:tplc="40090003">
+      <w:start w:val="1"/>
+      <w:numFmt w:val="bullet"/>
+      <w:lvlText w:val="o"/>
+      <w:lvlJc w:val="left"/>
+      <w:pPr>
+        <w:ind w:left="720" w:hanging="360"/>
+      </w:pPr>
+      <w:rPr>
+        <w:rFonts w:ascii="Courier New" w:hAnsi="Courier New" w:cs="Courier New" w:hint="default"/>
+      </w:rPr>
+    </w:lvl>
+    <w:lvl w:ilvl="1" w:tplc="40090003">
+      <w:start w:val="1"/>
+      <w:numFmt w:val="bullet"/>
+      <w:lvlText w:val="o"/>
+      <w:lvlJc w:val="left"/>
+      <w:pPr>
+        <w:ind w:left="1440" w:hanging="360"/>
+      </w:pPr>
+      <w:rPr>
+        <w:rFonts w:ascii="Courier New" w:hAnsi="Courier New" w:cs="Courier New" w:hint="default"/>
+      </w:rPr>
+    </w:lvl>
+    <w:lvl w:ilvl="2" w:tplc="40090005" w:tentative="1">
+      <w:start w:val="1"/>
+      <w:numFmt w:val="bullet"/>
+      <w:lvlText w:val=""/>
+      <w:lvlJc w:val="left"/>
+      <w:pPr>
+        <w:ind w:left="2160" w:hanging="360"/>
+      </w:pPr>
+      <w:rPr>
+        <w:rFonts w:ascii="Wingdings" w:hAnsi="Wingdings" w:hint="default"/>
+      </w:rPr>
+    </w:lvl>
+    <w:lvl w:ilvl="3" w:tplc="40090001" w:tentative="1">
+      <w:start w:val="1"/>
+      <w:numFmt w:val="bullet"/>
+      <w:lvlText w:val=""/>
+      <w:lvlJc w:val="left"/>
+      <w:pPr>
+        <w:ind w:left="2880" w:hanging="360"/>
+      </w:pPr>
+      <w:rPr>
+        <w:rFonts w:ascii="Symbol" w:hAnsi="Symbol" w:hint="default"/>
+      </w:rPr>
+    </w:lvl>
+    <w:lvl w:ilvl="4" w:tplc="40090003" w:tentative="1">
+      <w:start w:val="1"/>
+      <w:numFmt w:val="bullet"/>
+      <w:lvlText w:val="o"/>
+      <w:lvlJc w:val="left"/>
+      <w:pPr>
+        <w:ind w:left="3600" w:hanging="360"/>
+      </w:pPr>
+      <w:rPr>
+        <w:rFonts w:ascii="Courier New" w:hAnsi="Courier New" w:cs="Courier New" w:hint="default"/>
+      </w:rPr>
+    </w:lvl>
+    <w:lvl w:ilvl="5" w:tplc="40090005" w:tentative="1">
+      <w:start w:val="1"/>
+      <w:numFmt w:val="bullet"/>
+      <w:lvlText w:val=""/>
+      <w:lvlJc w:val="left"/>
+      <w:pPr>
+        <w:ind w:left="4320" w:hanging="360"/>
+      </w:pPr>
+      <w:rPr>
+        <w:rFonts w:ascii="Wingdings" w:hAnsi="Wingdings" w:hint="default"/>
+      </w:rPr>
+    </w:lvl>
+    <w:lvl w:ilvl="6" w:tplc="40090001" w:tentative="1">
+      <w:start w:val="1"/>
+      <w:numFmt w:val="bullet"/>
+      <w:lvlText w:val=""/>
+      <w:lvlJc w:val="left"/>
+      <w:pPr>
+        <w:ind w:left="5040" w:hanging="360"/>
+      </w:pPr>
+      <w:rPr>
+        <w:rFonts w:ascii="Symbol" w:hAnsi="Symbol" w:hint="default"/>
+      </w:rPr>
+    </w:lvl>
+    <w:lvl w:ilvl="7" w:tplc="40090003" w:tentative="1">
+      <w:start w:val="1"/>
+      <w:numFmt w:val="bullet"/>
+      <w:lvlText w:val="o"/>
+      <w:lvlJc w:val="left"/>
+      <w:pPr>
+        <w:ind w:left="5760" w:hanging="360"/>
+      </w:pPr>
+      <w:rPr>
+        <w:rFonts w:ascii="Courier New" w:hAnsi="Courier New" w:cs="Courier New" w:hint="default"/>
+      </w:rPr>
+    </w:lvl>
+    <w:lvl w:ilvl="8" w:tplc="40090005" w:tentative="1">
+      <w:start w:val="1"/>
+      <w:numFmt w:val="bullet"/>
+      <w:lvlText w:val=""/>
+      <w:lvlJc w:val="left"/>
+      <w:pPr>
+        <w:ind w:left="6480" w:hanging="360"/>
+      </w:pPr>
+      <w:rPr>
+        <w:rFonts w:ascii="Wingdings" w:hAnsi="Wingdings" w:hint="default"/>
+      </w:rPr>
+    </w:lvl>
+  </w:abstractNum>
+  <w:abstractNum w:abstractNumId="3" w15:restartNumberingAfterBreak="0">
+    <w:nsid w:val="2E5475F8"/>
+    <w:multiLevelType w:val="hybridMultilevel"/>
+    <w:tmpl w:val="AD622FB6"/>
+    <w:lvl w:ilvl="0" w:tplc="40090003">
+      <w:start w:val="1"/>
+      <w:numFmt w:val="bullet"/>
+      <w:lvlText w:val="o"/>
+      <w:lvlJc w:val="left"/>
+      <w:pPr>
+        <w:ind w:left="720" w:hanging="360"/>
+      </w:pPr>
+      <w:rPr>
+        <w:rFonts w:ascii="Courier New" w:hAnsi="Courier New" w:cs="Courier New" w:hint="default"/>
+      </w:rPr>
+    </w:lvl>
+    <w:lvl w:ilvl="1" w:tplc="40090003" w:tentative="1">
+      <w:start w:val="1"/>
+      <w:numFmt w:val="bullet"/>
+      <w:lvlText w:val="o"/>
+      <w:lvlJc w:val="left"/>
+      <w:pPr>
+        <w:ind w:left="1440" w:hanging="360"/>
+      </w:pPr>
+      <w:rPr>
+        <w:rFonts w:ascii="Courier New" w:hAnsi="Courier New" w:cs="Courier New" w:hint="default"/>
+      </w:rPr>
+    </w:lvl>
+    <w:lvl w:ilvl="2" w:tplc="40090005" w:tentative="1">
+      <w:start w:val="1"/>
+      <w:numFmt w:val="bullet"/>
+      <w:lvlText w:val=""/>
+      <w:lvlJc w:val="left"/>
+      <w:pPr>
+        <w:ind w:left="2160" w:hanging="360"/>
+      </w:pPr>
+      <w:rPr>
+        <w:rFonts w:ascii="Wingdings" w:hAnsi="Wingdings" w:hint="default"/>
+      </w:rPr>
+    </w:lvl>
+    <w:lvl w:ilvl="3" w:tplc="40090001" w:tentative="1">
+      <w:start w:val="1"/>
+      <w:numFmt w:val="bullet"/>
+      <w:lvlText w:val=""/>
+      <w:lvlJc w:val="left"/>
+      <w:pPr>
+        <w:ind w:left="2880" w:hanging="360"/>
+      </w:pPr>
+      <w:rPr>
+        <w:rFonts w:ascii="Symbol" w:hAnsi="Symbol" w:hint="default"/>
+      </w:rPr>
+    </w:lvl>
+    <w:lvl w:ilvl="4" w:tplc="40090003" w:tentative="1">
+      <w:start w:val="1"/>
+      <w:numFmt w:val="bullet"/>
+      <w:lvlText w:val="o"/>
+      <w:lvlJc w:val="left"/>
+      <w:pPr>
+        <w:ind w:left="3600" w:hanging="360"/>
+      </w:pPr>
+      <w:rPr>
+        <w:rFonts w:ascii="Courier New" w:hAnsi="Courier New" w:cs="Courier New" w:hint="default"/>
+      </w:rPr>
+    </w:lvl>
+    <w:lvl w:ilvl="5" w:tplc="40090005" w:tentative="1">
+      <w:start w:val="1"/>
+      <w:numFmt w:val="bullet"/>
+      <w:lvlText w:val=""/>
+      <w:lvlJc w:val="left"/>
+      <w:pPr>
+        <w:ind w:left="4320" w:hanging="360"/>
+      </w:pPr>
+      <w:rPr>
+        <w:rFonts w:ascii="Wingdings" w:hAnsi="Wingdings" w:hint="default"/>
+      </w:rPr>
+    </w:lvl>
+    <w:lvl w:ilvl="6" w:tplc="40090001" w:tentative="1">
+      <w:start w:val="1"/>
+      <w:numFmt w:val="bullet"/>
+      <w:lvlText w:val=""/>
+      <w:lvlJc w:val="left"/>
+      <w:pPr>
+        <w:ind w:left="5040" w:hanging="360"/>
+      </w:pPr>
+      <w:rPr>
+        <w:rFonts w:ascii="Symbol" w:hAnsi="Symbol" w:hint="default"/>
+      </w:rPr>
+    </w:lvl>
+    <w:lvl w:ilvl="7" w:tplc="40090003" w:tentative="1">
+      <w:start w:val="1"/>
+      <w:numFmt w:val="bullet"/>
+      <w:lvlText w:val="o"/>
+      <w:lvlJc w:val="left"/>
+      <w:pPr>
+        <w:ind w:left="5760" w:hanging="360"/>
+      </w:pPr>
+      <w:rPr>
+        <w:rFonts w:ascii="Courier New" w:hAnsi="Courier New" w:cs="Courier New" w:hint="default"/>
+      </w:rPr>
+    </w:lvl>
+    <w:lvl w:ilvl="8" w:tplc="40090005" w:tentative="1">
+      <w:start w:val="1"/>
+      <w:numFmt w:val="bullet"/>
+      <w:lvlText w:val=""/>
+      <w:lvlJc w:val="left"/>
+      <w:pPr>
+        <w:ind w:left="6480" w:hanging="360"/>
+      </w:pPr>
+      <w:rPr>
+        <w:rFonts w:ascii="Wingdings" w:hAnsi="Wingdings" w:hint="default"/>
+      </w:rPr>
+    </w:lvl>
+  </w:abstractNum>
+  <w:abstractNum w:abstractNumId="4" w15:restartNumberingAfterBreak="0">
+    <w:nsid w:val="31FB2B25"/>
+    <w:multiLevelType w:val="multilevel"/>
+    <w:tmpl w:val="C09CACD6"/>
+    <w:lvl w:ilvl="0">
+      <w:start w:val="1"/>
+      <w:numFmt w:val="bullet"/>
+      <w:lvlText w:val=""/>
+      <w:lvlJc w:val="left"/>
+      <w:pPr>
+        <w:tabs>
+          <w:tab w:val="num" w:pos="720"/>
+        </w:tabs>
+        <w:ind w:left="720" w:hanging="360"/>
+      </w:pPr>
+      <w:rPr>
+        <w:rFonts w:ascii="Symbol" w:hAnsi="Symbol" w:hint="default"/>
+        <w:sz w:val="20"/>
+      </w:rPr>
+    </w:lvl>
+    <w:lvl w:ilvl="1">
+      <w:start w:val="1"/>
+      <w:numFmt w:val="bullet"/>
+      <w:lvlText w:val=""/>
+      <w:lvlJc w:val="left"/>
+      <w:pPr>
+        <w:tabs>
+          <w:tab w:val="num" w:pos="1440"/>
+        </w:tabs>
+        <w:ind w:left="1440" w:hanging="360"/>
+      </w:pPr>
+      <w:rPr>
+        <w:rFonts w:ascii="Wingdings" w:hAnsi="Wingdings" w:hint="default"/>
+        <w:sz w:val="20"/>
+      </w:rPr>
+    </w:lvl>
+    <w:lvl w:ilvl="2" w:tentative="1">
+      <w:start w:val="1"/>
+      <w:numFmt w:val="bullet"/>
+      <w:lvlText w:val=""/>
+      <w:lvlJc w:val="left"/>
+      <w:pPr>
+        <w:tabs>
+          <w:tab w:val="num" w:pos="2160"/>
+        </w:tabs>
+        <w:ind w:left="2160" w:hanging="360"/>
+      </w:pPr>
+      <w:rPr>
+        <w:rFonts w:ascii="Symbol" w:hAnsi="Symbol" w:hint="default"/>
+        <w:sz w:val="20"/>
+      </w:rPr>
+    </w:lvl>
+    <w:lvl w:ilvl="3" w:tentative="1">
+      <w:start w:val="1"/>
+      <w:numFmt w:val="bullet"/>
+      <w:lvlText w:val=""/>
+      <w:lvlJc w:val="left"/>
+      <w:pPr>
+        <w:tabs>
+          <w:tab w:val="num" w:pos="2880"/>
+        </w:tabs>
+        <w:ind w:left="2880" w:hanging="360"/>
+      </w:pPr>
+      <w:rPr>
+        <w:rFonts w:ascii="Symbol" w:hAnsi="Symbol" w:hint="default"/>
+        <w:sz w:val="20"/>
+      </w:rPr>
+    </w:lvl>
+    <w:lvl w:ilvl="4" w:tentative="1">
+      <w:start w:val="1"/>
+      <w:numFmt w:val="bullet"/>
+      <w:lvlText w:val=""/>
+      <w:lvlJc w:val="left"/>
+      <w:pPr>
+        <w:tabs>
+          <w:tab w:val="num" w:pos="3600"/>
+        </w:tabs>
+        <w:ind w:left="3600" w:hanging="360"/>
+      </w:pPr>
+      <w:rPr>
+        <w:rFonts w:ascii="Symbol" w:hAnsi="Symbol" w:hint="default"/>
+        <w:sz w:val="20"/>
+      </w:rPr>
+    </w:lvl>
+    <w:lvl w:ilvl="5" w:tentative="1">
+      <w:start w:val="1"/>
+      <w:numFmt w:val="bullet"/>
+      <w:lvlText w:val=""/>
+      <w:lvlJc w:val="left"/>
+      <w:pPr>
+        <w:tabs>
+          <w:tab w:val="num" w:pos="4320"/>
+        </w:tabs>
+        <w:ind w:left="4320" w:hanging="360"/>
+      </w:pPr>
+      <w:rPr>
+        <w:rFonts w:ascii="Symbol" w:hAnsi="Symbol" w:hint="default"/>
+        <w:sz w:val="20"/>
+      </w:rPr>
+    </w:lvl>
+    <w:lvl w:ilvl="6" w:tentative="1">
+      <w:start w:val="1"/>
+      <w:numFmt w:val="bullet"/>
+      <w:lvlText w:val=""/>
+      <w:lvlJc w:val="left"/>
+      <w:pPr>
+        <w:tabs>
+          <w:tab w:val="num" w:pos="5040"/>
+        </w:tabs>
+        <w:ind w:left="5040" w:hanging="360"/>
+      </w:pPr>
+      <w:rPr>
+        <w:rFonts w:ascii="Symbol" w:hAnsi="Symbol" w:hint="default"/>
+        <w:sz w:val="20"/>
+      </w:rPr>
+    </w:lvl>
+    <w:lvl w:ilvl="7" w:tentative="1">
+      <w:start w:val="1"/>
+      <w:numFmt w:val="bullet"/>
+      <w:lvlText w:val=""/>
+      <w:lvlJc w:val="left"/>
+      <w:pPr>
+        <w:tabs>
+          <w:tab w:val="num" w:pos="5760"/>
+        </w:tabs>
+        <w:ind w:left="5760" w:hanging="360"/>
+      </w:pPr>
+      <w:rPr>
+        <w:rFonts w:ascii="Symbol" w:hAnsi="Symbol" w:hint="default"/>
+        <w:sz w:val="20"/>
+      </w:rPr>
+    </w:lvl>
+    <w:lvl w:ilvl="8" w:tentative="1">
+      <w:start w:val="1"/>
+      <w:numFmt w:val="bullet"/>
+      <w:lvlText w:val=""/>
+      <w:lvlJc w:val="left"/>
+      <w:pPr>
+        <w:tabs>
+          <w:tab w:val="num" w:pos="6480"/>
+        </w:tabs>
+        <w:ind w:left="6480" w:hanging="360"/>
+      </w:pPr>
+      <w:rPr>
+        <w:rFonts w:ascii="Symbol" w:hAnsi="Symbol" w:hint="default"/>
+        <w:sz w:val="20"/>
+      </w:rPr>
+    </w:lvl>
+  </w:abstractNum>
+  <w:abstractNum w:abstractNumId="5" w15:restartNumberingAfterBreak="0">
+    <w:nsid w:val="36C96A4D"/>
+    <w:multiLevelType w:val="hybridMultilevel"/>
+    <w:tmpl w:val="9D82224A"/>
+    <w:lvl w:ilvl="0" w:tplc="40090003">
+      <w:start w:val="1"/>
+      <w:numFmt w:val="bullet"/>
+      <w:lvlText w:val="o"/>
+      <w:lvlJc w:val="left"/>
+      <w:pPr>
+        <w:ind w:left="720" w:hanging="360"/>
+      </w:pPr>
+      <w:rPr>
+        <w:rFonts w:ascii="Courier New" w:hAnsi="Courier New" w:cs="Courier New" w:hint="default"/>
+      </w:rPr>
+    </w:lvl>
+    <w:lvl w:ilvl="1" w:tplc="40090003" w:tentative="1">
+      <w:start w:val="1"/>
+      <w:numFmt w:val="bullet"/>
+      <w:lvlText w:val="o"/>
+      <w:lvlJc w:val="left"/>
+      <w:pPr>
+        <w:ind w:left="1440" w:hanging="360"/>
+      </w:pPr>
+      <w:rPr>
+        <w:rFonts w:ascii="Courier New" w:hAnsi="Courier New" w:cs="Courier New" w:hint="default"/>
+      </w:rPr>
+    </w:lvl>
+    <w:lvl w:ilvl="2" w:tplc="40090005" w:tentative="1">
+      <w:start w:val="1"/>
+      <w:numFmt w:val="bullet"/>
+      <w:lvlText w:val=""/>
+      <w:lvlJc w:val="left"/>
+      <w:pPr>
+        <w:ind w:left="2160" w:hanging="360"/>
+      </w:pPr>
+      <w:rPr>
+        <w:rFonts w:ascii="Wingdings" w:hAnsi="Wingdings" w:hint="default"/>
+      </w:rPr>
+    </w:lvl>
+    <w:lvl w:ilvl="3" w:tplc="40090001" w:tentative="1">
+      <w:start w:val="1"/>
+      <w:numFmt w:val="bullet"/>
+      <w:lvlText w:val=""/>
+      <w:lvlJc w:val="left"/>
+      <w:pPr>
+        <w:ind w:left="2880" w:hanging="360"/>
+      </w:pPr>
+      <w:rPr>
+        <w:rFonts w:ascii="Symbol" w:hAnsi="Symbol" w:hint="default"/>
+      </w:rPr>
+    </w:lvl>
+    <w:lvl w:ilvl="4" w:tplc="40090003" w:tentative="1">
+      <w:start w:val="1"/>
+      <w:numFmt w:val="bullet"/>
+      <w:lvlText w:val="o"/>
+      <w:lvlJc w:val="left"/>
+      <w:pPr>
+        <w:ind w:left="3600" w:hanging="360"/>
+      </w:pPr>
+      <w:rPr>
+        <w:rFonts w:ascii="Courier New" w:hAnsi="Courier New" w:cs="Courier New" w:hint="default"/>
+      </w:rPr>
+    </w:lvl>
+    <w:lvl w:ilvl="5" w:tplc="40090005" w:tentative="1">
+      <w:start w:val="1"/>
+      <w:numFmt w:val="bullet"/>
+      <w:lvlText w:val=""/>
+      <w:lvlJc w:val="left"/>
+      <w:pPr>
+        <w:ind w:left="4320" w:hanging="360"/>
+      </w:pPr>
+      <w:rPr>
+        <w:rFonts w:ascii="Wingdings" w:hAnsi="Wingdings" w:hint="default"/>
+      </w:rPr>
+    </w:lvl>
+    <w:lvl w:ilvl="6" w:tplc="40090001" w:tentative="1">
+      <w:start w:val="1"/>
+      <w:numFmt w:val="bullet"/>
+      <w:lvlText w:val=""/>
+      <w:lvlJc w:val="left"/>
+      <w:pPr>
+        <w:ind w:left="5040" w:hanging="360"/>
+      </w:pPr>
+      <w:rPr>
+        <w:rFonts w:ascii="Symbol" w:hAnsi="Symbol" w:hint="default"/>
+      </w:rPr>
+    </w:lvl>
+    <w:lvl w:ilvl="7" w:tplc="40090003" w:tentative="1">
+      <w:start w:val="1"/>
+      <w:numFmt w:val="bullet"/>
+      <w:lvlText w:val="o"/>
+      <w:lvlJc w:val="left"/>
+      <w:pPr>
+        <w:ind w:left="5760" w:hanging="360"/>
+      </w:pPr>
+      <w:rPr>
+        <w:rFonts w:ascii="Courier New" w:hAnsi="Courier New" w:cs="Courier New" w:hint="default"/>
+      </w:rPr>
+    </w:lvl>
+    <w:lvl w:ilvl="8" w:tplc="40090005" w:tentative="1">
+      <w:start w:val="1"/>
+      <w:numFmt w:val="bullet"/>
+      <w:lvlText w:val=""/>
+      <w:lvlJc w:val="left"/>
+      <w:pPr>
+        <w:ind w:left="6480" w:hanging="360"/>
+      </w:pPr>
+      <w:rPr>
+        <w:rFonts w:ascii="Wingdings" w:hAnsi="Wingdings" w:hint="default"/>
+      </w:rPr>
+    </w:lvl>
+  </w:abstractNum>
+  <w:abstractNum w:abstractNumId="6" w15:restartNumberingAfterBreak="0">
+    <w:nsid w:val="49EB7973"/>
+    <w:multiLevelType w:val="hybridMultilevel"/>
+    <w:tmpl w:val="28523506"/>
+    <w:lvl w:ilvl="0" w:tplc="40090003">
+      <w:start w:val="1"/>
+      <w:numFmt w:val="bullet"/>
+      <w:lvlText w:val="o"/>
+      <w:lvlJc w:val="left"/>
+      <w:pPr>
+        <w:ind w:left="720" w:hanging="360"/>
+      </w:pPr>
+      <w:rPr>
+        <w:rFonts w:ascii="Courier New" w:hAnsi="Courier New" w:cs="Courier New" w:hint="default"/>
+      </w:rPr>
+    </w:lvl>
+    <w:lvl w:ilvl="1" w:tplc="40090003" w:tentative="1">
+      <w:start w:val="1"/>
+      <w:numFmt w:val="bullet"/>
+      <w:lvlText w:val="o"/>
+      <w:lvlJc w:val="left"/>
+      <w:pPr>
+        <w:ind w:left="1440" w:hanging="360"/>
+      </w:pPr>
+      <w:rPr>
+        <w:rFonts w:ascii="Courier New" w:hAnsi="Courier New" w:cs="Courier New" w:hint="default"/>
+      </w:rPr>
+    </w:lvl>
+    <w:lvl w:ilvl="2" w:tplc="40090005" w:tentative="1">
+      <w:start w:val="1"/>
+      <w:numFmt w:val="bullet"/>
+      <w:lvlText w:val=""/>
+      <w:lvlJc w:val="left"/>
+      <w:pPr>
+        <w:ind w:left="2160" w:hanging="360"/>
+      </w:pPr>
+      <w:rPr>
+        <w:rFonts w:ascii="Wingdings" w:hAnsi="Wingdings" w:hint="default"/>
+      </w:rPr>
+    </w:lvl>
+    <w:lvl w:ilvl="3" w:tplc="40090001" w:tentative="1">
+      <w:start w:val="1"/>
+      <w:numFmt w:val="bullet"/>
+      <w:lvlText w:val=""/>
+      <w:lvlJc w:val="left"/>
+      <w:pPr>
+        <w:ind w:left="2880" w:hanging="360"/>
+      </w:pPr>
+      <w:rPr>
+        <w:rFonts w:ascii="Symbol" w:hAnsi="Symbol" w:hint="default"/>
+      </w:rPr>
+    </w:lvl>
+    <w:lvl w:ilvl="4" w:tplc="40090003" w:tentative="1">
+      <w:start w:val="1"/>
+      <w:numFmt w:val="bullet"/>
+      <w:lvlText w:val="o"/>
+      <w:lvlJc w:val="left"/>
+      <w:pPr>
+        <w:ind w:left="3600" w:hanging="360"/>
+      </w:pPr>
+      <w:rPr>
+        <w:rFonts w:ascii="Courier New" w:hAnsi="Courier New" w:cs="Courier New" w:hint="default"/>
+      </w:rPr>
+    </w:lvl>
+    <w:lvl w:ilvl="5" w:tplc="40090005" w:tentative="1">
+      <w:start w:val="1"/>
+      <w:numFmt w:val="bullet"/>
+      <w:lvlText w:val=""/>
+      <w:lvlJc w:val="left"/>
+      <w:pPr>
+        <w:ind w:left="4320" w:hanging="360"/>
+      </w:pPr>
+      <w:rPr>
+        <w:rFonts w:ascii="Wingdings" w:hAnsi="Wingdings" w:hint="default"/>
+      </w:rPr>
+    </w:lvl>
+    <w:lvl w:ilvl="6" w:tplc="40090001" w:tentative="1">
+      <w:start w:val="1"/>
+      <w:numFmt w:val="bullet"/>
+      <w:lvlText w:val=""/>
+      <w:lvlJc w:val="left"/>
+      <w:pPr>
+        <w:ind w:left="5040" w:hanging="360"/>
+      </w:pPr>
+      <w:rPr>
+        <w:rFonts w:ascii="Symbol" w:hAnsi="Symbol" w:hint="default"/>
+      </w:rPr>
+    </w:lvl>
+    <w:lvl w:ilvl="7" w:tplc="40090003" w:tentative="1">
+      <w:start w:val="1"/>
+      <w:numFmt w:val="bullet"/>
+      <w:lvlText w:val="o"/>
+      <w:lvlJc w:val="left"/>
+      <w:pPr>
+        <w:ind w:left="5760" w:hanging="360"/>
+      </w:pPr>
+      <w:rPr>
+        <w:rFonts w:ascii="Courier New" w:hAnsi="Courier New" w:cs="Courier New" w:hint="default"/>
+      </w:rPr>
+    </w:lvl>
+    <w:lvl w:ilvl="8" w:tplc="40090005" w:tentative="1">
+      <w:start w:val="1"/>
+      <w:numFmt w:val="bullet"/>
+      <w:lvlText w:val=""/>
+      <w:lvlJc w:val="left"/>
+      <w:pPr>
+        <w:ind w:left="6480" w:hanging="360"/>
+      </w:pPr>
+      <w:rPr>
+        <w:rFonts w:ascii="Wingdings" w:hAnsi="Wingdings" w:hint="default"/>
+      </w:rPr>
+    </w:lvl>
+  </w:abstractNum>
+  <w:abstractNum w:abstractNumId="7" w15:restartNumberingAfterBreak="0">
+    <w:nsid w:val="59170A30"/>
+    <w:multiLevelType w:val="hybridMultilevel"/>
+    <w:tmpl w:val="2370D1E6"/>
+    <w:lvl w:ilvl="0" w:tplc="40090003">
+      <w:start w:val="1"/>
+      <w:numFmt w:val="bullet"/>
+      <w:lvlText w:val="o"/>
+      <w:lvlJc w:val="left"/>
+      <w:pPr>
+        <w:ind w:left="720" w:hanging="360"/>
+      </w:pPr>
+      <w:rPr>
+        <w:rFonts w:ascii="Courier New" w:hAnsi="Courier New" w:cs="Courier New" w:hint="default"/>
+      </w:rPr>
+    </w:lvl>
+    <w:lvl w:ilvl="1" w:tplc="40090003" w:tentative="1">
+      <w:start w:val="1"/>
+      <w:numFmt w:val="bullet"/>
+      <w:lvlText w:val="o"/>
+      <w:lvlJc w:val="left"/>
+      <w:pPr>
+        <w:ind w:left="1440" w:hanging="360"/>
+      </w:pPr>
+      <w:rPr>
+        <w:rFonts w:ascii="Courier New" w:hAnsi="Courier New" w:cs="Courier New" w:hint="default"/>
+      </w:rPr>
+    </w:lvl>
+    <w:lvl w:ilvl="2" w:tplc="40090005" w:tentative="1">
+      <w:start w:val="1"/>
+      <w:numFmt w:val="bullet"/>
+      <w:lvlText w:val=""/>
+      <w:lvlJc w:val="left"/>
+      <w:pPr>
+        <w:ind w:left="2160" w:hanging="360"/>
+      </w:pPr>
+      <w:rPr>
+        <w:rFonts w:ascii="Wingdings" w:hAnsi="Wingdings" w:hint="default"/>
+      </w:rPr>
+    </w:lvl>
+    <w:lvl w:ilvl="3" w:tplc="40090001" w:tentative="1">
+      <w:start w:val="1"/>
+      <w:numFmt w:val="bullet"/>
+      <w:lvlText w:val=""/>
+      <w:lvlJc w:val="left"/>
+      <w:pPr>
+        <w:ind w:left="2880" w:hanging="360"/>
+      </w:pPr>
+      <w:rPr>
+        <w:rFonts w:ascii="Symbol" w:hAnsi="Symbol" w:hint="default"/>
+      </w:rPr>
+    </w:lvl>
+    <w:lvl w:ilvl="4" w:tplc="40090003" w:tentative="1">
+      <w:start w:val="1"/>
+      <w:numFmt w:val="bullet"/>
+      <w:lvlText w:val="o"/>
+      <w:lvlJc w:val="left"/>
+      <w:pPr>
+        <w:ind w:left="3600" w:hanging="360"/>
+      </w:pPr>
+      <w:rPr>
+        <w:rFonts w:ascii="Courier New" w:hAnsi="Courier New" w:cs="Courier New" w:hint="default"/>
+      </w:rPr>
+    </w:lvl>
+    <w:lvl w:ilvl="5" w:tplc="40090005" w:tentative="1">
+      <w:start w:val="1"/>
+      <w:numFmt w:val="bullet"/>
+      <w:lvlText w:val=""/>
+      <w:lvlJc w:val="left"/>
+      <w:pPr>
+        <w:ind w:left="4320" w:hanging="360"/>
+      </w:pPr>
+      <w:rPr>
+        <w:rFonts w:ascii="Wingdings" w:hAnsi="Wingdings" w:hint="default"/>
+      </w:rPr>
+    </w:lvl>
+    <w:lvl w:ilvl="6" w:tplc="40090001" w:tentative="1">
+      <w:start w:val="1"/>
+      <w:numFmt w:val="bullet"/>
+      <w:lvlText w:val=""/>
+      <w:lvlJc w:val="left"/>
+      <w:pPr>
+        <w:ind w:left="5040" w:hanging="360"/>
+      </w:pPr>
+      <w:rPr>
+        <w:rFonts w:ascii="Symbol" w:hAnsi="Symbol" w:hint="default"/>
+      </w:rPr>
+    </w:lvl>
+    <w:lvl w:ilvl="7" w:tplc="40090003" w:tentative="1">
+      <w:start w:val="1"/>
+      <w:numFmt w:val="bullet"/>
+      <w:lvlText w:val="o"/>
+      <w:lvlJc w:val="left"/>
+      <w:pPr>
+        <w:ind w:left="5760" w:hanging="360"/>
+      </w:pPr>
+      <w:rPr>
+        <w:rFonts w:ascii="Courier New" w:hAnsi="Courier New" w:cs="Courier New" w:hint="default"/>
+      </w:rPr>
+    </w:lvl>
+    <w:lvl w:ilvl="8" w:tplc="40090005" w:tentative="1">
+      <w:start w:val="1"/>
+      <w:numFmt w:val="bullet"/>
+      <w:lvlText w:val=""/>
+      <w:lvlJc w:val="left"/>
+      <w:pPr>
+        <w:ind w:left="6480" w:hanging="360"/>
+      </w:pPr>
+      <w:rPr>
+        <w:rFonts w:ascii="Wingdings" w:hAnsi="Wingdings" w:hint="default"/>
+      </w:rPr>
+    </w:lvl>
+  </w:abstractNum>
+  <w:abstractNum w:abstractNumId="8" w15:restartNumberingAfterBreak="0">
+    <w:nsid w:val="6E52060E"/>
+    <w:multiLevelType w:val="hybridMultilevel"/>
+    <w:tmpl w:val="FA6EEA64"/>
+    <w:lvl w:ilvl="0" w:tplc="40090003">
+      <w:start w:val="1"/>
+      <w:numFmt w:val="bullet"/>
+      <w:lvlText w:val="o"/>
+      <w:lvlJc w:val="left"/>
+      <w:pPr>
+        <w:ind w:left="720" w:hanging="360"/>
+      </w:pPr>
+      <w:rPr>
+        <w:rFonts w:ascii="Courier New" w:hAnsi="Courier New" w:cs="Courier New" w:hint="default"/>
+      </w:rPr>
+    </w:lvl>
+    <w:lvl w:ilvl="1" w:tplc="40090003" w:tentative="1">
+      <w:start w:val="1"/>
+      <w:numFmt w:val="bullet"/>
+      <w:lvlText w:val="o"/>
+      <w:lvlJc w:val="left"/>
+      <w:pPr>
+        <w:ind w:left="1440" w:hanging="360"/>
+      </w:pPr>
+      <w:rPr>
+        <w:rFonts w:ascii="Courier New" w:hAnsi="Courier New" w:cs="Courier New" w:hint="default"/>
+      </w:rPr>
+    </w:lvl>
+    <w:lvl w:ilvl="2" w:tplc="40090005" w:tentative="1">
+      <w:start w:val="1"/>
+      <w:numFmt w:val="bullet"/>
+      <w:lvlText w:val=""/>
+      <w:lvlJc w:val="left"/>
+      <w:pPr>
+        <w:ind w:left="2160" w:hanging="360"/>
+      </w:pPr>
+      <w:rPr>
+        <w:rFonts w:ascii="Wingdings" w:hAnsi="Wingdings" w:hint="default"/>
+      </w:rPr>
+    </w:lvl>
+    <w:lvl w:ilvl="3" w:tplc="40090001" w:tentative="1">
+      <w:start w:val="1"/>
+      <w:numFmt w:val="bullet"/>
+      <w:lvlText w:val=""/>
+      <w:lvlJc w:val="left"/>
+      <w:pPr>
+        <w:ind w:left="2880" w:hanging="360"/>
+      </w:pPr>
+      <w:rPr>
+        <w:rFonts w:ascii="Symbol" w:hAnsi="Symbol" w:hint="default"/>
+      </w:rPr>
+    </w:lvl>
+    <w:lvl w:ilvl="4" w:tplc="40090003" w:tentative="1">
+      <w:start w:val="1"/>
+      <w:numFmt w:val="bullet"/>
+      <w:lvlText w:val="o"/>
+      <w:lvlJc w:val="left"/>
+      <w:pPr>
+        <w:ind w:left="3600" w:hanging="360"/>
+      </w:pPr>
+      <w:rPr>
+        <w:rFonts w:ascii="Courier New" w:hAnsi="Courier New" w:cs="Courier New" w:hint="default"/>
+      </w:rPr>
+    </w:lvl>
+    <w:lvl w:ilvl="5" w:tplc="40090005" w:tentative="1">
+      <w:start w:val="1"/>
+      <w:numFmt w:val="bullet"/>
+      <w:lvlText w:val=""/>
+      <w:lvlJc w:val="left"/>
+      <w:pPr>
+        <w:ind w:left="4320" w:hanging="360"/>
+      </w:pPr>
+      <w:rPr>
+        <w:rFonts w:ascii="Wingdings" w:hAnsi="Wingdings" w:hint="default"/>
+      </w:rPr>
+    </w:lvl>
+    <w:lvl w:ilvl="6" w:tplc="40090001" w:tentative="1">
+      <w:start w:val="1"/>
+      <w:numFmt w:val="bullet"/>
+      <w:lvlText w:val=""/>
+      <w:lvlJc w:val="left"/>
+      <w:pPr>
+        <w:ind w:left="5040" w:hanging="360"/>
+      </w:pPr>
+      <w:rPr>
+        <w:rFonts w:ascii="Symbol" w:hAnsi="Symbol" w:hint="default"/>
+      </w:rPr>
+    </w:lvl>
+    <w:lvl w:ilvl="7" w:tplc="40090003" w:tentative="1">
+      <w:start w:val="1"/>
+      <w:numFmt w:val="bullet"/>
+      <w:lvlText w:val="o"/>
+      <w:lvlJc w:val="left"/>
+      <w:pPr>
+        <w:ind w:left="5760" w:hanging="360"/>
+      </w:pPr>
+      <w:rPr>
+        <w:rFonts w:ascii="Courier New" w:hAnsi="Courier New" w:cs="Courier New" w:hint="default"/>
+      </w:rPr>
+    </w:lvl>
+    <w:lvl w:ilvl="8" w:tplc="40090005" w:tentative="1">
+      <w:start w:val="1"/>
+      <w:numFmt w:val="bullet"/>
+      <w:lvlText w:val=""/>
+      <w:lvlJc w:val="left"/>
+      <w:pPr>
+        <w:ind w:left="6480" w:hanging="360"/>
+      </w:pPr>
+      <w:rPr>
+        <w:rFonts w:ascii="Wingdings" w:hAnsi="Wingdings" w:hint="default"/>
+      </w:rPr>
+    </w:lvl>
+  </w:abstractNum>
+  <w:abstractNum w:abstractNumId="9" w15:restartNumberingAfterBreak="0">
+    <w:nsid w:val="787A35BE"/>
+    <w:multiLevelType w:val="hybridMultilevel"/>
+    <w:tmpl w:val="F84E5916"/>
+    <w:lvl w:ilvl="0" w:tplc="40090003">
+      <w:start w:val="1"/>
+      <w:numFmt w:val="bullet"/>
+      <w:lvlText w:val="o"/>
+      <w:lvlJc w:val="left"/>
+      <w:pPr>
+        <w:ind w:left="720" w:hanging="360"/>
+      </w:pPr>
+      <w:rPr>
+        <w:rFonts w:ascii="Courier New" w:hAnsi="Courier New" w:cs="Courier New" w:hint="default"/>
+      </w:rPr>
+    </w:lvl>
+    <w:lvl w:ilvl="1" w:tplc="40090003" w:tentative="1">
+      <w:start w:val="1"/>
+      <w:numFmt w:val="bullet"/>
+      <w:lvlText w:val="o"/>
+      <w:lvlJc w:val="left"/>
+      <w:pPr>
+        <w:ind w:left="1440" w:hanging="360"/>
+      </w:pPr>
+      <w:rPr>
+        <w:rFonts w:ascii="Courier New" w:hAnsi="Courier New" w:cs="Courier New" w:hint="default"/>
+      </w:rPr>
+    </w:lvl>
+    <w:lvl w:ilvl="2" w:tplc="40090005" w:tentative="1">
+      <w:start w:val="1"/>
+      <w:numFmt w:val="bullet"/>
+      <w:lvlText w:val=""/>
+      <w:lvlJc w:val="left"/>
+      <w:pPr>
+        <w:ind w:left="2160" w:hanging="360"/>
+      </w:pPr>
+      <w:rPr>
+        <w:rFonts w:ascii="Wingdings" w:hAnsi="Wingdings" w:hint="default"/>
+      </w:rPr>
+    </w:lvl>
+    <w:lvl w:ilvl="3" w:tplc="40090001" w:tentative="1">
+      <w:start w:val="1"/>
+      <w:numFmt w:val="bullet"/>
+      <w:lvlText w:val=""/>
+      <w:lvlJc w:val="left"/>
+      <w:pPr>
+        <w:ind w:left="2880" w:hanging="360"/>
+      </w:pPr>
+      <w:rPr>
+        <w:rFonts w:ascii="Symbol" w:hAnsi="Symbol" w:hint="default"/>
+      </w:rPr>
+    </w:lvl>
+    <w:lvl w:ilvl="4" w:tplc="40090003" w:tentative="1">
+      <w:start w:val="1"/>
+      <w:numFmt w:val="bullet"/>
+      <w:lvlText w:val="o"/>
+      <w:lvlJc w:val="left"/>
+      <w:pPr>
+        <w:ind w:left="3600" w:hanging="360"/>
+      </w:pPr>
+      <w:rPr>
+        <w:rFonts w:ascii="Courier New" w:hAnsi="Courier New" w:cs="Courier New" w:hint="default"/>
+      </w:rPr>
+    </w:lvl>
+    <w:lvl w:ilvl="5" w:tplc="40090005" w:tentative="1">
+      <w:start w:val="1"/>
+      <w:numFmt w:val="bullet"/>
+      <w:lvlText w:val=""/>
+      <w:lvlJc w:val="left"/>
+      <w:pPr>
+        <w:ind w:left="4320" w:hanging="360"/>
+      </w:pPr>
+      <w:rPr>
+        <w:rFonts w:ascii="Wingdings" w:hAnsi="Wingdings" w:hint="default"/>
+      </w:rPr>
+    </w:lvl>
+    <w:lvl w:ilvl="6" w:tplc="40090001" w:tentative="1">
+      <w:start w:val="1"/>
+      <w:numFmt w:val="bullet"/>
+      <w:lvlText w:val=""/>
+      <w:lvlJc w:val="left"/>
+      <w:pPr>
+        <w:ind w:left="5040" w:hanging="360"/>
+      </w:pPr>
+      <w:rPr>
+        <w:rFonts w:ascii="Symbol" w:hAnsi="Symbol" w:hint="default"/>
+      </w:rPr>
+    </w:lvl>
+    <w:lvl w:ilvl="7" w:tplc="40090003" w:tentative="1">
+      <w:start w:val="1"/>
+      <w:numFmt w:val="bullet"/>
+      <w:lvlText w:val="o"/>
+      <w:lvlJc w:val="left"/>
+      <w:pPr>
+        <w:ind w:left="5760" w:hanging="360"/>
+      </w:pPr>
+      <w:rPr>
+        <w:rFonts w:ascii="Courier New" w:hAnsi="Courier New" w:cs="Courier New" w:hint="default"/>
+      </w:rPr>
+    </w:lvl>
+    <w:lvl w:ilvl="8" w:tplc="40090005" w:tentative="1">
+      <w:start w:val="1"/>
+      <w:numFmt w:val="bullet"/>
+      <w:lvlText w:val=""/>
+      <w:lvlJc w:val="left"/>
+      <w:pPr>
+        <w:ind w:left="6480" w:hanging="360"/>
+      </w:pPr>
+      <w:rPr>
+        <w:rFonts w:ascii="Wingdings" w:hAnsi="Wingdings" w:hint="default"/>
+      </w:rPr>
+    </w:lvl>
+  </w:abstractNum>
   <w:num w:numId="1">
+    <w:abstractNumId w:val="1"/>
+  </w:num>
+  <w:num w:numId="2">
     <w:abstractNumId w:val="0"/>
+  </w:num>
+  <w:num w:numId="3">
+    <w:abstractNumId w:val="7"/>
+  </w:num>
+  <w:num w:numId="4">
+    <w:abstractNumId w:val="4"/>
+  </w:num>
+  <w:num w:numId="5">
+    <w:abstractNumId w:val="6"/>
+  </w:num>
+  <w:num w:numId="6">
+    <w:abstractNumId w:val="8"/>
+  </w:num>
+  <w:num w:numId="7">
+    <w:abstractNumId w:val="3"/>
+  </w:num>
+  <w:num w:numId="8">
+    <w:abstractNumId w:val="5"/>
+  </w:num>
+  <w:num w:numId="9">
+    <w:abstractNumId w:val="9"/>
+  </w:num>
+  <w:num w:numId="10">
+    <w:abstractNumId w:val="2"/>
   </w:num>
 </w:numbering>
 </file>
@@ -825,6 +3498,34 @@
       <w:contextualSpacing/>
     </w:pPr>
   </w:style>
+  <w:style w:type="character" w:styleId="Strong">
+    <w:name w:val="Strong"/>
+    <w:basedOn w:val="DefaultParagraphFont"/>
+    <w:uiPriority w:val="22"/>
+    <w:qFormat/>
+    <w:rsid w:val="007612B6"/>
+    <w:rPr>
+      <w:b/>
+      <w:bCs/>
+    </w:rPr>
+  </w:style>
+  <w:style w:type="paragraph" w:styleId="NormalWeb">
+    <w:name w:val="Normal (Web)"/>
+    <w:basedOn w:val="Normal"/>
+    <w:uiPriority w:val="99"/>
+    <w:semiHidden/>
+    <w:unhideWhenUsed/>
+    <w:rsid w:val="00C771AA"/>
+    <w:pPr>
+      <w:spacing w:before="100" w:beforeAutospacing="1" w:after="100" w:afterAutospacing="1" w:line="240" w:lineRule="auto"/>
+    </w:pPr>
+    <w:rPr>
+      <w:rFonts w:ascii="Times New Roman" w:eastAsia="Times New Roman" w:hAnsi="Times New Roman" w:cs="Times New Roman"/>
+      <w:sz w:val="24"/>
+      <w:szCs w:val="24"/>
+      <w:lang w:eastAsia="en-IN"/>
+    </w:rPr>
+  </w:style>
 </w:styles>
 </file>
 

</xml_diff>

<commit_message>
Basics of NLP are updated
</commit_message>
<xml_diff>
--- a/Article/Content.docx
+++ b/Article/Content.docx
@@ -4,19 +4,18 @@
   <w:body>
     <w:p>
       <w:pPr>
+        <w:spacing w:after="0"/>
         <w:jc w:val="center"/>
         <w:rPr>
+          <w:rFonts w:cstheme="minorHAnsi"/>
           <w:b/>
-          <w:sz w:val="24"/>
-          <w:szCs w:val="24"/>
           <w:u w:val="single"/>
         </w:rPr>
       </w:pPr>
       <w:r>
         <w:rPr>
+          <w:rFonts w:cstheme="minorHAnsi"/>
           <w:b/>
-          <w:sz w:val="24"/>
-          <w:szCs w:val="24"/>
           <w:u w:val="single"/>
         </w:rPr>
         <w:t>NLP 5</w:t>
@@ -24,53 +23,30 @@
     </w:p>
     <w:p>
       <w:pPr>
-        <w:rPr>
-          <w:sz w:val="24"/>
-          <w:szCs w:val="24"/>
-        </w:rPr>
-      </w:pPr>
-      <w:r>
-        <w:rPr>
-          <w:sz w:val="24"/>
-          <w:szCs w:val="24"/>
-        </w:rPr>
-        <w:t>It is the part 5 article of NLP series</w:t>
-      </w:r>
-      <w:r>
-        <w:rPr>
-          <w:sz w:val="24"/>
-          <w:szCs w:val="24"/>
-        </w:rPr>
-        <w:t>, if you are new kindly refer to the previous articles here.</w:t>
-      </w:r>
-      <w:r>
-        <w:rPr>
-          <w:sz w:val="24"/>
-          <w:szCs w:val="24"/>
-        </w:rPr>
-        <w:t xml:space="preserve"> </w:t>
-      </w:r>
-    </w:p>
-    <w:p>
-      <w:pPr>
-        <w:rPr>
-          <w:sz w:val="24"/>
-          <w:szCs w:val="24"/>
-        </w:rPr>
-      </w:pPr>
-      <w:r>
-        <w:rPr>
-          <w:sz w:val="24"/>
-          <w:szCs w:val="24"/>
-        </w:rPr>
-        <w:t>In this article</w:t>
-      </w:r>
-      <w:r>
-        <w:rPr>
-          <w:sz w:val="24"/>
-          <w:szCs w:val="24"/>
-        </w:rPr>
-        <w:t>, we will learn the following topics.</w:t>
+        <w:spacing w:after="0"/>
+        <w:rPr>
+          <w:rFonts w:cstheme="minorHAnsi"/>
+        </w:rPr>
+      </w:pPr>
+      <w:r>
+        <w:rPr>
+          <w:rFonts w:cstheme="minorHAnsi"/>
+        </w:rPr>
+        <w:t xml:space="preserve">It is the part 5 article of NLP series, if you are new kindly refer to the previous articles here. </w:t>
+      </w:r>
+    </w:p>
+    <w:p>
+      <w:pPr>
+        <w:spacing w:after="0"/>
+        <w:rPr>
+          <w:rFonts w:cstheme="minorHAnsi"/>
+        </w:rPr>
+      </w:pPr>
+      <w:r>
+        <w:rPr>
+          <w:rFonts w:cstheme="minorHAnsi"/>
+        </w:rPr>
+        <w:t>In this article, we will learn the following topics.</w:t>
       </w:r>
     </w:p>
     <w:p>
@@ -80,15 +56,14 @@
           <w:ilvl w:val="0"/>
           <w:numId w:val="1"/>
         </w:numPr>
-        <w:rPr>
-          <w:sz w:val="24"/>
-          <w:szCs w:val="24"/>
-        </w:rPr>
-      </w:pPr>
-      <w:r>
-        <w:rPr>
-          <w:sz w:val="24"/>
-          <w:szCs w:val="24"/>
+        <w:spacing w:after="0"/>
+        <w:rPr>
+          <w:rFonts w:cstheme="minorHAnsi"/>
+        </w:rPr>
+      </w:pPr>
+      <w:r>
+        <w:rPr>
+          <w:rFonts w:cstheme="minorHAnsi"/>
         </w:rPr>
         <w:t>Part of speech Tagging</w:t>
       </w:r>
@@ -100,15 +75,14 @@
           <w:ilvl w:val="1"/>
           <w:numId w:val="1"/>
         </w:numPr>
-        <w:rPr>
-          <w:sz w:val="24"/>
-          <w:szCs w:val="24"/>
-        </w:rPr>
-      </w:pPr>
-      <w:r>
-        <w:rPr>
-          <w:sz w:val="24"/>
-          <w:szCs w:val="24"/>
+        <w:spacing w:after="0"/>
+        <w:rPr>
+          <w:rFonts w:cstheme="minorHAnsi"/>
+        </w:rPr>
+      </w:pPr>
+      <w:r>
+        <w:rPr>
+          <w:rFonts w:cstheme="minorHAnsi"/>
         </w:rPr>
         <w:t>Nouns</w:t>
       </w:r>
@@ -120,15 +94,14 @@
           <w:ilvl w:val="1"/>
           <w:numId w:val="1"/>
         </w:numPr>
-        <w:rPr>
-          <w:sz w:val="24"/>
-          <w:szCs w:val="24"/>
-        </w:rPr>
-      </w:pPr>
-      <w:r>
-        <w:rPr>
-          <w:sz w:val="24"/>
-          <w:szCs w:val="24"/>
+        <w:spacing w:after="0"/>
+        <w:rPr>
+          <w:rFonts w:cstheme="minorHAnsi"/>
+        </w:rPr>
+      </w:pPr>
+      <w:r>
+        <w:rPr>
+          <w:rFonts w:cstheme="minorHAnsi"/>
         </w:rPr>
         <w:t>Noun Phrases</w:t>
       </w:r>
@@ -140,15 +113,14 @@
           <w:ilvl w:val="1"/>
           <w:numId w:val="1"/>
         </w:numPr>
-        <w:rPr>
-          <w:sz w:val="24"/>
-          <w:szCs w:val="24"/>
-        </w:rPr>
-      </w:pPr>
-      <w:r>
-        <w:rPr>
-          <w:sz w:val="24"/>
-          <w:szCs w:val="24"/>
+        <w:spacing w:after="0"/>
+        <w:rPr>
+          <w:rFonts w:cstheme="minorHAnsi"/>
+        </w:rPr>
+      </w:pPr>
+      <w:r>
+        <w:rPr>
+          <w:rFonts w:cstheme="minorHAnsi"/>
         </w:rPr>
         <w:t>Dependency Parsing</w:t>
       </w:r>
@@ -160,15 +132,14 @@
           <w:ilvl w:val="0"/>
           <w:numId w:val="1"/>
         </w:numPr>
-        <w:rPr>
-          <w:sz w:val="24"/>
-          <w:szCs w:val="24"/>
-        </w:rPr>
-      </w:pPr>
-      <w:r>
-        <w:rPr>
-          <w:sz w:val="24"/>
-          <w:szCs w:val="24"/>
+        <w:spacing w:after="0"/>
+        <w:rPr>
+          <w:rFonts w:cstheme="minorHAnsi"/>
+        </w:rPr>
+      </w:pPr>
+      <w:r>
+        <w:rPr>
+          <w:rFonts w:cstheme="minorHAnsi"/>
         </w:rPr>
         <w:t>Topic Modelling</w:t>
       </w:r>
@@ -180,31 +151,28 @@
           <w:ilvl w:val="1"/>
           <w:numId w:val="1"/>
         </w:numPr>
-        <w:rPr>
-          <w:sz w:val="24"/>
-          <w:szCs w:val="24"/>
-        </w:rPr>
-      </w:pPr>
-      <w:r>
-        <w:rPr>
-          <w:sz w:val="24"/>
-          <w:szCs w:val="24"/>
+        <w:spacing w:after="0"/>
+        <w:rPr>
+          <w:rFonts w:cstheme="minorHAnsi"/>
+        </w:rPr>
+      </w:pPr>
+      <w:r>
+        <w:rPr>
+          <w:rFonts w:cstheme="minorHAnsi"/>
         </w:rPr>
         <w:t xml:space="preserve">Latent </w:t>
       </w:r>
       <w:proofErr w:type="spellStart"/>
       <w:r>
         <w:rPr>
-          <w:sz w:val="24"/>
-          <w:szCs w:val="24"/>
+          <w:rFonts w:cstheme="minorHAnsi"/>
         </w:rPr>
         <w:t>Dirchlet</w:t>
       </w:r>
       <w:proofErr w:type="spellEnd"/>
       <w:r>
         <w:rPr>
-          <w:sz w:val="24"/>
-          <w:szCs w:val="24"/>
+          <w:rFonts w:cstheme="minorHAnsi"/>
         </w:rPr>
         <w:t xml:space="preserve"> Allocation Model</w:t>
       </w:r>
@@ -216,78 +184,66 @@
           <w:ilvl w:val="0"/>
           <w:numId w:val="1"/>
         </w:numPr>
-        <w:rPr>
-          <w:sz w:val="24"/>
-          <w:szCs w:val="24"/>
-        </w:rPr>
-      </w:pPr>
-      <w:r>
-        <w:rPr>
-          <w:sz w:val="24"/>
-          <w:szCs w:val="24"/>
-        </w:rPr>
-        <w:t xml:space="preserve">Amazon reviews </w:t>
-      </w:r>
-      <w:r>
-        <w:rPr>
-          <w:sz w:val="24"/>
-          <w:szCs w:val="24"/>
-        </w:rPr>
-        <w:t>Case Study</w:t>
-      </w:r>
-    </w:p>
-    <w:p>
-      <w:pPr>
-        <w:rPr>
-          <w:sz w:val="24"/>
-          <w:szCs w:val="24"/>
-        </w:rPr>
-      </w:pPr>
-      <w:r>
-        <w:rPr>
-          <w:sz w:val="24"/>
-          <w:szCs w:val="24"/>
+        <w:spacing w:after="0"/>
+        <w:rPr>
+          <w:rFonts w:cstheme="minorHAnsi"/>
+        </w:rPr>
+      </w:pPr>
+      <w:r>
+        <w:rPr>
+          <w:rFonts w:cstheme="minorHAnsi"/>
+        </w:rPr>
+        <w:t>Amazon reviews Case Study</w:t>
+      </w:r>
+    </w:p>
+    <w:p>
+      <w:pPr>
+        <w:spacing w:after="0"/>
+        <w:rPr>
+          <w:rFonts w:cstheme="minorHAnsi"/>
+        </w:rPr>
+      </w:pPr>
+      <w:r>
+        <w:rPr>
+          <w:rFonts w:cstheme="minorHAnsi"/>
         </w:rPr>
         <w:t xml:space="preserve">Libraries used: spacy, </w:t>
       </w:r>
       <w:r>
         <w:rPr>
-          <w:sz w:val="24"/>
-          <w:szCs w:val="24"/>
+          <w:rFonts w:cstheme="minorHAnsi"/>
         </w:rPr>
         <w:t>genism</w:t>
       </w:r>
     </w:p>
     <w:p>
       <w:pPr>
-        <w:rPr>
-          <w:sz w:val="24"/>
-          <w:szCs w:val="24"/>
-        </w:rPr>
-      </w:pPr>
-      <w:r>
-        <w:rPr>
-          <w:sz w:val="24"/>
-          <w:szCs w:val="24"/>
+        <w:spacing w:after="0"/>
+        <w:rPr>
+          <w:rFonts w:cstheme="minorHAnsi"/>
+        </w:rPr>
+      </w:pPr>
+      <w:r>
+        <w:rPr>
+          <w:rFonts w:cstheme="minorHAnsi"/>
         </w:rPr>
         <w:br w:type="page"/>
       </w:r>
     </w:p>
     <w:p>
       <w:pPr>
+        <w:spacing w:after="0"/>
         <w:jc w:val="center"/>
         <w:rPr>
+          <w:rFonts w:cstheme="minorHAnsi"/>
           <w:b/>
-          <w:sz w:val="24"/>
-          <w:szCs w:val="24"/>
           <w:u w:val="single"/>
         </w:rPr>
       </w:pPr>
       <w:r>
         <w:rPr>
+          <w:rFonts w:cstheme="minorHAnsi"/>
           <w:b/>
-          <w:sz w:val="24"/>
-          <w:szCs w:val="24"/>
           <w:u w:val="single"/>
         </w:rPr>
         <w:lastRenderedPageBreak/>
@@ -296,51 +252,28 @@
     </w:p>
     <w:p>
       <w:pPr>
-        <w:rPr>
-          <w:sz w:val="24"/>
-          <w:szCs w:val="24"/>
-        </w:rPr>
-      </w:pPr>
-      <w:r>
-        <w:rPr>
-          <w:sz w:val="24"/>
-          <w:szCs w:val="24"/>
-        </w:rPr>
-        <w:t xml:space="preserve">In this series of articles, we </w:t>
-      </w:r>
-      <w:r>
-        <w:rPr>
-          <w:sz w:val="24"/>
-          <w:szCs w:val="24"/>
-        </w:rPr>
-        <w:t xml:space="preserve">go through various techniques and model used in </w:t>
-      </w:r>
-      <w:r>
-        <w:rPr>
-          <w:sz w:val="24"/>
-          <w:szCs w:val="24"/>
-        </w:rPr>
-        <w:t>Natural Language Processing</w:t>
-      </w:r>
-      <w:r>
-        <w:rPr>
-          <w:sz w:val="24"/>
-          <w:szCs w:val="24"/>
-        </w:rPr>
-        <w:t>.</w:t>
-      </w:r>
-    </w:p>
-    <w:p>
-      <w:pPr>
-        <w:rPr>
-          <w:sz w:val="24"/>
-          <w:szCs w:val="24"/>
-        </w:rPr>
-      </w:pPr>
-      <w:r>
-        <w:rPr>
-          <w:sz w:val="24"/>
-          <w:szCs w:val="24"/>
+        <w:spacing w:after="0"/>
+        <w:rPr>
+          <w:rFonts w:cstheme="minorHAnsi"/>
+        </w:rPr>
+      </w:pPr>
+      <w:r>
+        <w:rPr>
+          <w:rFonts w:cstheme="minorHAnsi"/>
+        </w:rPr>
+        <w:t>In this series of articles, we go through various techniques and model used in Natural Language Processing.</w:t>
+      </w:r>
+    </w:p>
+    <w:p>
+      <w:pPr>
+        <w:spacing w:after="0"/>
+        <w:rPr>
+          <w:rFonts w:cstheme="minorHAnsi"/>
+        </w:rPr>
+      </w:pPr>
+      <w:r>
+        <w:rPr>
+          <w:rFonts w:cstheme="minorHAnsi"/>
         </w:rPr>
         <w:t>Series covers the following topics:</w:t>
       </w:r>
@@ -352,23 +285,21 @@
           <w:ilvl w:val="0"/>
           <w:numId w:val="2"/>
         </w:numPr>
-        <w:rPr>
-          <w:sz w:val="24"/>
-          <w:szCs w:val="24"/>
-        </w:rPr>
-      </w:pPr>
-      <w:r>
-        <w:rPr>
-          <w:sz w:val="24"/>
-          <w:szCs w:val="24"/>
+        <w:spacing w:after="0"/>
+        <w:rPr>
+          <w:rFonts w:cstheme="minorHAnsi"/>
+        </w:rPr>
+      </w:pPr>
+      <w:r>
+        <w:rPr>
+          <w:rFonts w:cstheme="minorHAnsi"/>
         </w:rPr>
         <w:t xml:space="preserve">Text </w:t>
       </w:r>
       <w:proofErr w:type="spellStart"/>
       <w:r>
         <w:rPr>
-          <w:sz w:val="24"/>
-          <w:szCs w:val="24"/>
+          <w:rFonts w:cstheme="minorHAnsi"/>
         </w:rPr>
         <w:t>Preprocessing</w:t>
       </w:r>
@@ -381,15 +312,14 @@
           <w:ilvl w:val="0"/>
           <w:numId w:val="2"/>
         </w:numPr>
-        <w:rPr>
-          <w:sz w:val="24"/>
-          <w:szCs w:val="24"/>
-        </w:rPr>
-      </w:pPr>
-      <w:r>
-        <w:rPr>
-          <w:sz w:val="24"/>
-          <w:szCs w:val="24"/>
+        <w:spacing w:after="0"/>
+        <w:rPr>
+          <w:rFonts w:cstheme="minorHAnsi"/>
+        </w:rPr>
+      </w:pPr>
+      <w:r>
+        <w:rPr>
+          <w:rFonts w:cstheme="minorHAnsi"/>
         </w:rPr>
         <w:t>Text Representation</w:t>
       </w:r>
@@ -401,15 +331,14 @@
           <w:ilvl w:val="0"/>
           <w:numId w:val="2"/>
         </w:numPr>
-        <w:rPr>
-          <w:sz w:val="24"/>
-          <w:szCs w:val="24"/>
-        </w:rPr>
-      </w:pPr>
-      <w:r>
-        <w:rPr>
-          <w:sz w:val="24"/>
-          <w:szCs w:val="24"/>
+        <w:spacing w:after="0"/>
+        <w:rPr>
+          <w:rFonts w:cstheme="minorHAnsi"/>
+        </w:rPr>
+      </w:pPr>
+      <w:r>
+        <w:rPr>
+          <w:rFonts w:cstheme="minorHAnsi"/>
         </w:rPr>
         <w:t>Word Embedding</w:t>
       </w:r>
@@ -421,23 +350,21 @@
           <w:ilvl w:val="0"/>
           <w:numId w:val="2"/>
         </w:numPr>
-        <w:rPr>
-          <w:sz w:val="24"/>
-          <w:szCs w:val="24"/>
-        </w:rPr>
-      </w:pPr>
-      <w:r>
-        <w:rPr>
-          <w:sz w:val="24"/>
-          <w:szCs w:val="24"/>
+        <w:spacing w:after="0"/>
+        <w:rPr>
+          <w:rFonts w:cstheme="minorHAnsi"/>
+        </w:rPr>
+      </w:pPr>
+      <w:r>
+        <w:rPr>
+          <w:rFonts w:cstheme="minorHAnsi"/>
         </w:rPr>
         <w:t xml:space="preserve">Language </w:t>
       </w:r>
       <w:proofErr w:type="spellStart"/>
       <w:r>
         <w:rPr>
-          <w:sz w:val="24"/>
-          <w:szCs w:val="24"/>
+          <w:rFonts w:cstheme="minorHAnsi"/>
         </w:rPr>
         <w:t>Modeling</w:t>
       </w:r>
@@ -450,23 +377,21 @@
           <w:ilvl w:val="0"/>
           <w:numId w:val="2"/>
         </w:numPr>
-        <w:rPr>
-          <w:sz w:val="24"/>
-          <w:szCs w:val="24"/>
-        </w:rPr>
-      </w:pPr>
-      <w:r>
-        <w:rPr>
-          <w:sz w:val="24"/>
-          <w:szCs w:val="24"/>
+        <w:spacing w:after="0"/>
+        <w:rPr>
+          <w:rFonts w:cstheme="minorHAnsi"/>
+        </w:rPr>
+      </w:pPr>
+      <w:r>
+        <w:rPr>
+          <w:rFonts w:cstheme="minorHAnsi"/>
         </w:rPr>
         <w:t xml:space="preserve">Topic </w:t>
       </w:r>
       <w:proofErr w:type="spellStart"/>
       <w:r>
         <w:rPr>
-          <w:sz w:val="24"/>
-          <w:szCs w:val="24"/>
+          <w:rFonts w:cstheme="minorHAnsi"/>
         </w:rPr>
         <w:t>Modeling</w:t>
       </w:r>
@@ -474,61 +399,58 @@
     </w:p>
     <w:p>
       <w:pPr>
-        <w:rPr>
-          <w:sz w:val="24"/>
-          <w:szCs w:val="24"/>
-        </w:rPr>
-      </w:pPr>
-    </w:p>
-    <w:p>
-      <w:pPr>
-        <w:rPr>
-          <w:sz w:val="24"/>
-          <w:szCs w:val="24"/>
-        </w:rPr>
-      </w:pPr>
-      <w:r>
-        <w:rPr>
-          <w:sz w:val="24"/>
-          <w:szCs w:val="24"/>
+        <w:spacing w:after="0"/>
+        <w:rPr>
+          <w:rFonts w:cstheme="minorHAnsi"/>
+        </w:rPr>
+      </w:pPr>
+    </w:p>
+    <w:p>
+      <w:pPr>
+        <w:spacing w:after="0"/>
+        <w:rPr>
+          <w:rFonts w:cstheme="minorHAnsi"/>
+        </w:rPr>
+      </w:pPr>
+      <w:r>
+        <w:rPr>
+          <w:rFonts w:cstheme="minorHAnsi"/>
         </w:rPr>
         <w:t>Pre requisite for this article</w:t>
       </w:r>
     </w:p>
     <w:p>
       <w:pPr>
-        <w:rPr>
-          <w:sz w:val="24"/>
-          <w:szCs w:val="24"/>
-        </w:rPr>
-      </w:pPr>
-      <w:r>
-        <w:rPr>
-          <w:sz w:val="24"/>
-          <w:szCs w:val="24"/>
+        <w:spacing w:after="0"/>
+        <w:rPr>
+          <w:rFonts w:cstheme="minorHAnsi"/>
+        </w:rPr>
+      </w:pPr>
+      <w:r>
+        <w:rPr>
+          <w:rFonts w:cstheme="minorHAnsi"/>
         </w:rPr>
         <w:t>Python</w:t>
       </w:r>
     </w:p>
     <w:p>
       <w:pPr>
-        <w:rPr>
-          <w:sz w:val="24"/>
-          <w:szCs w:val="24"/>
-        </w:rPr>
-      </w:pPr>
-    </w:p>
-    <w:p>
-      <w:pPr>
-        <w:rPr>
-          <w:sz w:val="24"/>
-          <w:szCs w:val="24"/>
-        </w:rPr>
-      </w:pPr>
-      <w:r>
-        <w:rPr>
-          <w:sz w:val="24"/>
-          <w:szCs w:val="24"/>
+        <w:spacing w:after="0"/>
+        <w:rPr>
+          <w:rFonts w:cstheme="minorHAnsi"/>
+        </w:rPr>
+      </w:pPr>
+    </w:p>
+    <w:p>
+      <w:pPr>
+        <w:spacing w:after="0"/>
+        <w:rPr>
+          <w:rFonts w:cstheme="minorHAnsi"/>
+        </w:rPr>
+      </w:pPr>
+      <w:r>
+        <w:rPr>
+          <w:rFonts w:cstheme="minorHAnsi"/>
         </w:rPr>
         <w:t>In this article, we learn the real time problem statements in NLP. The following topics are covered in this article.</w:t>
       </w:r>
@@ -540,15 +462,14 @@
           <w:ilvl w:val="0"/>
           <w:numId w:val="3"/>
         </w:numPr>
-        <w:rPr>
-          <w:sz w:val="24"/>
-          <w:szCs w:val="24"/>
-        </w:rPr>
-      </w:pPr>
-      <w:r>
-        <w:rPr>
-          <w:sz w:val="24"/>
-          <w:szCs w:val="24"/>
+        <w:spacing w:after="0"/>
+        <w:rPr>
+          <w:rFonts w:cstheme="minorHAnsi"/>
+        </w:rPr>
+      </w:pPr>
+      <w:r>
+        <w:rPr>
+          <w:rFonts w:cstheme="minorHAnsi"/>
         </w:rPr>
         <w:t>What is Natural Language Processing (NLP)</w:t>
       </w:r>
@@ -560,15 +481,14 @@
           <w:ilvl w:val="0"/>
           <w:numId w:val="3"/>
         </w:numPr>
-        <w:rPr>
-          <w:sz w:val="24"/>
-          <w:szCs w:val="24"/>
-        </w:rPr>
-      </w:pPr>
-      <w:r>
-        <w:rPr>
-          <w:sz w:val="24"/>
-          <w:szCs w:val="24"/>
+        <w:spacing w:after="0"/>
+        <w:rPr>
+          <w:rFonts w:cstheme="minorHAnsi"/>
+        </w:rPr>
+      </w:pPr>
+      <w:r>
+        <w:rPr>
+          <w:rFonts w:cstheme="minorHAnsi"/>
         </w:rPr>
         <w:t>Need of NLP</w:t>
       </w:r>
@@ -580,15 +500,14 @@
           <w:ilvl w:val="0"/>
           <w:numId w:val="3"/>
         </w:numPr>
-        <w:rPr>
-          <w:sz w:val="24"/>
-          <w:szCs w:val="24"/>
-        </w:rPr>
-      </w:pPr>
-      <w:r>
-        <w:rPr>
-          <w:sz w:val="24"/>
-          <w:szCs w:val="24"/>
+        <w:spacing w:after="0"/>
+        <w:rPr>
+          <w:rFonts w:cstheme="minorHAnsi"/>
+        </w:rPr>
+      </w:pPr>
+      <w:r>
+        <w:rPr>
+          <w:rFonts w:cstheme="minorHAnsi"/>
         </w:rPr>
         <w:t>Text Pre-processing</w:t>
       </w:r>
@@ -600,64 +519,58 @@
           <w:ilvl w:val="0"/>
           <w:numId w:val="3"/>
         </w:numPr>
-        <w:rPr>
-          <w:sz w:val="24"/>
-          <w:szCs w:val="24"/>
-        </w:rPr>
-      </w:pPr>
-      <w:r>
-        <w:rPr>
-          <w:sz w:val="24"/>
-          <w:szCs w:val="24"/>
+        <w:spacing w:after="0"/>
+        <w:rPr>
+          <w:rFonts w:cstheme="minorHAnsi"/>
+        </w:rPr>
+      </w:pPr>
+      <w:r>
+        <w:rPr>
+          <w:rFonts w:cstheme="minorHAnsi"/>
         </w:rPr>
         <w:t>Case Study: Tweet Sentiment Classification</w:t>
       </w:r>
     </w:p>
     <w:p>
       <w:pPr>
-        <w:rPr>
+        <w:spacing w:after="0"/>
+        <w:rPr>
+          <w:rFonts w:cstheme="minorHAnsi"/>
           <w:b/>
-          <w:sz w:val="24"/>
-          <w:szCs w:val="24"/>
-        </w:rPr>
-      </w:pPr>
-      <w:r>
-        <w:rPr>
+        </w:rPr>
+      </w:pPr>
+      <w:r>
+        <w:rPr>
+          <w:rFonts w:cstheme="minorHAnsi"/>
           <w:b/>
-          <w:sz w:val="24"/>
-          <w:szCs w:val="24"/>
         </w:rPr>
         <w:t>What is</w:t>
       </w:r>
       <w:r>
         <w:rPr>
+          <w:rFonts w:cstheme="minorHAnsi"/>
           <w:b/>
-          <w:sz w:val="24"/>
-          <w:szCs w:val="24"/>
         </w:rPr>
         <w:t xml:space="preserve"> NLP?</w:t>
       </w:r>
     </w:p>
     <w:p>
       <w:pPr>
-        <w:rPr>
-          <w:rStyle w:val="Strong"/>
-          <w:rFonts w:ascii="Helvetica" w:hAnsi="Helvetica"/>
+        <w:spacing w:after="0"/>
+        <w:rPr>
+          <w:rStyle w:val="Strong"/>
+          <w:rFonts w:cstheme="minorHAnsi"/>
           <w:b w:val="0"/>
           <w:color w:val="000000"/>
-          <w:sz w:val="21"/>
-          <w:szCs w:val="21"/>
-          <w:shd w:val="clear" w:color="auto" w:fill="FFFFFF"/>
-        </w:rPr>
-      </w:pPr>
-      <w:r>
-        <w:rPr>
-          <w:rStyle w:val="Strong"/>
-          <w:rFonts w:ascii="Helvetica" w:hAnsi="Helvetica"/>
+          <w:shd w:val="clear" w:color="auto" w:fill="FFFFFF"/>
+        </w:rPr>
+      </w:pPr>
+      <w:r>
+        <w:rPr>
+          <w:rStyle w:val="Strong"/>
+          <w:rFonts w:cstheme="minorHAnsi"/>
           <w:b w:val="0"/>
           <w:color w:val="000000"/>
-          <w:sz w:val="21"/>
-          <w:szCs w:val="21"/>
           <w:shd w:val="clear" w:color="auto" w:fill="FFFFFF"/>
         </w:rPr>
         <w:t xml:space="preserve">An area of computer science that deals with methods to </w:t>
@@ -666,11 +579,9 @@
       <w:r>
         <w:rPr>
           <w:rStyle w:val="Strong"/>
-          <w:rFonts w:ascii="Helvetica" w:hAnsi="Helvetica"/>
+          <w:rFonts w:cstheme="minorHAnsi"/>
           <w:b w:val="0"/>
           <w:color w:val="000000"/>
-          <w:sz w:val="21"/>
-          <w:szCs w:val="21"/>
           <w:shd w:val="clear" w:color="auto" w:fill="FFFFFF"/>
         </w:rPr>
         <w:t>analyze</w:t>
@@ -679,11 +590,9 @@
       <w:r>
         <w:rPr>
           <w:rStyle w:val="Strong"/>
-          <w:rFonts w:ascii="Helvetica" w:hAnsi="Helvetica"/>
+          <w:rFonts w:cstheme="minorHAnsi"/>
           <w:b w:val="0"/>
           <w:color w:val="000000"/>
-          <w:sz w:val="21"/>
-          <w:szCs w:val="21"/>
           <w:shd w:val="clear" w:color="auto" w:fill="FFFFFF"/>
         </w:rPr>
         <w:t>, model, and understand human language. Every intelligent application involving human language has some NLP behind it.</w:t>
@@ -691,94 +600,101 @@
     </w:p>
     <w:p>
       <w:pPr>
-        <w:rPr>
-          <w:rStyle w:val="Strong"/>
-          <w:rFonts w:ascii="Helvetica" w:hAnsi="Helvetica"/>
+        <w:spacing w:after="0"/>
+        <w:rPr>
+          <w:rStyle w:val="Strong"/>
+          <w:rFonts w:cstheme="minorHAnsi"/>
           <w:b w:val="0"/>
           <w:color w:val="000000"/>
-          <w:sz w:val="21"/>
-          <w:szCs w:val="21"/>
-          <w:shd w:val="clear" w:color="auto" w:fill="FFFFFF"/>
-        </w:rPr>
-      </w:pPr>
-    </w:p>
-    <w:p>
-      <w:pPr>
-        <w:rPr>
+          <w:shd w:val="clear" w:color="auto" w:fill="FFFFFF"/>
+        </w:rPr>
+      </w:pPr>
+    </w:p>
+    <w:p>
+      <w:pPr>
+        <w:spacing w:after="0"/>
+        <w:rPr>
+          <w:rFonts w:cstheme="minorHAnsi"/>
           <w:b/>
-          <w:sz w:val="24"/>
-          <w:szCs w:val="24"/>
-        </w:rPr>
-      </w:pPr>
-      <w:r>
-        <w:rPr>
+        </w:rPr>
+      </w:pPr>
+      <w:r>
+        <w:rPr>
+          <w:rFonts w:cstheme="minorHAnsi"/>
           <w:b/>
-          <w:sz w:val="24"/>
-          <w:szCs w:val="24"/>
         </w:rPr>
         <w:t>Need of NLP?</w:t>
       </w:r>
     </w:p>
     <w:p>
       <w:pPr>
-        <w:rPr>
+        <w:spacing w:after="0"/>
+        <w:rPr>
+          <w:rFonts w:cstheme="minorHAnsi"/>
           <w:b/>
-          <w:sz w:val="24"/>
-          <w:szCs w:val="24"/>
-        </w:rPr>
-      </w:pPr>
-    </w:p>
-    <w:p>
-      <w:pPr>
-        <w:rPr>
-          <w:rStyle w:val="Strong"/>
-          <w:rFonts w:ascii="Helvetica" w:hAnsi="Helvetica"/>
+        </w:rPr>
+      </w:pPr>
+    </w:p>
+    <w:p>
+      <w:pPr>
+        <w:spacing w:after="0"/>
+        <w:rPr>
+          <w:rStyle w:val="Strong"/>
+          <w:rFonts w:cstheme="minorHAnsi"/>
           <w:color w:val="000000"/>
-          <w:sz w:val="21"/>
-          <w:szCs w:val="21"/>
-          <w:shd w:val="clear" w:color="auto" w:fill="FFFFFF"/>
-        </w:rPr>
-      </w:pPr>
-      <w:r>
-        <w:rPr>
-          <w:rStyle w:val="Strong"/>
-          <w:rFonts w:ascii="Helvetica" w:hAnsi="Helvetica"/>
+          <w:shd w:val="clear" w:color="auto" w:fill="FFFFFF"/>
+        </w:rPr>
+      </w:pPr>
+      <w:r>
+        <w:rPr>
+          <w:rStyle w:val="Strong"/>
+          <w:rFonts w:cstheme="minorHAnsi"/>
           <w:color w:val="000000"/>
-          <w:sz w:val="21"/>
-          <w:szCs w:val="21"/>
           <w:shd w:val="clear" w:color="auto" w:fill="FFFFFF"/>
         </w:rPr>
         <w:t>Applications of NLP</w:t>
       </w:r>
-    </w:p>
-    <w:p>
-      <w:pPr>
-        <w:rPr>
-          <w:rStyle w:val="Strong"/>
-          <w:shd w:val="clear" w:color="auto" w:fill="FFFFFF"/>
-        </w:rPr>
-      </w:pPr>
-      <w:r>
-        <w:rPr>
-          <w:rStyle w:val="Strong"/>
+      <w:r>
+        <w:rPr>
+          <w:rStyle w:val="Strong"/>
+          <w:rFonts w:cstheme="minorHAnsi"/>
+          <w:color w:val="000000"/>
+          <w:shd w:val="clear" w:color="auto" w:fill="FFFFFF"/>
+        </w:rPr>
+        <w:t>:</w:t>
+      </w:r>
+    </w:p>
+    <w:p>
+      <w:pPr>
+        <w:spacing w:after="0"/>
+        <w:rPr>
+          <w:rStyle w:val="Strong"/>
+          <w:rFonts w:cstheme="minorHAnsi"/>
+          <w:shd w:val="clear" w:color="auto" w:fill="FFFFFF"/>
+        </w:rPr>
+      </w:pPr>
+      <w:r>
+        <w:rPr>
+          <w:rStyle w:val="Strong"/>
+          <w:rFonts w:cstheme="minorHAnsi"/>
           <w:bCs w:val="0"/>
           <w:shd w:val="clear" w:color="auto" w:fill="FFFFFF"/>
         </w:rPr>
         <w:t xml:space="preserve">Language </w:t>
       </w:r>
-      <w:proofErr w:type="spellStart"/>
-      <w:r>
-        <w:rPr>
-          <w:rStyle w:val="Strong"/>
+      <w:r>
+        <w:rPr>
+          <w:rStyle w:val="Strong"/>
+          <w:rFonts w:cstheme="minorHAnsi"/>
           <w:bCs w:val="0"/>
           <w:shd w:val="clear" w:color="auto" w:fill="FFFFFF"/>
         </w:rPr>
-        <w:t>modeling</w:t>
-      </w:r>
-      <w:proofErr w:type="spellEnd"/>
-      <w:r>
-        <w:rPr>
-          <w:rStyle w:val="Strong"/>
+        <w:t>modelling</w:t>
+      </w:r>
+      <w:r>
+        <w:rPr>
+          <w:rStyle w:val="Strong"/>
+          <w:rFonts w:cstheme="minorHAnsi"/>
           <w:shd w:val="clear" w:color="auto" w:fill="FFFFFF"/>
         </w:rPr>
         <w:t xml:space="preserve">: </w:t>
@@ -786,15 +702,18 @@
     </w:p>
     <w:p>
       <w:pPr>
-        <w:rPr>
-          <w:rStyle w:val="Strong"/>
-          <w:b w:val="0"/>
-          <w:shd w:val="clear" w:color="auto" w:fill="FFFFFF"/>
-        </w:rPr>
-      </w:pPr>
-      <w:r>
-        <w:rPr>
-          <w:rStyle w:val="Strong"/>
+        <w:spacing w:after="0"/>
+        <w:rPr>
+          <w:rStyle w:val="Strong"/>
+          <w:rFonts w:cstheme="minorHAnsi"/>
+          <w:b w:val="0"/>
+          <w:shd w:val="clear" w:color="auto" w:fill="FFFFFF"/>
+        </w:rPr>
+      </w:pPr>
+      <w:r>
+        <w:rPr>
+          <w:rStyle w:val="Strong"/>
+          <w:rFonts w:cstheme="minorHAnsi"/>
           <w:b w:val="0"/>
           <w:shd w:val="clear" w:color="auto" w:fill="FFFFFF"/>
         </w:rPr>
@@ -803,6 +722,7 @@
       <w:r>
         <w:rPr>
           <w:rStyle w:val="Strong"/>
+          <w:rFonts w:cstheme="minorHAnsi"/>
           <w:b w:val="0"/>
           <w:bCs w:val="0"/>
           <w:shd w:val="clear" w:color="auto" w:fill="FFFFFF"/>
@@ -812,24 +732,25 @@
       <w:r>
         <w:rPr>
           <w:rStyle w:val="Strong"/>
+          <w:rFonts w:cstheme="minorHAnsi"/>
           <w:b w:val="0"/>
           <w:shd w:val="clear" w:color="auto" w:fill="FFFFFF"/>
         </w:rPr>
         <w:t xml:space="preserve"> based on the history of previous words. The goal of this task is to learn the probability of a sequence of words appearing in a given language. Language </w:t>
       </w:r>
-      <w:proofErr w:type="spellStart"/>
-      <w:r>
-        <w:rPr>
-          <w:rStyle w:val="Strong"/>
-          <w:b w:val="0"/>
-          <w:shd w:val="clear" w:color="auto" w:fill="FFFFFF"/>
-        </w:rPr>
-        <w:t>modeling</w:t>
-      </w:r>
-      <w:proofErr w:type="spellEnd"/>
-      <w:r>
-        <w:rPr>
-          <w:rStyle w:val="Strong"/>
+      <w:r>
+        <w:rPr>
+          <w:rStyle w:val="Strong"/>
+          <w:rFonts w:cstheme="minorHAnsi"/>
+          <w:b w:val="0"/>
+          <w:shd w:val="clear" w:color="auto" w:fill="FFFFFF"/>
+        </w:rPr>
+        <w:t>modelling</w:t>
+      </w:r>
+      <w:r>
+        <w:rPr>
+          <w:rStyle w:val="Strong"/>
+          <w:rFonts w:cstheme="minorHAnsi"/>
           <w:b w:val="0"/>
           <w:shd w:val="clear" w:color="auto" w:fill="FFFFFF"/>
         </w:rPr>
@@ -843,15 +764,18 @@
           <w:ilvl w:val="0"/>
           <w:numId w:val="5"/>
         </w:numPr>
-        <w:rPr>
-          <w:rStyle w:val="Strong"/>
-          <w:b w:val="0"/>
-          <w:shd w:val="clear" w:color="auto" w:fill="FFFFFF"/>
-        </w:rPr>
-      </w:pPr>
-      <w:r>
-        <w:rPr>
-          <w:rStyle w:val="Strong"/>
+        <w:spacing w:after="0"/>
+        <w:rPr>
+          <w:rStyle w:val="Strong"/>
+          <w:rFonts w:cstheme="minorHAnsi"/>
+          <w:b w:val="0"/>
+          <w:shd w:val="clear" w:color="auto" w:fill="FFFFFF"/>
+        </w:rPr>
+      </w:pPr>
+      <w:r>
+        <w:rPr>
+          <w:rStyle w:val="Strong"/>
+          <w:rFonts w:cstheme="minorHAnsi"/>
           <w:b w:val="0"/>
           <w:shd w:val="clear" w:color="auto" w:fill="FFFFFF"/>
         </w:rPr>
@@ -865,35 +789,22 @@
           <w:ilvl w:val="0"/>
           <w:numId w:val="5"/>
         </w:numPr>
-        <w:rPr>
-          <w:rStyle w:val="Strong"/>
-          <w:b w:val="0"/>
-          <w:shd w:val="clear" w:color="auto" w:fill="FFFFFF"/>
-        </w:rPr>
-      </w:pPr>
-      <w:r>
-        <w:rPr>
-          <w:rStyle w:val="Strong"/>
-          <w:b w:val="0"/>
-          <w:shd w:val="clear" w:color="auto" w:fill="FFFFFF"/>
-        </w:rPr>
-        <w:t>S</w:t>
-      </w:r>
-      <w:r>
-        <w:rPr>
-          <w:rStyle w:val="Strong"/>
-          <w:b w:val="0"/>
-          <w:shd w:val="clear" w:color="auto" w:fill="FFFFFF"/>
-        </w:rPr>
-        <w:t>peech recogni</w:t>
-      </w:r>
-      <w:r>
-        <w:rPr>
-          <w:rStyle w:val="Strong"/>
-          <w:b w:val="0"/>
-          <w:shd w:val="clear" w:color="auto" w:fill="FFFFFF"/>
-        </w:rPr>
-        <w:t>tion</w:t>
+        <w:spacing w:after="0"/>
+        <w:rPr>
+          <w:rStyle w:val="Strong"/>
+          <w:rFonts w:cstheme="minorHAnsi"/>
+          <w:b w:val="0"/>
+          <w:shd w:val="clear" w:color="auto" w:fill="FFFFFF"/>
+        </w:rPr>
+      </w:pPr>
+      <w:r>
+        <w:rPr>
+          <w:rStyle w:val="Strong"/>
+          <w:rFonts w:cstheme="minorHAnsi"/>
+          <w:b w:val="0"/>
+          <w:shd w:val="clear" w:color="auto" w:fill="FFFFFF"/>
+        </w:rPr>
+        <w:t>Speech recognition</w:t>
       </w:r>
     </w:p>
     <w:p>
@@ -903,40 +814,38 @@
           <w:ilvl w:val="0"/>
           <w:numId w:val="5"/>
         </w:numPr>
-        <w:rPr>
-          <w:rStyle w:val="Strong"/>
-          <w:b w:val="0"/>
-          <w:shd w:val="clear" w:color="auto" w:fill="FFFFFF"/>
-        </w:rPr>
-      </w:pPr>
-      <w:r>
-        <w:rPr>
-          <w:rStyle w:val="Strong"/>
-          <w:b w:val="0"/>
-          <w:shd w:val="clear" w:color="auto" w:fill="FFFFFF"/>
-        </w:rPr>
-        <w:t>M</w:t>
-      </w:r>
-      <w:r>
-        <w:rPr>
-          <w:rStyle w:val="Strong"/>
-          <w:b w:val="0"/>
-          <w:shd w:val="clear" w:color="auto" w:fill="FFFFFF"/>
-        </w:rPr>
-        <w:t>achine translation.</w:t>
-      </w:r>
-    </w:p>
-    <w:p>
-      <w:pPr>
-        <w:rPr>
-          <w:rStyle w:val="Strong"/>
-          <w:b w:val="0"/>
-          <w:shd w:val="clear" w:color="auto" w:fill="FFFFFF"/>
-        </w:rPr>
-      </w:pPr>
-      <w:r>
-        <w:rPr>
-          <w:rStyle w:val="Strong"/>
+        <w:spacing w:after="0"/>
+        <w:rPr>
+          <w:rStyle w:val="Strong"/>
+          <w:rFonts w:cstheme="minorHAnsi"/>
+          <w:b w:val="0"/>
+          <w:shd w:val="clear" w:color="auto" w:fill="FFFFFF"/>
+        </w:rPr>
+      </w:pPr>
+      <w:r>
+        <w:rPr>
+          <w:rStyle w:val="Strong"/>
+          <w:rFonts w:cstheme="minorHAnsi"/>
+          <w:b w:val="0"/>
+          <w:shd w:val="clear" w:color="auto" w:fill="FFFFFF"/>
+        </w:rPr>
+        <w:t>Machine translation.</w:t>
+      </w:r>
+    </w:p>
+    <w:p>
+      <w:pPr>
+        <w:spacing w:after="0"/>
+        <w:rPr>
+          <w:rStyle w:val="Strong"/>
+          <w:rFonts w:cstheme="minorHAnsi"/>
+          <w:b w:val="0"/>
+          <w:shd w:val="clear" w:color="auto" w:fill="FFFFFF"/>
+        </w:rPr>
+      </w:pPr>
+      <w:r>
+        <w:rPr>
+          <w:rStyle w:val="Strong"/>
+          <w:rFonts w:cstheme="minorHAnsi"/>
           <w:bCs w:val="0"/>
           <w:shd w:val="clear" w:color="auto" w:fill="FFFFFF"/>
         </w:rPr>
@@ -945,6 +854,7 @@
       <w:r>
         <w:rPr>
           <w:rStyle w:val="Strong"/>
+          <w:rFonts w:cstheme="minorHAnsi"/>
           <w:shd w:val="clear" w:color="auto" w:fill="FFFFFF"/>
         </w:rPr>
         <w:t>:</w:t>
@@ -952,6 +862,7 @@
       <w:r>
         <w:rPr>
           <w:rStyle w:val="Strong"/>
+          <w:rFonts w:cstheme="minorHAnsi"/>
           <w:b w:val="0"/>
           <w:shd w:val="clear" w:color="auto" w:fill="FFFFFF"/>
         </w:rPr>
@@ -960,15 +871,18 @@
     </w:p>
     <w:p>
       <w:pPr>
-        <w:rPr>
-          <w:rStyle w:val="Strong"/>
-          <w:b w:val="0"/>
-          <w:shd w:val="clear" w:color="auto" w:fill="FFFFFF"/>
-        </w:rPr>
-      </w:pPr>
-      <w:r>
-        <w:rPr>
-          <w:rStyle w:val="Strong"/>
+        <w:spacing w:after="0"/>
+        <w:rPr>
+          <w:rStyle w:val="Strong"/>
+          <w:rFonts w:cstheme="minorHAnsi"/>
+          <w:b w:val="0"/>
+          <w:shd w:val="clear" w:color="auto" w:fill="FFFFFF"/>
+        </w:rPr>
+      </w:pPr>
+      <w:r>
+        <w:rPr>
+          <w:rStyle w:val="Strong"/>
+          <w:rFonts w:cstheme="minorHAnsi"/>
           <w:b w:val="0"/>
           <w:shd w:val="clear" w:color="auto" w:fill="FFFFFF"/>
         </w:rPr>
@@ -977,6 +891,7 @@
       <w:r>
         <w:rPr>
           <w:rStyle w:val="Strong"/>
+          <w:rFonts w:cstheme="minorHAnsi"/>
           <w:b w:val="0"/>
           <w:bCs w:val="0"/>
           <w:shd w:val="clear" w:color="auto" w:fill="FFFFFF"/>
@@ -991,28 +906,22 @@
           <w:ilvl w:val="0"/>
           <w:numId w:val="6"/>
         </w:numPr>
-        <w:rPr>
-          <w:rStyle w:val="Strong"/>
-          <w:b w:val="0"/>
-          <w:shd w:val="clear" w:color="auto" w:fill="FFFFFF"/>
-        </w:rPr>
-      </w:pPr>
-      <w:r>
-        <w:rPr>
-          <w:rStyle w:val="Strong"/>
-          <w:b w:val="0"/>
-          <w:shd w:val="clear" w:color="auto" w:fill="FFFFFF"/>
-        </w:rPr>
-        <w:lastRenderedPageBreak/>
-        <w:t>E</w:t>
-      </w:r>
-      <w:r>
-        <w:rPr>
-          <w:rStyle w:val="Strong"/>
-          <w:b w:val="0"/>
-          <w:shd w:val="clear" w:color="auto" w:fill="FFFFFF"/>
-        </w:rPr>
-        <w:t xml:space="preserve">mail spam identification </w:t>
+        <w:spacing w:after="0"/>
+        <w:rPr>
+          <w:rStyle w:val="Strong"/>
+          <w:rFonts w:cstheme="minorHAnsi"/>
+          <w:b w:val="0"/>
+          <w:shd w:val="clear" w:color="auto" w:fill="FFFFFF"/>
+        </w:rPr>
+      </w:pPr>
+      <w:r>
+        <w:rPr>
+          <w:rStyle w:val="Strong"/>
+          <w:rFonts w:cstheme="minorHAnsi"/>
+          <w:b w:val="0"/>
+          <w:shd w:val="clear" w:color="auto" w:fill="FFFFFF"/>
+        </w:rPr>
+        <w:t xml:space="preserve">Email spam identification </w:t>
       </w:r>
     </w:p>
     <w:p>
@@ -1022,40 +931,38 @@
           <w:ilvl w:val="0"/>
           <w:numId w:val="6"/>
         </w:numPr>
-        <w:rPr>
-          <w:rStyle w:val="Strong"/>
-          <w:b w:val="0"/>
-          <w:shd w:val="clear" w:color="auto" w:fill="FFFFFF"/>
-        </w:rPr>
-      </w:pPr>
-      <w:r>
-        <w:rPr>
-          <w:rStyle w:val="Strong"/>
-          <w:b w:val="0"/>
-          <w:shd w:val="clear" w:color="auto" w:fill="FFFFFF"/>
-        </w:rPr>
-        <w:t>S</w:t>
-      </w:r>
-      <w:r>
-        <w:rPr>
-          <w:rStyle w:val="Strong"/>
-          <w:b w:val="0"/>
-          <w:shd w:val="clear" w:color="auto" w:fill="FFFFFF"/>
-        </w:rPr>
-        <w:t>entiment analysis.</w:t>
-      </w:r>
-    </w:p>
-    <w:p>
-      <w:pPr>
-        <w:rPr>
-          <w:rStyle w:val="Strong"/>
-          <w:b w:val="0"/>
-          <w:shd w:val="clear" w:color="auto" w:fill="FFFFFF"/>
-        </w:rPr>
-      </w:pPr>
-      <w:r>
-        <w:rPr>
-          <w:rStyle w:val="Strong"/>
+        <w:spacing w:after="0"/>
+        <w:rPr>
+          <w:rStyle w:val="Strong"/>
+          <w:rFonts w:cstheme="minorHAnsi"/>
+          <w:b w:val="0"/>
+          <w:shd w:val="clear" w:color="auto" w:fill="FFFFFF"/>
+        </w:rPr>
+      </w:pPr>
+      <w:r>
+        <w:rPr>
+          <w:rStyle w:val="Strong"/>
+          <w:rFonts w:cstheme="minorHAnsi"/>
+          <w:b w:val="0"/>
+          <w:shd w:val="clear" w:color="auto" w:fill="FFFFFF"/>
+        </w:rPr>
+        <w:t>Sentiment analysis.</w:t>
+      </w:r>
+    </w:p>
+    <w:p>
+      <w:pPr>
+        <w:spacing w:after="0"/>
+        <w:rPr>
+          <w:rStyle w:val="Strong"/>
+          <w:rFonts w:cstheme="minorHAnsi"/>
+          <w:b w:val="0"/>
+          <w:shd w:val="clear" w:color="auto" w:fill="FFFFFF"/>
+        </w:rPr>
+      </w:pPr>
+      <w:r>
+        <w:rPr>
+          <w:rStyle w:val="Strong"/>
+          <w:rFonts w:cstheme="minorHAnsi"/>
           <w:bCs w:val="0"/>
           <w:shd w:val="clear" w:color="auto" w:fill="FFFFFF"/>
         </w:rPr>
@@ -1064,6 +971,7 @@
       <w:r>
         <w:rPr>
           <w:rStyle w:val="Strong"/>
+          <w:rFonts w:cstheme="minorHAnsi"/>
           <w:shd w:val="clear" w:color="auto" w:fill="FFFFFF"/>
         </w:rPr>
         <w:t>:</w:t>
@@ -1071,6 +979,7 @@
       <w:r>
         <w:rPr>
           <w:rStyle w:val="Strong"/>
+          <w:rFonts w:cstheme="minorHAnsi"/>
           <w:b w:val="0"/>
           <w:shd w:val="clear" w:color="auto" w:fill="FFFFFF"/>
         </w:rPr>
@@ -1079,27 +988,22 @@
     </w:p>
     <w:p>
       <w:pPr>
-        <w:rPr>
-          <w:rStyle w:val="Strong"/>
-          <w:b w:val="0"/>
-          <w:shd w:val="clear" w:color="auto" w:fill="FFFFFF"/>
-        </w:rPr>
-      </w:pPr>
-      <w:r>
-        <w:rPr>
-          <w:rStyle w:val="Strong"/>
-          <w:b w:val="0"/>
-          <w:shd w:val="clear" w:color="auto" w:fill="FFFFFF"/>
-        </w:rPr>
-        <w:t>It is the task of</w:t>
-      </w:r>
-      <w:r>
-        <w:rPr>
-          <w:rStyle w:val="Strong"/>
-          <w:b w:val="0"/>
-          <w:shd w:val="clear" w:color="auto" w:fill="FFFFFF"/>
-        </w:rPr>
-        <w:t xml:space="preserve"> extracting relevant information from text, such as calendar events from emails or the names of people mentioned in a social media post.</w:t>
+        <w:spacing w:after="0"/>
+        <w:rPr>
+          <w:rStyle w:val="Strong"/>
+          <w:rFonts w:cstheme="minorHAnsi"/>
+          <w:b w:val="0"/>
+          <w:shd w:val="clear" w:color="auto" w:fill="FFFFFF"/>
+        </w:rPr>
+      </w:pPr>
+      <w:r>
+        <w:rPr>
+          <w:rStyle w:val="Strong"/>
+          <w:rFonts w:cstheme="minorHAnsi"/>
+          <w:b w:val="0"/>
+          <w:shd w:val="clear" w:color="auto" w:fill="FFFFFF"/>
+        </w:rPr>
+        <w:t>It is the task of extracting relevant information from text, such as calendar events from emails or the names of people mentioned in a social media post.</w:t>
       </w:r>
     </w:p>
     <w:p>
@@ -1109,15 +1013,18 @@
           <w:ilvl w:val="0"/>
           <w:numId w:val="8"/>
         </w:numPr>
-        <w:rPr>
-          <w:rStyle w:val="Strong"/>
-          <w:b w:val="0"/>
-          <w:shd w:val="clear" w:color="auto" w:fill="FFFFFF"/>
-        </w:rPr>
-      </w:pPr>
-      <w:r>
-        <w:rPr>
-          <w:rStyle w:val="Strong"/>
+        <w:spacing w:after="0"/>
+        <w:rPr>
+          <w:rStyle w:val="Strong"/>
+          <w:rFonts w:cstheme="minorHAnsi"/>
+          <w:b w:val="0"/>
+          <w:shd w:val="clear" w:color="auto" w:fill="FFFFFF"/>
+        </w:rPr>
+      </w:pPr>
+      <w:r>
+        <w:rPr>
+          <w:rStyle w:val="Strong"/>
+          <w:rFonts w:cstheme="minorHAnsi"/>
           <w:b w:val="0"/>
           <w:shd w:val="clear" w:color="auto" w:fill="FFFFFF"/>
         </w:rPr>
@@ -1126,15 +1033,18 @@
     </w:p>
     <w:p>
       <w:pPr>
-        <w:rPr>
-          <w:rStyle w:val="Strong"/>
-          <w:b w:val="0"/>
-          <w:shd w:val="clear" w:color="auto" w:fill="FFFFFF"/>
-        </w:rPr>
-      </w:pPr>
-      <w:r>
-        <w:rPr>
-          <w:rStyle w:val="Strong"/>
+        <w:spacing w:after="0"/>
+        <w:rPr>
+          <w:rStyle w:val="Strong"/>
+          <w:rFonts w:cstheme="minorHAnsi"/>
+          <w:b w:val="0"/>
+          <w:shd w:val="clear" w:color="auto" w:fill="FFFFFF"/>
+        </w:rPr>
+      </w:pPr>
+      <w:r>
+        <w:rPr>
+          <w:rStyle w:val="Strong"/>
+          <w:rFonts w:cstheme="minorHAnsi"/>
           <w:bCs w:val="0"/>
           <w:shd w:val="clear" w:color="auto" w:fill="FFFFFF"/>
         </w:rPr>
@@ -1143,6 +1053,7 @@
       <w:r>
         <w:rPr>
           <w:rStyle w:val="Strong"/>
+          <w:rFonts w:cstheme="minorHAnsi"/>
           <w:shd w:val="clear" w:color="auto" w:fill="FFFFFF"/>
         </w:rPr>
         <w:t>:</w:t>
@@ -1150,6 +1061,7 @@
       <w:r>
         <w:rPr>
           <w:rStyle w:val="Strong"/>
+          <w:rFonts w:cstheme="minorHAnsi"/>
           <w:b w:val="0"/>
           <w:shd w:val="clear" w:color="auto" w:fill="FFFFFF"/>
         </w:rPr>
@@ -1158,31 +1070,27 @@
     </w:p>
     <w:p>
       <w:pPr>
-        <w:rPr>
-          <w:rStyle w:val="Strong"/>
-          <w:b w:val="0"/>
-          <w:shd w:val="clear" w:color="auto" w:fill="FFFFFF"/>
-        </w:rPr>
-      </w:pPr>
-      <w:r>
-        <w:rPr>
-          <w:rStyle w:val="Strong"/>
-          <w:b w:val="0"/>
-          <w:shd w:val="clear" w:color="auto" w:fill="FFFFFF"/>
-        </w:rPr>
-        <w:t>It</w:t>
-      </w:r>
-      <w:r>
-        <w:rPr>
-          <w:rStyle w:val="Strong"/>
-          <w:b w:val="0"/>
-          <w:shd w:val="clear" w:color="auto" w:fill="FFFFFF"/>
-        </w:rPr>
-        <w:t xml:space="preserve"> is the task of </w:t>
-      </w:r>
-      <w:r>
-        <w:rPr>
-          <w:rStyle w:val="Strong"/>
+        <w:spacing w:after="0"/>
+        <w:rPr>
+          <w:rStyle w:val="Strong"/>
+          <w:rFonts w:cstheme="minorHAnsi"/>
+          <w:b w:val="0"/>
+          <w:shd w:val="clear" w:color="auto" w:fill="FFFFFF"/>
+        </w:rPr>
+      </w:pPr>
+      <w:r>
+        <w:rPr>
+          <w:rStyle w:val="Strong"/>
+          <w:rFonts w:cstheme="minorHAnsi"/>
+          <w:b w:val="0"/>
+          <w:shd w:val="clear" w:color="auto" w:fill="FFFFFF"/>
+        </w:rPr>
+        <w:t>It is the task of </w:t>
+      </w:r>
+      <w:r>
+        <w:rPr>
+          <w:rStyle w:val="Strong"/>
+          <w:rFonts w:cstheme="minorHAnsi"/>
           <w:b w:val="0"/>
           <w:bCs w:val="0"/>
           <w:shd w:val="clear" w:color="auto" w:fill="FFFFFF"/>
@@ -1192,6 +1100,7 @@
       <w:r>
         <w:rPr>
           <w:rStyle w:val="Strong"/>
+          <w:rFonts w:cstheme="minorHAnsi"/>
           <w:b w:val="0"/>
           <w:shd w:val="clear" w:color="auto" w:fill="FFFFFF"/>
         </w:rPr>
@@ -1205,15 +1114,18 @@
           <w:ilvl w:val="0"/>
           <w:numId w:val="7"/>
         </w:numPr>
-        <w:rPr>
-          <w:rStyle w:val="Strong"/>
-          <w:b w:val="0"/>
-          <w:shd w:val="clear" w:color="auto" w:fill="FFFFFF"/>
-        </w:rPr>
-      </w:pPr>
-      <w:r>
-        <w:rPr>
-          <w:rStyle w:val="Strong"/>
+        <w:spacing w:after="0"/>
+        <w:rPr>
+          <w:rStyle w:val="Strong"/>
+          <w:rFonts w:cstheme="minorHAnsi"/>
+          <w:b w:val="0"/>
+          <w:shd w:val="clear" w:color="auto" w:fill="FFFFFF"/>
+        </w:rPr>
+      </w:pPr>
+      <w:r>
+        <w:rPr>
+          <w:rStyle w:val="Strong"/>
+          <w:rFonts w:cstheme="minorHAnsi"/>
           <w:b w:val="0"/>
           <w:shd w:val="clear" w:color="auto" w:fill="FFFFFF"/>
         </w:rPr>
@@ -1222,15 +1134,18 @@
     </w:p>
     <w:p>
       <w:pPr>
-        <w:rPr>
-          <w:rStyle w:val="Strong"/>
-          <w:b w:val="0"/>
-          <w:shd w:val="clear" w:color="auto" w:fill="FFFFFF"/>
-        </w:rPr>
-      </w:pPr>
-      <w:r>
-        <w:rPr>
-          <w:rStyle w:val="Strong"/>
+        <w:spacing w:after="0"/>
+        <w:rPr>
+          <w:rStyle w:val="Strong"/>
+          <w:rFonts w:cstheme="minorHAnsi"/>
+          <w:b w:val="0"/>
+          <w:shd w:val="clear" w:color="auto" w:fill="FFFFFF"/>
+        </w:rPr>
+      </w:pPr>
+      <w:r>
+        <w:rPr>
+          <w:rStyle w:val="Strong"/>
+          <w:rFonts w:cstheme="minorHAnsi"/>
           <w:bCs w:val="0"/>
           <w:shd w:val="clear" w:color="auto" w:fill="FFFFFF"/>
         </w:rPr>
@@ -1239,6 +1154,7 @@
       <w:r>
         <w:rPr>
           <w:rStyle w:val="Strong"/>
+          <w:rFonts w:cstheme="minorHAnsi"/>
           <w:shd w:val="clear" w:color="auto" w:fill="FFFFFF"/>
         </w:rPr>
         <w:t>:</w:t>
@@ -1246,6 +1162,7 @@
       <w:r>
         <w:rPr>
           <w:rStyle w:val="Strong"/>
+          <w:rFonts w:cstheme="minorHAnsi"/>
           <w:b w:val="0"/>
           <w:shd w:val="clear" w:color="auto" w:fill="FFFFFF"/>
         </w:rPr>
@@ -1254,31 +1171,27 @@
     </w:p>
     <w:p>
       <w:pPr>
-        <w:rPr>
-          <w:rStyle w:val="Strong"/>
-          <w:b w:val="0"/>
-          <w:shd w:val="clear" w:color="auto" w:fill="FFFFFF"/>
-        </w:rPr>
-      </w:pPr>
-      <w:r>
-        <w:rPr>
-          <w:rStyle w:val="Strong"/>
-          <w:b w:val="0"/>
-          <w:shd w:val="clear" w:color="auto" w:fill="FFFFFF"/>
-        </w:rPr>
-        <w:t>It</w:t>
-      </w:r>
-      <w:r>
-        <w:rPr>
-          <w:rStyle w:val="Strong"/>
-          <w:b w:val="0"/>
-          <w:shd w:val="clear" w:color="auto" w:fill="FFFFFF"/>
-        </w:rPr>
-        <w:t xml:space="preserve"> is the task of </w:t>
-      </w:r>
-      <w:r>
-        <w:rPr>
-          <w:rStyle w:val="Strong"/>
+        <w:spacing w:after="0"/>
+        <w:rPr>
+          <w:rStyle w:val="Strong"/>
+          <w:rFonts w:cstheme="minorHAnsi"/>
+          <w:b w:val="0"/>
+          <w:shd w:val="clear" w:color="auto" w:fill="FFFFFF"/>
+        </w:rPr>
+      </w:pPr>
+      <w:r>
+        <w:rPr>
+          <w:rStyle w:val="Strong"/>
+          <w:rFonts w:cstheme="minorHAnsi"/>
+          <w:b w:val="0"/>
+          <w:shd w:val="clear" w:color="auto" w:fill="FFFFFF"/>
+        </w:rPr>
+        <w:t>It is the task of </w:t>
+      </w:r>
+      <w:r>
+        <w:rPr>
+          <w:rStyle w:val="Strong"/>
+          <w:rFonts w:cstheme="minorHAnsi"/>
           <w:b w:val="0"/>
           <w:bCs w:val="0"/>
           <w:shd w:val="clear" w:color="auto" w:fill="FFFFFF"/>
@@ -1288,6 +1201,7 @@
       <w:r>
         <w:rPr>
           <w:rStyle w:val="Strong"/>
+          <w:rFonts w:cstheme="minorHAnsi"/>
           <w:b w:val="0"/>
           <w:shd w:val="clear" w:color="auto" w:fill="FFFFFF"/>
         </w:rPr>
@@ -1301,15 +1215,18 @@
           <w:ilvl w:val="0"/>
           <w:numId w:val="7"/>
         </w:numPr>
-        <w:rPr>
-          <w:rStyle w:val="Strong"/>
-          <w:b w:val="0"/>
-          <w:shd w:val="clear" w:color="auto" w:fill="FFFFFF"/>
-        </w:rPr>
-      </w:pPr>
-      <w:r>
-        <w:rPr>
-          <w:rStyle w:val="Strong"/>
+        <w:spacing w:after="0"/>
+        <w:rPr>
+          <w:rStyle w:val="Strong"/>
+          <w:rFonts w:cstheme="minorHAnsi"/>
+          <w:b w:val="0"/>
+          <w:shd w:val="clear" w:color="auto" w:fill="FFFFFF"/>
+        </w:rPr>
+      </w:pPr>
+      <w:r>
+        <w:rPr>
+          <w:rStyle w:val="Strong"/>
+          <w:rFonts w:cstheme="minorHAnsi"/>
           <w:b w:val="0"/>
           <w:shd w:val="clear" w:color="auto" w:fill="FFFFFF"/>
         </w:rPr>
@@ -1323,15 +1240,18 @@
           <w:ilvl w:val="0"/>
           <w:numId w:val="7"/>
         </w:numPr>
-        <w:rPr>
-          <w:rStyle w:val="Strong"/>
-          <w:b w:val="0"/>
-          <w:shd w:val="clear" w:color="auto" w:fill="FFFFFF"/>
-        </w:rPr>
-      </w:pPr>
-      <w:r>
-        <w:rPr>
-          <w:rStyle w:val="Strong"/>
+        <w:spacing w:after="0"/>
+        <w:rPr>
+          <w:rStyle w:val="Strong"/>
+          <w:rFonts w:cstheme="minorHAnsi"/>
+          <w:b w:val="0"/>
+          <w:shd w:val="clear" w:color="auto" w:fill="FFFFFF"/>
+        </w:rPr>
+      </w:pPr>
+      <w:r>
+        <w:rPr>
+          <w:rStyle w:val="Strong"/>
+          <w:rFonts w:cstheme="minorHAnsi"/>
           <w:b w:val="0"/>
           <w:shd w:val="clear" w:color="auto" w:fill="FFFFFF"/>
         </w:rPr>
@@ -1340,23 +1260,28 @@
     </w:p>
     <w:p>
       <w:pPr>
-        <w:rPr>
-          <w:rStyle w:val="Strong"/>
-          <w:b w:val="0"/>
-          <w:shd w:val="clear" w:color="auto" w:fill="FFFFFF"/>
-        </w:rPr>
-      </w:pPr>
-      <w:r>
-        <w:rPr>
-          <w:rStyle w:val="Strong"/>
+        <w:spacing w:after="0"/>
+        <w:rPr>
+          <w:rStyle w:val="Strong"/>
+          <w:rFonts w:cstheme="minorHAnsi"/>
+          <w:b w:val="0"/>
+          <w:shd w:val="clear" w:color="auto" w:fill="FFFFFF"/>
+        </w:rPr>
+      </w:pPr>
+      <w:r>
+        <w:rPr>
+          <w:rStyle w:val="Strong"/>
+          <w:rFonts w:cstheme="minorHAnsi"/>
           <w:bCs w:val="0"/>
           <w:shd w:val="clear" w:color="auto" w:fill="FFFFFF"/>
         </w:rPr>
+        <w:lastRenderedPageBreak/>
         <w:t>Text summarization</w:t>
       </w:r>
       <w:r>
         <w:rPr>
           <w:rStyle w:val="Strong"/>
+          <w:rFonts w:cstheme="minorHAnsi"/>
           <w:shd w:val="clear" w:color="auto" w:fill="FFFFFF"/>
         </w:rPr>
         <w:t>:</w:t>
@@ -1364,6 +1289,7 @@
       <w:r>
         <w:rPr>
           <w:rStyle w:val="Strong"/>
+          <w:rFonts w:cstheme="minorHAnsi"/>
           <w:b w:val="0"/>
           <w:shd w:val="clear" w:color="auto" w:fill="FFFFFF"/>
         </w:rPr>
@@ -1372,15 +1298,18 @@
     </w:p>
     <w:p>
       <w:pPr>
-        <w:rPr>
-          <w:rStyle w:val="Strong"/>
-          <w:b w:val="0"/>
-          <w:shd w:val="clear" w:color="auto" w:fill="FFFFFF"/>
-        </w:rPr>
-      </w:pPr>
-      <w:r>
-        <w:rPr>
-          <w:rStyle w:val="Strong"/>
+        <w:spacing w:after="0"/>
+        <w:rPr>
+          <w:rStyle w:val="Strong"/>
+          <w:rFonts w:cstheme="minorHAnsi"/>
+          <w:b w:val="0"/>
+          <w:shd w:val="clear" w:color="auto" w:fill="FFFFFF"/>
+        </w:rPr>
+      </w:pPr>
+      <w:r>
+        <w:rPr>
+          <w:rStyle w:val="Strong"/>
+          <w:rFonts w:cstheme="minorHAnsi"/>
           <w:b w:val="0"/>
           <w:shd w:val="clear" w:color="auto" w:fill="FFFFFF"/>
         </w:rPr>
@@ -1389,6 +1318,7 @@
       <w:r>
         <w:rPr>
           <w:rStyle w:val="Strong"/>
+          <w:rFonts w:cstheme="minorHAnsi"/>
           <w:b w:val="0"/>
           <w:shd w:val="clear" w:color="auto" w:fill="FFFFFF"/>
         </w:rPr>
@@ -1397,6 +1327,7 @@
       <w:r>
         <w:rPr>
           <w:rStyle w:val="Strong"/>
+          <w:rFonts w:cstheme="minorHAnsi"/>
           <w:b w:val="0"/>
           <w:bCs w:val="0"/>
           <w:shd w:val="clear" w:color="auto" w:fill="FFFFFF"/>
@@ -1406,6 +1337,7 @@
       <w:r>
         <w:rPr>
           <w:rStyle w:val="Strong"/>
+          <w:rFonts w:cstheme="minorHAnsi"/>
           <w:b w:val="0"/>
           <w:shd w:val="clear" w:color="auto" w:fill="FFFFFF"/>
         </w:rPr>
@@ -1419,8 +1351,10 @@
           <w:ilvl w:val="0"/>
           <w:numId w:val="9"/>
         </w:numPr>
-        <w:rPr>
-          <w:rStyle w:val="Strong"/>
+        <w:spacing w:after="0"/>
+        <w:rPr>
+          <w:rStyle w:val="Strong"/>
+          <w:rFonts w:cstheme="minorHAnsi"/>
           <w:b w:val="0"/>
           <w:shd w:val="clear" w:color="auto" w:fill="FFFFFF"/>
         </w:rPr>
@@ -1429,6 +1363,7 @@
       <w:r>
         <w:rPr>
           <w:rStyle w:val="Strong"/>
+          <w:rFonts w:cstheme="minorHAnsi"/>
           <w:b w:val="0"/>
           <w:shd w:val="clear" w:color="auto" w:fill="FFFFFF"/>
         </w:rPr>
@@ -1443,15 +1378,18 @@
           <w:ilvl w:val="0"/>
           <w:numId w:val="9"/>
         </w:numPr>
-        <w:rPr>
-          <w:rStyle w:val="Strong"/>
-          <w:b w:val="0"/>
-          <w:shd w:val="clear" w:color="auto" w:fill="FFFFFF"/>
-        </w:rPr>
-      </w:pPr>
-      <w:r>
-        <w:rPr>
-          <w:rStyle w:val="Strong"/>
+        <w:spacing w:after="0"/>
+        <w:rPr>
+          <w:rStyle w:val="Strong"/>
+          <w:rFonts w:cstheme="minorHAnsi"/>
+          <w:b w:val="0"/>
+          <w:shd w:val="clear" w:color="auto" w:fill="FFFFFF"/>
+        </w:rPr>
+      </w:pPr>
+      <w:r>
+        <w:rPr>
+          <w:rStyle w:val="Strong"/>
+          <w:rFonts w:cstheme="minorHAnsi"/>
           <w:b w:val="0"/>
           <w:shd w:val="clear" w:color="auto" w:fill="FFFFFF"/>
         </w:rPr>
@@ -1460,15 +1398,18 @@
     </w:p>
     <w:p>
       <w:pPr>
-        <w:rPr>
-          <w:rStyle w:val="Strong"/>
-          <w:b w:val="0"/>
-          <w:shd w:val="clear" w:color="auto" w:fill="FFFFFF"/>
-        </w:rPr>
-      </w:pPr>
-      <w:r>
-        <w:rPr>
-          <w:rStyle w:val="Strong"/>
+        <w:spacing w:after="0"/>
+        <w:rPr>
+          <w:rStyle w:val="Strong"/>
+          <w:rFonts w:cstheme="minorHAnsi"/>
+          <w:b w:val="0"/>
+          <w:shd w:val="clear" w:color="auto" w:fill="FFFFFF"/>
+        </w:rPr>
+      </w:pPr>
+      <w:r>
+        <w:rPr>
+          <w:rStyle w:val="Strong"/>
+          <w:rFonts w:cstheme="minorHAnsi"/>
           <w:bCs w:val="0"/>
           <w:shd w:val="clear" w:color="auto" w:fill="FFFFFF"/>
         </w:rPr>
@@ -1478,6 +1419,7 @@
       <w:r>
         <w:rPr>
           <w:rStyle w:val="Strong"/>
+          <w:rFonts w:cstheme="minorHAnsi"/>
           <w:bCs w:val="0"/>
           <w:shd w:val="clear" w:color="auto" w:fill="FFFFFF"/>
         </w:rPr>
@@ -1487,6 +1429,7 @@
       <w:r>
         <w:rPr>
           <w:rStyle w:val="Strong"/>
+          <w:rFonts w:cstheme="minorHAnsi"/>
           <w:shd w:val="clear" w:color="auto" w:fill="FFFFFF"/>
         </w:rPr>
         <w:t>:</w:t>
@@ -1494,6 +1437,7 @@
       <w:r>
         <w:rPr>
           <w:rStyle w:val="Strong"/>
+          <w:rFonts w:cstheme="minorHAnsi"/>
           <w:b w:val="0"/>
           <w:shd w:val="clear" w:color="auto" w:fill="FFFFFF"/>
         </w:rPr>
@@ -1502,15 +1446,18 @@
     </w:p>
     <w:p>
       <w:pPr>
-        <w:rPr>
-          <w:rStyle w:val="Strong"/>
-          <w:b w:val="0"/>
-          <w:shd w:val="clear" w:color="auto" w:fill="FFFFFF"/>
-        </w:rPr>
-      </w:pPr>
-      <w:r>
-        <w:rPr>
-          <w:rStyle w:val="Strong"/>
+        <w:spacing w:after="0"/>
+        <w:rPr>
+          <w:rStyle w:val="Strong"/>
+          <w:rFonts w:cstheme="minorHAnsi"/>
+          <w:b w:val="0"/>
+          <w:shd w:val="clear" w:color="auto" w:fill="FFFFFF"/>
+        </w:rPr>
+      </w:pPr>
+      <w:r>
+        <w:rPr>
+          <w:rStyle w:val="Strong"/>
+          <w:rFonts w:cstheme="minorHAnsi"/>
           <w:b w:val="0"/>
           <w:shd w:val="clear" w:color="auto" w:fill="FFFFFF"/>
         </w:rPr>
@@ -1520,6 +1467,7 @@
       <w:r>
         <w:rPr>
           <w:rStyle w:val="Strong"/>
+          <w:rFonts w:cstheme="minorHAnsi"/>
           <w:b w:val="0"/>
           <w:shd w:val="clear" w:color="auto" w:fill="FFFFFF"/>
         </w:rPr>
@@ -1529,6 +1477,7 @@
       <w:r>
         <w:rPr>
           <w:rStyle w:val="Strong"/>
+          <w:rFonts w:cstheme="minorHAnsi"/>
           <w:b w:val="0"/>
           <w:shd w:val="clear" w:color="auto" w:fill="FFFFFF"/>
         </w:rPr>
@@ -1537,301 +1486,51 @@
     </w:p>
     <w:p>
       <w:pPr>
-        <w:rPr>
-          <w:rStyle w:val="Strong"/>
-          <w:b w:val="0"/>
-          <w:shd w:val="clear" w:color="auto" w:fill="FFFFFF"/>
-        </w:rPr>
-      </w:pPr>
-    </w:p>
-    <w:p>
-      <w:pPr>
-        <w:rPr>
-          <w:rStyle w:val="Strong"/>
-          <w:b w:val="0"/>
-          <w:shd w:val="clear" w:color="auto" w:fill="FFFFFF"/>
-        </w:rPr>
-      </w:pPr>
-    </w:p>
-    <w:p>
-      <w:pPr>
-        <w:rPr>
-          <w:rStyle w:val="Strong"/>
-          <w:b w:val="0"/>
-          <w:shd w:val="clear" w:color="auto" w:fill="FFFFFF"/>
-        </w:rPr>
-      </w:pPr>
-      <w:r>
-        <w:rPr>
-          <w:rStyle w:val="Strong"/>
-          <w:b w:val="0"/>
-          <w:shd w:val="clear" w:color="auto" w:fill="FFFFFF"/>
-        </w:rPr>
-        <w:t>Tokenization:</w:t>
-      </w:r>
-    </w:p>
-    <w:p>
-      <w:r>
-        <w:t xml:space="preserve">In many alphabetic writing systems, words are separated by whitespace. Yet even in a well-formed corpus of sentences, there are many issues to resolve in tokenization. Most tokenization ambiguity exists among uses of punctuation marks, such as periods, commas, quotation marks, apostrophes, and hyphens, since the same punctuation mark can serve many different functions in a single sentence, let alone a single text. </w:t>
-      </w:r>
-    </w:p>
-    <w:p>
-      <w:r>
-        <w:t xml:space="preserve">Consider </w:t>
-      </w:r>
-      <w:r>
-        <w:t xml:space="preserve">an </w:t>
-      </w:r>
-      <w:r>
-        <w:t xml:space="preserve">example sentence </w:t>
-      </w:r>
-    </w:p>
-    <w:p>
-      <w:pPr>
-        <w:rPr>
-          <w:b/>
-        </w:rPr>
-      </w:pPr>
-      <w:proofErr w:type="spellStart"/>
-      <w:r>
-        <w:rPr>
-          <w:b/>
-        </w:rPr>
-        <w:t>Clairson</w:t>
-      </w:r>
-      <w:proofErr w:type="spellEnd"/>
-      <w:r>
-        <w:rPr>
-          <w:b/>
-        </w:rPr>
-        <w:t xml:space="preserve"> International Corp. said it expects to report a net loss for its second quarter ended March 26 and doesn’t expect to meet analysts’ profit estimates of $3.9 to $4 million, or 76 cents a share to 79 cents a share, for its year ending Sept. 24. </w:t>
-      </w:r>
-    </w:p>
-    <w:p>
-      <w:r>
-        <w:t>This sentence has several items of interest that are common for alphabetic</w:t>
-      </w:r>
-      <w:r>
-        <w:t xml:space="preserve"> and</w:t>
-      </w:r>
-      <w:r>
-        <w:t xml:space="preserve"> space-delimited languages. </w:t>
-      </w:r>
-    </w:p>
-    <w:p>
-      <w:pPr>
-        <w:pStyle w:val="ListParagraph"/>
-        <w:numPr>
-          <w:ilvl w:val="0"/>
-          <w:numId w:val="10"/>
-        </w:numPr>
-      </w:pPr>
-      <w:r>
-        <w:lastRenderedPageBreak/>
-        <w:t xml:space="preserve">First, it uses periods in three different ways : </w:t>
-      </w:r>
-    </w:p>
-    <w:p>
-      <w:pPr>
-        <w:pStyle w:val="ListParagraph"/>
-        <w:numPr>
-          <w:ilvl w:val="1"/>
-          <w:numId w:val="10"/>
-        </w:numPr>
-      </w:pPr>
-      <w:r>
-        <w:t xml:space="preserve">within numbers as a decimal point ($3.9), </w:t>
-      </w:r>
-    </w:p>
-    <w:p>
-      <w:pPr>
-        <w:pStyle w:val="ListParagraph"/>
-        <w:numPr>
-          <w:ilvl w:val="1"/>
-          <w:numId w:val="10"/>
-        </w:numPr>
-      </w:pPr>
-      <w:proofErr w:type="gramStart"/>
-      <w:r>
-        <w:t>to</w:t>
-      </w:r>
-      <w:proofErr w:type="gramEnd"/>
-      <w:r>
-        <w:t xml:space="preserve"> mark abbreviations (Corp. and Sept.), </w:t>
-      </w:r>
-    </w:p>
-    <w:p>
-      <w:pPr>
-        <w:pStyle w:val="ListParagraph"/>
-        <w:numPr>
-          <w:ilvl w:val="1"/>
-          <w:numId w:val="10"/>
-        </w:numPr>
-      </w:pPr>
-      <w:proofErr w:type="gramStart"/>
-      <w:r>
-        <w:t>to</w:t>
-      </w:r>
-      <w:proofErr w:type="gramEnd"/>
-      <w:r>
-        <w:t xml:space="preserve"> mark the end of the sentence, in which case the period following the number 24 is not a decimal point. </w:t>
-      </w:r>
-    </w:p>
-    <w:p>
-      <w:pPr>
-        <w:pStyle w:val="ListParagraph"/>
-        <w:numPr>
-          <w:ilvl w:val="0"/>
-          <w:numId w:val="10"/>
-        </w:numPr>
-      </w:pPr>
-      <w:r>
-        <w:t>The sentence uses apostrophes in two ways:</w:t>
-      </w:r>
-    </w:p>
-    <w:p>
-      <w:pPr>
-        <w:pStyle w:val="ListParagraph"/>
-        <w:numPr>
-          <w:ilvl w:val="1"/>
-          <w:numId w:val="10"/>
-        </w:numPr>
-      </w:pPr>
-      <w:r>
-        <w:t xml:space="preserve">to mark the genitive case (where the apostrophe denotes possession) in analysts’ </w:t>
-      </w:r>
-    </w:p>
-    <w:p>
-      <w:pPr>
-        <w:pStyle w:val="ListParagraph"/>
-        <w:numPr>
-          <w:ilvl w:val="1"/>
-          <w:numId w:val="10"/>
-        </w:numPr>
-      </w:pPr>
-      <w:proofErr w:type="gramStart"/>
-      <w:r>
-        <w:t>to</w:t>
-      </w:r>
-      <w:proofErr w:type="gramEnd"/>
-      <w:r>
-        <w:t xml:space="preserve"> show contraction</w:t>
-      </w:r>
-      <w:bookmarkStart w:id="0" w:name="_GoBack"/>
-      <w:bookmarkEnd w:id="0"/>
-      <w:r>
-        <w:t xml:space="preserve">s (places where letters have been left out of words) in doesn’t. </w:t>
-      </w:r>
-    </w:p>
-    <w:p>
-      <w:pPr>
-        <w:rPr>
-          <w:rStyle w:val="Strong"/>
-          <w:b w:val="0"/>
-          <w:shd w:val="clear" w:color="auto" w:fill="FFFFFF"/>
-        </w:rPr>
-      </w:pPr>
-      <w:r>
-        <w:t>The tokenizer must thus be aware of the uses of punctuation marks and be able to determine when a punctuation mark is part of another token and when it is a separate token.</w:t>
-      </w:r>
-    </w:p>
-    <w:p>
-      <w:pPr>
-        <w:rPr>
-          <w:rStyle w:val="Strong"/>
-          <w:b w:val="0"/>
-          <w:shd w:val="clear" w:color="auto" w:fill="FFFFFF"/>
-        </w:rPr>
-      </w:pPr>
-      <w:proofErr w:type="spellStart"/>
-      <w:r>
-        <w:rPr>
-          <w:rStyle w:val="Strong"/>
-          <w:b w:val="0"/>
-          <w:shd w:val="clear" w:color="auto" w:fill="FFFFFF"/>
-        </w:rPr>
-        <w:t>word_tokenize</w:t>
-      </w:r>
-      <w:proofErr w:type="spellEnd"/>
-      <w:r>
-        <w:rPr>
-          <w:rStyle w:val="Strong"/>
-          <w:b w:val="0"/>
-          <w:shd w:val="clear" w:color="auto" w:fill="FFFFFF"/>
-        </w:rPr>
-        <w:t>('''</w:t>
-      </w:r>
-      <w:proofErr w:type="spellStart"/>
-      <w:r>
-        <w:rPr>
-          <w:rStyle w:val="Strong"/>
-          <w:b w:val="0"/>
-          <w:shd w:val="clear" w:color="auto" w:fill="FFFFFF"/>
-        </w:rPr>
-        <w:t>Clairson</w:t>
-      </w:r>
-      <w:proofErr w:type="spellEnd"/>
-      <w:r>
-        <w:rPr>
-          <w:rStyle w:val="Strong"/>
-          <w:b w:val="0"/>
-          <w:shd w:val="clear" w:color="auto" w:fill="FFFFFF"/>
-        </w:rPr>
-        <w:t xml:space="preserve"> International Corp. said it expects to report a net loss for its second quarter ended March</w:t>
-      </w:r>
-      <w:r>
-        <w:rPr>
-          <w:rStyle w:val="Strong"/>
-          <w:b w:val="0"/>
-          <w:shd w:val="clear" w:color="auto" w:fill="FFFFFF"/>
-        </w:rPr>
-        <w:t xml:space="preserve"> </w:t>
-      </w:r>
-      <w:r>
-        <w:rPr>
-          <w:rStyle w:val="Strong"/>
-          <w:b w:val="0"/>
-          <w:shd w:val="clear" w:color="auto" w:fill="FFFFFF"/>
-        </w:rPr>
-        <w:t>26 and doesn’t expect to meet analysts’ profit estimates of $3.9 to $4 million, or 76 cents a share to</w:t>
-      </w:r>
-      <w:r>
-        <w:rPr>
-          <w:rStyle w:val="Strong"/>
-          <w:b w:val="0"/>
-          <w:shd w:val="clear" w:color="auto" w:fill="FFFFFF"/>
-        </w:rPr>
-        <w:t xml:space="preserve"> </w:t>
-      </w:r>
-      <w:r>
-        <w:rPr>
-          <w:rStyle w:val="Strong"/>
-          <w:b w:val="0"/>
-          <w:shd w:val="clear" w:color="auto" w:fill="FFFFFF"/>
-        </w:rPr>
-        <w:t>79 cents a share, for its year ending Sept. 24.''')</w:t>
-      </w:r>
-    </w:p>
-    <w:p>
-      <w:pPr>
-        <w:rPr>
-          <w:rStyle w:val="Strong"/>
-          <w:rFonts w:ascii="Helvetica" w:hAnsi="Helvetica"/>
-          <w:b w:val="0"/>
-          <w:color w:val="000000"/>
-          <w:sz w:val="21"/>
-          <w:szCs w:val="21"/>
-          <w:shd w:val="clear" w:color="auto" w:fill="FFFFFF"/>
-        </w:rPr>
-      </w:pPr>
-      <w:r>
-        <w:rPr>
+        <w:spacing w:after="0"/>
+        <w:rPr>
+          <w:rStyle w:val="Strong"/>
+          <w:rFonts w:cstheme="minorHAnsi"/>
+          <w:shd w:val="clear" w:color="auto" w:fill="FFFFFF"/>
+        </w:rPr>
+      </w:pPr>
+      <w:r>
+        <w:rPr>
+          <w:rStyle w:val="Strong"/>
+          <w:rFonts w:cstheme="minorHAnsi"/>
+          <w:shd w:val="clear" w:color="auto" w:fill="FFFFFF"/>
+        </w:rPr>
+        <w:t>Difficulty level of NLP Applications:</w:t>
+      </w:r>
+    </w:p>
+    <w:p>
+      <w:pPr>
+        <w:spacing w:after="0"/>
+        <w:rPr>
+          <w:rFonts w:cstheme="minorHAnsi"/>
           <w:noProof/>
           <w:lang w:eastAsia="en-IN"/>
         </w:rPr>
+      </w:pPr>
+    </w:p>
+    <w:p>
+      <w:pPr>
+        <w:spacing w:after="0"/>
+        <w:rPr>
+          <w:rStyle w:val="Strong"/>
+          <w:rFonts w:cstheme="minorHAnsi"/>
+          <w:b w:val="0"/>
+          <w:shd w:val="clear" w:color="auto" w:fill="FFFFFF"/>
+        </w:rPr>
+      </w:pPr>
+      <w:r>
+        <w:rPr>
+          <w:rFonts w:cstheme="minorHAnsi"/>
+          <w:noProof/>
+          <w:lang w:eastAsia="en-IN"/>
+        </w:rPr>
         <w:drawing>
-          <wp:inline distT="0" distB="0" distL="0" distR="0">
-            <wp:extent cx="5731510" cy="4256196"/>
+          <wp:inline distT="0" distB="0" distL="0" distR="0" wp14:anchorId="1D0DB932" wp14:editId="32867D92">
+            <wp:extent cx="5731510" cy="4255770"/>
             <wp:effectExtent l="0" t="0" r="2540" b="0"/>
             <wp:docPr id="1" name="Picture 1" descr="https://miro.medium.com/v2/resize:fit:700/1*i5waoGfuMf-x-Qob4aFG5g.png"/>
             <wp:cNvGraphicFramePr>
@@ -1862,7 +1561,7 @@
                   <pic:spPr bwMode="auto">
                     <a:xfrm>
                       <a:off x="0" y="0"/>
-                      <a:ext cx="5731510" cy="4256196"/>
+                      <a:ext cx="5731510" cy="4255770"/>
                     </a:xfrm>
                     <a:prstGeom prst="rect">
                       <a:avLst/>
@@ -1879,6 +1578,1465 @@
         </w:drawing>
       </w:r>
     </w:p>
+    <w:p>
+      <w:pPr>
+        <w:spacing w:after="0"/>
+        <w:rPr>
+          <w:rStyle w:val="Strong"/>
+          <w:rFonts w:cstheme="minorHAnsi"/>
+          <w:bCs w:val="0"/>
+          <w:shd w:val="clear" w:color="auto" w:fill="FFFFFF"/>
+        </w:rPr>
+      </w:pPr>
+      <w:r>
+        <w:rPr>
+          <w:rStyle w:val="Strong"/>
+          <w:rFonts w:cstheme="minorHAnsi"/>
+          <w:bCs w:val="0"/>
+          <w:shd w:val="clear" w:color="auto" w:fill="FFFFFF"/>
+        </w:rPr>
+        <w:t xml:space="preserve">Why NLP is </w:t>
+      </w:r>
+      <w:proofErr w:type="gramStart"/>
+      <w:r>
+        <w:rPr>
+          <w:rStyle w:val="Strong"/>
+          <w:rFonts w:cstheme="minorHAnsi"/>
+          <w:bCs w:val="0"/>
+          <w:shd w:val="clear" w:color="auto" w:fill="FFFFFF"/>
+        </w:rPr>
+        <w:t>Challenging ?</w:t>
+      </w:r>
+      <w:proofErr w:type="gramEnd"/>
+    </w:p>
+    <w:p>
+      <w:pPr>
+        <w:spacing w:after="0"/>
+        <w:rPr>
+          <w:rStyle w:val="Strong"/>
+          <w:rFonts w:cstheme="minorHAnsi"/>
+          <w:b w:val="0"/>
+          <w:shd w:val="clear" w:color="auto" w:fill="FFFFFF"/>
+        </w:rPr>
+      </w:pPr>
+      <w:r>
+        <w:rPr>
+          <w:rStyle w:val="Strong"/>
+          <w:rFonts w:cstheme="minorHAnsi"/>
+          <w:b w:val="0"/>
+          <w:shd w:val="clear" w:color="auto" w:fill="FFFFFF"/>
+        </w:rPr>
+        <w:t xml:space="preserve">What makes NLP a challenging problem </w:t>
+      </w:r>
+      <w:proofErr w:type="gramStart"/>
+      <w:r>
+        <w:rPr>
+          <w:rStyle w:val="Strong"/>
+          <w:rFonts w:cstheme="minorHAnsi"/>
+          <w:b w:val="0"/>
+          <w:shd w:val="clear" w:color="auto" w:fill="FFFFFF"/>
+        </w:rPr>
+        <w:t>domain ?</w:t>
+      </w:r>
+      <w:proofErr w:type="gramEnd"/>
+      <w:r>
+        <w:rPr>
+          <w:rStyle w:val="Strong"/>
+          <w:rFonts w:cstheme="minorHAnsi"/>
+          <w:b w:val="0"/>
+          <w:shd w:val="clear" w:color="auto" w:fill="FFFFFF"/>
+        </w:rPr>
+        <w:t xml:space="preserve"> The ambiguity and creativity of human language are just two of the characteristics that make NLP a demanding area to work </w:t>
+      </w:r>
+      <w:proofErr w:type="gramStart"/>
+      <w:r>
+        <w:rPr>
+          <w:rStyle w:val="Strong"/>
+          <w:rFonts w:cstheme="minorHAnsi"/>
+          <w:b w:val="0"/>
+          <w:shd w:val="clear" w:color="auto" w:fill="FFFFFF"/>
+        </w:rPr>
+        <w:t>in .</w:t>
+      </w:r>
+      <w:proofErr w:type="gramEnd"/>
+    </w:p>
+    <w:p>
+      <w:pPr>
+        <w:spacing w:after="0"/>
+        <w:rPr>
+          <w:rStyle w:val="Strong"/>
+          <w:rFonts w:cstheme="minorHAnsi"/>
+          <w:b w:val="0"/>
+          <w:shd w:val="clear" w:color="auto" w:fill="FFFFFF"/>
+        </w:rPr>
+      </w:pPr>
+      <w:r>
+        <w:rPr>
+          <w:rStyle w:val="Strong"/>
+          <w:rFonts w:cstheme="minorHAnsi"/>
+          <w:b w:val="0"/>
+          <w:shd w:val="clear" w:color="auto" w:fill="FFFFFF"/>
+        </w:rPr>
+        <w:t>Natural Language Processing (NLP) is challenging for several reasons, including:</w:t>
+      </w:r>
+    </w:p>
+    <w:p>
+      <w:pPr>
+        <w:pStyle w:val="ListParagraph"/>
+        <w:numPr>
+          <w:ilvl w:val="0"/>
+          <w:numId w:val="11"/>
+        </w:numPr>
+        <w:spacing w:after="0"/>
+        <w:rPr>
+          <w:rStyle w:val="Strong"/>
+          <w:rFonts w:cstheme="minorHAnsi"/>
+          <w:b w:val="0"/>
+          <w:shd w:val="clear" w:color="auto" w:fill="FFFFFF"/>
+        </w:rPr>
+      </w:pPr>
+      <w:r>
+        <w:rPr>
+          <w:rStyle w:val="Strong"/>
+          <w:rFonts w:cstheme="minorHAnsi"/>
+          <w:bCs w:val="0"/>
+          <w:shd w:val="clear" w:color="auto" w:fill="FFFFFF"/>
+        </w:rPr>
+        <w:t>Ambiguity</w:t>
+      </w:r>
+      <w:r>
+        <w:rPr>
+          <w:rStyle w:val="Strong"/>
+          <w:rFonts w:cstheme="minorHAnsi"/>
+          <w:shd w:val="clear" w:color="auto" w:fill="FFFFFF"/>
+        </w:rPr>
+        <w:t>:</w:t>
+      </w:r>
+      <w:r>
+        <w:rPr>
+          <w:rStyle w:val="Strong"/>
+          <w:rFonts w:cstheme="minorHAnsi"/>
+          <w:b w:val="0"/>
+          <w:shd w:val="clear" w:color="auto" w:fill="FFFFFF"/>
+        </w:rPr>
+        <w:t xml:space="preserve"> Natural language is highly ambiguous, with many words and phrases having multiple possible meanings, depending on context. For example, the word “bank” could refer to a financial institution or the edge of a river. </w:t>
+      </w:r>
+    </w:p>
+    <w:p>
+      <w:pPr>
+        <w:pStyle w:val="ListParagraph"/>
+        <w:numPr>
+          <w:ilvl w:val="0"/>
+          <w:numId w:val="11"/>
+        </w:numPr>
+        <w:spacing w:after="0"/>
+        <w:rPr>
+          <w:rStyle w:val="Strong"/>
+          <w:rFonts w:cstheme="minorHAnsi"/>
+          <w:b w:val="0"/>
+          <w:shd w:val="clear" w:color="auto" w:fill="FFFFFF"/>
+        </w:rPr>
+      </w:pPr>
+      <w:r>
+        <w:rPr>
+          <w:rStyle w:val="Strong"/>
+          <w:rFonts w:cstheme="minorHAnsi"/>
+          <w:bCs w:val="0"/>
+          <w:shd w:val="clear" w:color="auto" w:fill="FFFFFF"/>
+        </w:rPr>
+        <w:t>Complexity</w:t>
+      </w:r>
+      <w:r>
+        <w:rPr>
+          <w:rStyle w:val="Strong"/>
+          <w:rFonts w:cstheme="minorHAnsi"/>
+          <w:shd w:val="clear" w:color="auto" w:fill="FFFFFF"/>
+        </w:rPr>
+        <w:t>:</w:t>
+      </w:r>
+      <w:r>
+        <w:rPr>
+          <w:rStyle w:val="Strong"/>
+          <w:rFonts w:cstheme="minorHAnsi"/>
+          <w:b w:val="0"/>
+          <w:shd w:val="clear" w:color="auto" w:fill="FFFFFF"/>
+        </w:rPr>
+        <w:t xml:space="preserve"> Language is complex and contains many subtle nuances that are difficult to capture in a set of rules or algorithms. For example, idioms, sarcasm, and metaphors can be challenging to interpret for both humans and machines.</w:t>
+      </w:r>
+    </w:p>
+    <w:p>
+      <w:pPr>
+        <w:pStyle w:val="ListParagraph"/>
+        <w:numPr>
+          <w:ilvl w:val="0"/>
+          <w:numId w:val="11"/>
+        </w:numPr>
+        <w:spacing w:after="0"/>
+        <w:rPr>
+          <w:rStyle w:val="Strong"/>
+          <w:rFonts w:cstheme="minorHAnsi"/>
+          <w:b w:val="0"/>
+          <w:shd w:val="clear" w:color="auto" w:fill="FFFFFF"/>
+        </w:rPr>
+      </w:pPr>
+      <w:r>
+        <w:rPr>
+          <w:rStyle w:val="Strong"/>
+          <w:rFonts w:cstheme="minorHAnsi"/>
+          <w:bCs w:val="0"/>
+          <w:shd w:val="clear" w:color="auto" w:fill="FFFFFF"/>
+        </w:rPr>
+        <w:t>Data availability</w:t>
+      </w:r>
+      <w:r>
+        <w:rPr>
+          <w:rStyle w:val="Strong"/>
+          <w:rFonts w:cstheme="minorHAnsi"/>
+          <w:shd w:val="clear" w:color="auto" w:fill="FFFFFF"/>
+        </w:rPr>
+        <w:t>:</w:t>
+      </w:r>
+      <w:r>
+        <w:rPr>
+          <w:rStyle w:val="Strong"/>
+          <w:rFonts w:cstheme="minorHAnsi"/>
+          <w:b w:val="0"/>
+          <w:shd w:val="clear" w:color="auto" w:fill="FFFFFF"/>
+        </w:rPr>
+        <w:t xml:space="preserve"> NLP systems rely heavily on large amounts of data to learn patterns and make predictions. However, obtaining high-quality </w:t>
+      </w:r>
+      <w:proofErr w:type="spellStart"/>
+      <w:r>
+        <w:rPr>
+          <w:rStyle w:val="Strong"/>
+          <w:rFonts w:cstheme="minorHAnsi"/>
+          <w:b w:val="0"/>
+          <w:shd w:val="clear" w:color="auto" w:fill="FFFFFF"/>
+        </w:rPr>
+        <w:t>labeled</w:t>
+      </w:r>
+      <w:proofErr w:type="spellEnd"/>
+      <w:r>
+        <w:rPr>
+          <w:rStyle w:val="Strong"/>
+          <w:rFonts w:cstheme="minorHAnsi"/>
+          <w:b w:val="0"/>
+          <w:shd w:val="clear" w:color="auto" w:fill="FFFFFF"/>
+        </w:rPr>
+        <w:t xml:space="preserve"> data can be expensive and time-consuming.</w:t>
+      </w:r>
+    </w:p>
+    <w:p>
+      <w:pPr>
+        <w:pStyle w:val="ListParagraph"/>
+        <w:numPr>
+          <w:ilvl w:val="0"/>
+          <w:numId w:val="11"/>
+        </w:numPr>
+        <w:spacing w:after="0"/>
+        <w:rPr>
+          <w:rStyle w:val="Strong"/>
+          <w:rFonts w:cstheme="minorHAnsi"/>
+          <w:b w:val="0"/>
+          <w:shd w:val="clear" w:color="auto" w:fill="FFFFFF"/>
+        </w:rPr>
+      </w:pPr>
+      <w:r>
+        <w:rPr>
+          <w:rStyle w:val="Strong"/>
+          <w:rFonts w:cstheme="minorHAnsi"/>
+          <w:bCs w:val="0"/>
+          <w:shd w:val="clear" w:color="auto" w:fill="FFFFFF"/>
+        </w:rPr>
+        <w:lastRenderedPageBreak/>
+        <w:t>Ethical considerations</w:t>
+      </w:r>
+      <w:r>
+        <w:rPr>
+          <w:rStyle w:val="Strong"/>
+          <w:rFonts w:cstheme="minorHAnsi"/>
+          <w:shd w:val="clear" w:color="auto" w:fill="FFFFFF"/>
+        </w:rPr>
+        <w:t>:</w:t>
+      </w:r>
+      <w:r>
+        <w:rPr>
+          <w:rStyle w:val="Strong"/>
+          <w:rFonts w:cstheme="minorHAnsi"/>
+          <w:b w:val="0"/>
+          <w:shd w:val="clear" w:color="auto" w:fill="FFFFFF"/>
+        </w:rPr>
+        <w:t xml:space="preserve"> NLP technologies can have significant societal impacts, and ethical considerations such as bias, privacy, and accountability must be carefully considered and addressed.</w:t>
+      </w:r>
+    </w:p>
+    <w:p>
+      <w:pPr>
+        <w:spacing w:after="0"/>
+        <w:rPr>
+          <w:rFonts w:cstheme="minorHAnsi"/>
+        </w:rPr>
+      </w:pPr>
+      <w:r>
+        <w:rPr>
+          <w:rFonts w:cstheme="minorHAnsi"/>
+        </w:rPr>
+        <w:t>While humans use intuition to understand language, NLP models don't have intuition in the human sense. They learn by recognizing patterns in the data they are trained on.</w:t>
+      </w:r>
+    </w:p>
+    <w:p>
+      <w:pPr>
+        <w:spacing w:after="0"/>
+        <w:rPr>
+          <w:rFonts w:cstheme="minorHAnsi"/>
+        </w:rPr>
+      </w:pPr>
+    </w:p>
+    <w:p>
+      <w:pPr>
+        <w:spacing w:after="0"/>
+        <w:rPr>
+          <w:rFonts w:cstheme="minorHAnsi"/>
+          <w:noProof/>
+          <w:lang w:eastAsia="en-IN"/>
+        </w:rPr>
+      </w:pPr>
+      <w:r>
+        <w:rPr>
+          <w:rFonts w:cstheme="minorHAnsi"/>
+          <w:noProof/>
+          <w:lang w:eastAsia="en-IN"/>
+        </w:rPr>
+        <w:t>NLP algorithms incorporates AI and its subsets to solve a problem.</w:t>
+      </w:r>
+    </w:p>
+    <w:p>
+      <w:pPr>
+        <w:spacing w:after="0"/>
+        <w:rPr>
+          <w:rStyle w:val="Strong"/>
+          <w:rFonts w:cstheme="minorHAnsi"/>
+          <w:b w:val="0"/>
+          <w:shd w:val="clear" w:color="auto" w:fill="FFFFFF"/>
+        </w:rPr>
+      </w:pPr>
+      <w:r>
+        <w:rPr>
+          <w:rFonts w:cstheme="minorHAnsi"/>
+          <w:noProof/>
+          <w:lang w:eastAsia="en-IN"/>
+        </w:rPr>
+        <w:drawing>
+          <wp:inline distT="0" distB="0" distL="0" distR="0" wp14:anchorId="7DFC04FA" wp14:editId="3D6AE307">
+            <wp:extent cx="5731510" cy="3776980"/>
+            <wp:effectExtent l="0" t="0" r="2540" b="0"/>
+            <wp:docPr id="2" name="Picture 2"/>
+            <wp:cNvGraphicFramePr>
+              <a:graphicFrameLocks xmlns:a="http://schemas.openxmlformats.org/drawingml/2006/main" noChangeAspect="1"/>
+            </wp:cNvGraphicFramePr>
+            <a:graphic xmlns:a="http://schemas.openxmlformats.org/drawingml/2006/main">
+              <a:graphicData uri="http://schemas.openxmlformats.org/drawingml/2006/picture">
+                <pic:pic xmlns:pic="http://schemas.openxmlformats.org/drawingml/2006/picture">
+                  <pic:nvPicPr>
+                    <pic:cNvPr id="1" name=""/>
+                    <pic:cNvPicPr/>
+                  </pic:nvPicPr>
+                  <pic:blipFill>
+                    <a:blip r:embed="rId6"/>
+                    <a:stretch>
+                      <a:fillRect/>
+                    </a:stretch>
+                  </pic:blipFill>
+                  <pic:spPr>
+                    <a:xfrm>
+                      <a:off x="0" y="0"/>
+                      <a:ext cx="5731510" cy="3776980"/>
+                    </a:xfrm>
+                    <a:prstGeom prst="rect">
+                      <a:avLst/>
+                    </a:prstGeom>
+                  </pic:spPr>
+                </pic:pic>
+              </a:graphicData>
+            </a:graphic>
+          </wp:inline>
+        </w:drawing>
+      </w:r>
+    </w:p>
+    <w:p>
+      <w:pPr>
+        <w:spacing w:after="0"/>
+        <w:rPr>
+          <w:rFonts w:cstheme="minorHAnsi"/>
+        </w:rPr>
+      </w:pPr>
+      <w:r>
+        <w:rPr>
+          <w:rFonts w:cstheme="minorHAnsi"/>
+        </w:rPr>
+        <w:t xml:space="preserve">The different approaches used to solve NLP problems commonly fall into </w:t>
+      </w:r>
+      <w:r>
+        <w:rPr>
+          <w:rFonts w:cstheme="minorHAnsi"/>
+        </w:rPr>
+        <w:t xml:space="preserve">following three categories </w:t>
+      </w:r>
+    </w:p>
+    <w:p>
+      <w:pPr>
+        <w:pStyle w:val="ListParagraph"/>
+        <w:numPr>
+          <w:ilvl w:val="0"/>
+          <w:numId w:val="14"/>
+        </w:numPr>
+        <w:spacing w:after="0"/>
+        <w:rPr>
+          <w:rFonts w:cstheme="minorHAnsi"/>
+        </w:rPr>
+      </w:pPr>
+      <w:r>
+        <w:rPr>
+          <w:rFonts w:cstheme="minorHAnsi"/>
+          <w:b/>
+        </w:rPr>
+        <w:t>Heuristics-Based:</w:t>
+      </w:r>
+      <w:r>
+        <w:rPr>
+          <w:rFonts w:cstheme="minorHAnsi"/>
+        </w:rPr>
+        <w:t xml:space="preserve"> Creating a set of rules to </w:t>
+      </w:r>
+      <w:proofErr w:type="spellStart"/>
+      <w:r>
+        <w:rPr>
+          <w:rFonts w:cstheme="minorHAnsi"/>
+        </w:rPr>
+        <w:t>analyze</w:t>
+      </w:r>
+      <w:proofErr w:type="spellEnd"/>
+      <w:r>
+        <w:rPr>
+          <w:rFonts w:cstheme="minorHAnsi"/>
+        </w:rPr>
+        <w:t xml:space="preserve"> the text based on patterns, syntax, and grammar. Heuristics-Based NLP systems are designed to make decisions and solve problems using a set of pre-defined rules </w:t>
+      </w:r>
+    </w:p>
+    <w:p>
+      <w:pPr>
+        <w:pStyle w:val="ListParagraph"/>
+        <w:numPr>
+          <w:ilvl w:val="1"/>
+          <w:numId w:val="13"/>
+        </w:numPr>
+        <w:spacing w:after="0"/>
+        <w:rPr>
+          <w:rFonts w:cstheme="minorHAnsi"/>
+        </w:rPr>
+      </w:pPr>
+      <w:r>
+        <w:rPr>
+          <w:rFonts w:cstheme="minorHAnsi"/>
+        </w:rPr>
+        <w:t>Regular expressions (regex</w:t>
+      </w:r>
+      <w:r>
+        <w:rPr>
+          <w:rFonts w:cstheme="minorHAnsi"/>
+        </w:rPr>
+        <w:t>)</w:t>
+      </w:r>
+      <w:r>
+        <w:rPr>
+          <w:rFonts w:cstheme="minorHAnsi"/>
+        </w:rPr>
+        <w:t xml:space="preserve"> is</w:t>
+      </w:r>
+      <w:r>
+        <w:rPr>
+          <w:rFonts w:cstheme="minorHAnsi"/>
+        </w:rPr>
+        <w:t xml:space="preserve"> a great tool for text analysis </w:t>
+      </w:r>
+      <w:r>
+        <w:rPr>
+          <w:rFonts w:cstheme="minorHAnsi"/>
+        </w:rPr>
+        <w:t>and building rule-based systems</w:t>
+      </w:r>
+      <w:r>
+        <w:rPr>
+          <w:rFonts w:cstheme="minorHAnsi"/>
+        </w:rPr>
+        <w:t>. A regex is a set of characters or a pattern that is used to match and find substrings in text. Regexes are a great way to inco</w:t>
+      </w:r>
+      <w:r>
+        <w:rPr>
+          <w:rFonts w:cstheme="minorHAnsi"/>
+        </w:rPr>
+        <w:t>r</w:t>
+      </w:r>
+      <w:r>
+        <w:rPr>
+          <w:rFonts w:cstheme="minorHAnsi"/>
+        </w:rPr>
+        <w:t>porate doma</w:t>
+      </w:r>
+      <w:r>
+        <w:rPr>
+          <w:rFonts w:cstheme="minorHAnsi"/>
+        </w:rPr>
+        <w:t>in knowledge in your NLP system</w:t>
+      </w:r>
+      <w:r>
+        <w:rPr>
+          <w:rFonts w:cstheme="minorHAnsi"/>
+        </w:rPr>
+        <w:t xml:space="preserve">. </w:t>
+      </w:r>
+    </w:p>
+    <w:p>
+      <w:pPr>
+        <w:pStyle w:val="ListParagraph"/>
+        <w:spacing w:after="0"/>
+        <w:ind w:left="1440"/>
+        <w:rPr>
+          <w:rFonts w:cstheme="minorHAnsi"/>
+        </w:rPr>
+      </w:pPr>
+    </w:p>
+    <w:p>
+      <w:pPr>
+        <w:pStyle w:val="ListParagraph"/>
+        <w:numPr>
+          <w:ilvl w:val="0"/>
+          <w:numId w:val="14"/>
+        </w:numPr>
+        <w:spacing w:after="0"/>
+        <w:rPr>
+          <w:rFonts w:cstheme="minorHAnsi"/>
+        </w:rPr>
+      </w:pPr>
+      <w:r>
+        <w:rPr>
+          <w:rFonts w:cstheme="minorHAnsi"/>
+          <w:b/>
+        </w:rPr>
+        <w:t>M</w:t>
+      </w:r>
+      <w:r>
+        <w:rPr>
+          <w:rFonts w:cstheme="minorHAnsi"/>
+          <w:b/>
+        </w:rPr>
+        <w:t xml:space="preserve">achine </w:t>
+      </w:r>
+      <w:r>
+        <w:rPr>
+          <w:rFonts w:cstheme="minorHAnsi"/>
+          <w:b/>
+        </w:rPr>
+        <w:t>L</w:t>
+      </w:r>
+      <w:r>
+        <w:rPr>
+          <w:rFonts w:cstheme="minorHAnsi"/>
+          <w:b/>
+        </w:rPr>
+        <w:t>earning</w:t>
+      </w:r>
+      <w:r>
+        <w:rPr>
+          <w:rFonts w:cstheme="minorHAnsi"/>
+          <w:b/>
+        </w:rPr>
+        <w:t xml:space="preserve"> based:</w:t>
+      </w:r>
+      <w:r>
+        <w:rPr>
+          <w:rFonts w:cstheme="minorHAnsi"/>
+        </w:rPr>
+        <w:t xml:space="preserve"> Machine learning techniques are applied to textual data just as they’re used on other forms of data, such as images, speech, and structured data. Supervised ML techniques such as classification and regression methods are heavily used for various NLP tasks. </w:t>
+      </w:r>
+    </w:p>
+    <w:p>
+      <w:pPr>
+        <w:pStyle w:val="ListParagraph"/>
+        <w:numPr>
+          <w:ilvl w:val="1"/>
+          <w:numId w:val="14"/>
+        </w:numPr>
+        <w:spacing w:after="0"/>
+        <w:rPr>
+          <w:rFonts w:cstheme="minorHAnsi"/>
+        </w:rPr>
+      </w:pPr>
+      <w:r>
+        <w:rPr>
+          <w:rFonts w:cstheme="minorHAnsi"/>
+        </w:rPr>
+        <w:t xml:space="preserve">Supervised machine learning algorithms can be used for </w:t>
+      </w:r>
+      <w:r>
+        <w:rPr>
+          <w:rFonts w:cstheme="minorHAnsi"/>
+        </w:rPr>
+        <w:t>classification task</w:t>
+      </w:r>
+      <w:r>
+        <w:rPr>
+          <w:rFonts w:cstheme="minorHAnsi"/>
+        </w:rPr>
+        <w:t>s that</w:t>
+      </w:r>
+      <w:r>
+        <w:rPr>
+          <w:rFonts w:cstheme="minorHAnsi"/>
+        </w:rPr>
+        <w:t xml:space="preserve"> would classify news articles into a set of news topics like sports or politics. </w:t>
+      </w:r>
+    </w:p>
+    <w:p>
+      <w:pPr>
+        <w:pStyle w:val="ListParagraph"/>
+        <w:numPr>
+          <w:ilvl w:val="1"/>
+          <w:numId w:val="14"/>
+        </w:numPr>
+        <w:spacing w:after="0"/>
+        <w:rPr>
+          <w:rFonts w:cstheme="minorHAnsi"/>
+        </w:rPr>
+      </w:pPr>
+      <w:r>
+        <w:rPr>
+          <w:rFonts w:cstheme="minorHAnsi"/>
+        </w:rPr>
+        <w:t xml:space="preserve">Similarly, unsupervised clustering algorithms can be used </w:t>
+      </w:r>
+      <w:r>
+        <w:rPr>
+          <w:rFonts w:cstheme="minorHAnsi"/>
+        </w:rPr>
+        <w:t>to club together text documents</w:t>
+      </w:r>
+      <w:r>
+        <w:rPr>
+          <w:rFonts w:cstheme="minorHAnsi"/>
+        </w:rPr>
+        <w:t xml:space="preserve">. </w:t>
+      </w:r>
+    </w:p>
+    <w:p>
+      <w:pPr>
+        <w:pStyle w:val="ListParagraph"/>
+        <w:spacing w:after="0"/>
+        <w:rPr>
+          <w:rFonts w:cstheme="minorHAnsi"/>
+        </w:rPr>
+      </w:pPr>
+    </w:p>
+    <w:p>
+      <w:pPr>
+        <w:pStyle w:val="ListParagraph"/>
+        <w:numPr>
+          <w:ilvl w:val="0"/>
+          <w:numId w:val="14"/>
+        </w:numPr>
+        <w:spacing w:after="0"/>
+        <w:rPr>
+          <w:rFonts w:cstheme="minorHAnsi"/>
+        </w:rPr>
+      </w:pPr>
+      <w:r>
+        <w:rPr>
+          <w:rFonts w:cstheme="minorHAnsi"/>
+          <w:b/>
+        </w:rPr>
+        <w:t>Deep Learning based:</w:t>
+      </w:r>
+      <w:r>
+        <w:rPr>
+          <w:rFonts w:cstheme="minorHAnsi"/>
+        </w:rPr>
+        <w:t xml:space="preserve"> This approach involves training neural networks with multiple layers to process language. </w:t>
+      </w:r>
+      <w:r>
+        <w:rPr>
+          <w:rFonts w:cstheme="minorHAnsi"/>
+        </w:rPr>
+        <w:t xml:space="preserve">The advantage of this approach is that it can learn complex </w:t>
+      </w:r>
+      <w:r>
+        <w:rPr>
+          <w:rFonts w:cstheme="minorHAnsi"/>
+        </w:rPr>
+        <w:lastRenderedPageBreak/>
+        <w:t>relationships between words and their meanings, but the downside is that it requires even more computing resources than traditional machine learning.</w:t>
+      </w:r>
+    </w:p>
+    <w:p>
+      <w:pPr>
+        <w:pStyle w:val="ListParagraph"/>
+        <w:numPr>
+          <w:ilvl w:val="1"/>
+          <w:numId w:val="14"/>
+        </w:numPr>
+        <w:spacing w:after="0"/>
+        <w:rPr>
+          <w:bCs/>
+        </w:rPr>
+      </w:pPr>
+      <w:r>
+        <w:rPr>
+          <w:rFonts w:cstheme="minorHAnsi"/>
+        </w:rPr>
+        <w:t xml:space="preserve">A </w:t>
+      </w:r>
+      <w:r>
+        <w:rPr>
+          <w:rFonts w:cstheme="minorHAnsi"/>
+        </w:rPr>
+        <w:t xml:space="preserve">neural network to generate text or to classify text. </w:t>
+      </w:r>
+    </w:p>
+    <w:p>
+      <w:pPr>
+        <w:spacing w:after="0"/>
+        <w:rPr>
+          <w:rStyle w:val="Strong"/>
+          <w:rFonts w:cstheme="minorHAnsi"/>
+          <w:b w:val="0"/>
+          <w:shd w:val="clear" w:color="auto" w:fill="FFFFFF"/>
+        </w:rPr>
+      </w:pPr>
+    </w:p>
+    <w:p>
+      <w:pPr>
+        <w:spacing w:after="0"/>
+        <w:rPr>
+          <w:rStyle w:val="Strong"/>
+          <w:rFonts w:cstheme="minorHAnsi"/>
+          <w:shd w:val="clear" w:color="auto" w:fill="FFFFFF"/>
+        </w:rPr>
+      </w:pPr>
+      <w:r>
+        <w:rPr>
+          <w:rStyle w:val="Strong"/>
+          <w:rFonts w:cstheme="minorHAnsi"/>
+          <w:shd w:val="clear" w:color="auto" w:fill="FFFFFF"/>
+        </w:rPr>
+        <w:t>Text Pre-processing:</w:t>
+      </w:r>
+    </w:p>
+    <w:p>
+      <w:pPr>
+        <w:spacing w:after="0"/>
+        <w:rPr>
+          <w:rStyle w:val="Strong"/>
+          <w:rFonts w:cstheme="minorHAnsi"/>
+          <w:shd w:val="clear" w:color="auto" w:fill="FFFFFF"/>
+        </w:rPr>
+      </w:pPr>
+    </w:p>
+    <w:p>
+      <w:pPr>
+        <w:spacing w:after="0"/>
+        <w:rPr>
+          <w:rStyle w:val="Strong"/>
+          <w:rFonts w:cstheme="minorHAnsi"/>
+          <w:shd w:val="clear" w:color="auto" w:fill="FFFFFF"/>
+        </w:rPr>
+      </w:pPr>
+    </w:p>
+    <w:p>
+      <w:pPr>
+        <w:spacing w:after="0"/>
+        <w:rPr>
+          <w:rStyle w:val="Strong"/>
+          <w:rFonts w:cstheme="minorHAnsi"/>
+          <w:shd w:val="clear" w:color="auto" w:fill="FFFFFF"/>
+        </w:rPr>
+      </w:pPr>
+      <w:r>
+        <w:rPr>
+          <w:rStyle w:val="Strong"/>
+          <w:rFonts w:cstheme="minorHAnsi"/>
+          <w:shd w:val="clear" w:color="auto" w:fill="FFFFFF"/>
+        </w:rPr>
+        <w:t>Tokenization:</w:t>
+      </w:r>
+    </w:p>
+    <w:p>
+      <w:pPr>
+        <w:spacing w:after="0"/>
+        <w:rPr>
+          <w:rFonts w:cstheme="minorHAnsi"/>
+        </w:rPr>
+      </w:pPr>
+      <w:r>
+        <w:rPr>
+          <w:rFonts w:cstheme="minorHAnsi"/>
+        </w:rPr>
+        <w:t xml:space="preserve">In many alphabetic writing systems, words are separated by whitespace. Yet even in a well-formed corpus of sentences, there are many issues to resolve in tokenization. Most tokenization ambiguity exists among uses of punctuation marks, such as periods, commas, quotation marks, apostrophes, and hyphens, since the same punctuation mark can serve many different functions in a single sentence, let alone a single text. </w:t>
+      </w:r>
+    </w:p>
+    <w:p>
+      <w:pPr>
+        <w:spacing w:after="0"/>
+        <w:rPr>
+          <w:rFonts w:cstheme="minorHAnsi"/>
+        </w:rPr>
+      </w:pPr>
+      <w:r>
+        <w:rPr>
+          <w:rFonts w:cstheme="minorHAnsi"/>
+        </w:rPr>
+        <w:t xml:space="preserve">Consider </w:t>
+      </w:r>
+      <w:r>
+        <w:rPr>
+          <w:rFonts w:cstheme="minorHAnsi"/>
+        </w:rPr>
+        <w:t xml:space="preserve">an </w:t>
+      </w:r>
+      <w:r>
+        <w:rPr>
+          <w:rFonts w:cstheme="minorHAnsi"/>
+        </w:rPr>
+        <w:t xml:space="preserve">example sentence </w:t>
+      </w:r>
+    </w:p>
+    <w:p>
+      <w:pPr>
+        <w:spacing w:after="0"/>
+        <w:rPr>
+          <w:rFonts w:cstheme="minorHAnsi"/>
+          <w:b/>
+        </w:rPr>
+      </w:pPr>
+      <w:proofErr w:type="spellStart"/>
+      <w:r>
+        <w:rPr>
+          <w:rFonts w:cstheme="minorHAnsi"/>
+          <w:b/>
+        </w:rPr>
+        <w:t>Clairson</w:t>
+      </w:r>
+      <w:proofErr w:type="spellEnd"/>
+      <w:r>
+        <w:rPr>
+          <w:rFonts w:cstheme="minorHAnsi"/>
+          <w:b/>
+        </w:rPr>
+        <w:t xml:space="preserve"> International Corp. said it expects to report a net loss for its second quarter ended March 26 and doesn’t expect to meet analysts’ profit estimates of $3.9 to $4 million, or 76 cents a share to 79 cents a share, for its year ending Sept. 24. </w:t>
+      </w:r>
+    </w:p>
+    <w:p>
+      <w:pPr>
+        <w:spacing w:after="0"/>
+        <w:rPr>
+          <w:rFonts w:cstheme="minorHAnsi"/>
+        </w:rPr>
+      </w:pPr>
+      <w:r>
+        <w:rPr>
+          <w:rFonts w:cstheme="minorHAnsi"/>
+        </w:rPr>
+        <w:t>This sentence has several items of interest that are common for alphabetic</w:t>
+      </w:r>
+      <w:r>
+        <w:rPr>
+          <w:rFonts w:cstheme="minorHAnsi"/>
+        </w:rPr>
+        <w:t xml:space="preserve"> and</w:t>
+      </w:r>
+      <w:r>
+        <w:rPr>
+          <w:rFonts w:cstheme="minorHAnsi"/>
+        </w:rPr>
+        <w:t xml:space="preserve"> space-delimited languages. </w:t>
+      </w:r>
+    </w:p>
+    <w:p>
+      <w:pPr>
+        <w:pStyle w:val="ListParagraph"/>
+        <w:numPr>
+          <w:ilvl w:val="0"/>
+          <w:numId w:val="10"/>
+        </w:numPr>
+        <w:spacing w:after="0"/>
+        <w:rPr>
+          <w:rFonts w:cstheme="minorHAnsi"/>
+        </w:rPr>
+      </w:pPr>
+      <w:r>
+        <w:rPr>
+          <w:rFonts w:cstheme="minorHAnsi"/>
+        </w:rPr>
+        <w:t xml:space="preserve">First, it uses periods in three different ways : </w:t>
+      </w:r>
+    </w:p>
+    <w:p>
+      <w:pPr>
+        <w:pStyle w:val="ListParagraph"/>
+        <w:numPr>
+          <w:ilvl w:val="1"/>
+          <w:numId w:val="10"/>
+        </w:numPr>
+        <w:spacing w:after="0"/>
+        <w:rPr>
+          <w:rFonts w:cstheme="minorHAnsi"/>
+        </w:rPr>
+      </w:pPr>
+      <w:r>
+        <w:rPr>
+          <w:rFonts w:cstheme="minorHAnsi"/>
+        </w:rPr>
+        <w:t xml:space="preserve">within numbers as a decimal point ($3.9), </w:t>
+      </w:r>
+    </w:p>
+    <w:p>
+      <w:pPr>
+        <w:pStyle w:val="ListParagraph"/>
+        <w:numPr>
+          <w:ilvl w:val="1"/>
+          <w:numId w:val="10"/>
+        </w:numPr>
+        <w:spacing w:after="0"/>
+        <w:rPr>
+          <w:rFonts w:cstheme="minorHAnsi"/>
+        </w:rPr>
+      </w:pPr>
+      <w:proofErr w:type="gramStart"/>
+      <w:r>
+        <w:rPr>
+          <w:rFonts w:cstheme="minorHAnsi"/>
+        </w:rPr>
+        <w:t>to</w:t>
+      </w:r>
+      <w:proofErr w:type="gramEnd"/>
+      <w:r>
+        <w:rPr>
+          <w:rFonts w:cstheme="minorHAnsi"/>
+        </w:rPr>
+        <w:t xml:space="preserve"> mark abbreviations (Corp. and Sept.), </w:t>
+      </w:r>
+    </w:p>
+    <w:p>
+      <w:pPr>
+        <w:pStyle w:val="ListParagraph"/>
+        <w:numPr>
+          <w:ilvl w:val="1"/>
+          <w:numId w:val="10"/>
+        </w:numPr>
+        <w:spacing w:after="0"/>
+        <w:rPr>
+          <w:rFonts w:cstheme="minorHAnsi"/>
+        </w:rPr>
+      </w:pPr>
+      <w:proofErr w:type="gramStart"/>
+      <w:r>
+        <w:rPr>
+          <w:rFonts w:cstheme="minorHAnsi"/>
+        </w:rPr>
+        <w:t>to</w:t>
+      </w:r>
+      <w:proofErr w:type="gramEnd"/>
+      <w:r>
+        <w:rPr>
+          <w:rFonts w:cstheme="minorHAnsi"/>
+        </w:rPr>
+        <w:t xml:space="preserve"> mark the end of the sentence, in which case the period following the number 24 is not a decimal point. </w:t>
+      </w:r>
+    </w:p>
+    <w:p>
+      <w:pPr>
+        <w:pStyle w:val="ListParagraph"/>
+        <w:numPr>
+          <w:ilvl w:val="0"/>
+          <w:numId w:val="10"/>
+        </w:numPr>
+        <w:spacing w:after="0"/>
+        <w:rPr>
+          <w:rFonts w:cstheme="minorHAnsi"/>
+        </w:rPr>
+      </w:pPr>
+      <w:r>
+        <w:rPr>
+          <w:rFonts w:cstheme="minorHAnsi"/>
+        </w:rPr>
+        <w:t>The sentence uses apostrophes in two ways:</w:t>
+      </w:r>
+    </w:p>
+    <w:p>
+      <w:pPr>
+        <w:pStyle w:val="ListParagraph"/>
+        <w:numPr>
+          <w:ilvl w:val="1"/>
+          <w:numId w:val="10"/>
+        </w:numPr>
+        <w:spacing w:after="0"/>
+        <w:rPr>
+          <w:rFonts w:cstheme="minorHAnsi"/>
+        </w:rPr>
+      </w:pPr>
+      <w:r>
+        <w:rPr>
+          <w:rFonts w:cstheme="minorHAnsi"/>
+        </w:rPr>
+        <w:t xml:space="preserve">to mark the genitive case (where the apostrophe denotes possession) in analysts’ </w:t>
+      </w:r>
+    </w:p>
+    <w:p>
+      <w:pPr>
+        <w:pStyle w:val="ListParagraph"/>
+        <w:numPr>
+          <w:ilvl w:val="1"/>
+          <w:numId w:val="10"/>
+        </w:numPr>
+        <w:spacing w:after="0"/>
+        <w:rPr>
+          <w:rFonts w:cstheme="minorHAnsi"/>
+        </w:rPr>
+      </w:pPr>
+      <w:proofErr w:type="gramStart"/>
+      <w:r>
+        <w:rPr>
+          <w:rFonts w:cstheme="minorHAnsi"/>
+        </w:rPr>
+        <w:t>to</w:t>
+      </w:r>
+      <w:proofErr w:type="gramEnd"/>
+      <w:r>
+        <w:rPr>
+          <w:rFonts w:cstheme="minorHAnsi"/>
+        </w:rPr>
+        <w:t xml:space="preserve"> show contractions (places where letters have been left out of words) in doesn’t. </w:t>
+      </w:r>
+    </w:p>
+    <w:p>
+      <w:pPr>
+        <w:spacing w:after="0"/>
+        <w:rPr>
+          <w:rStyle w:val="Strong"/>
+          <w:rFonts w:cstheme="minorHAnsi"/>
+          <w:b w:val="0"/>
+          <w:shd w:val="clear" w:color="auto" w:fill="FFFFFF"/>
+        </w:rPr>
+      </w:pPr>
+      <w:r>
+        <w:rPr>
+          <w:rFonts w:cstheme="minorHAnsi"/>
+        </w:rPr>
+        <w:t>The tokenizer must thus be aware of the uses of punctuation marks and be able to determine when a punctuation mark is part of another token and when it is a separate token.</w:t>
+      </w:r>
+    </w:p>
+    <w:p>
+      <w:pPr>
+        <w:spacing w:after="0"/>
+        <w:rPr>
+          <w:rStyle w:val="Strong"/>
+          <w:rFonts w:cstheme="minorHAnsi"/>
+          <w:b w:val="0"/>
+          <w:shd w:val="clear" w:color="auto" w:fill="FFFFFF"/>
+        </w:rPr>
+      </w:pPr>
+      <w:proofErr w:type="spellStart"/>
+      <w:r>
+        <w:rPr>
+          <w:rStyle w:val="Strong"/>
+          <w:rFonts w:cstheme="minorHAnsi"/>
+          <w:b w:val="0"/>
+          <w:shd w:val="clear" w:color="auto" w:fill="FFFFFF"/>
+        </w:rPr>
+        <w:t>word_tokenize</w:t>
+      </w:r>
+      <w:proofErr w:type="spellEnd"/>
+      <w:r>
+        <w:rPr>
+          <w:rStyle w:val="Strong"/>
+          <w:rFonts w:cstheme="minorHAnsi"/>
+          <w:b w:val="0"/>
+          <w:shd w:val="clear" w:color="auto" w:fill="FFFFFF"/>
+        </w:rPr>
+        <w:t>('''</w:t>
+      </w:r>
+      <w:proofErr w:type="spellStart"/>
+      <w:r>
+        <w:rPr>
+          <w:rStyle w:val="Strong"/>
+          <w:rFonts w:cstheme="minorHAnsi"/>
+          <w:b w:val="0"/>
+          <w:shd w:val="clear" w:color="auto" w:fill="FFFFFF"/>
+        </w:rPr>
+        <w:t>Clairson</w:t>
+      </w:r>
+      <w:proofErr w:type="spellEnd"/>
+      <w:r>
+        <w:rPr>
+          <w:rStyle w:val="Strong"/>
+          <w:rFonts w:cstheme="minorHAnsi"/>
+          <w:b w:val="0"/>
+          <w:shd w:val="clear" w:color="auto" w:fill="FFFFFF"/>
+        </w:rPr>
+        <w:t xml:space="preserve"> International Corp. said it expects to report a net loss for its second quarter ended March</w:t>
+      </w:r>
+      <w:r>
+        <w:rPr>
+          <w:rStyle w:val="Strong"/>
+          <w:rFonts w:cstheme="minorHAnsi"/>
+          <w:b w:val="0"/>
+          <w:shd w:val="clear" w:color="auto" w:fill="FFFFFF"/>
+        </w:rPr>
+        <w:t xml:space="preserve"> </w:t>
+      </w:r>
+      <w:r>
+        <w:rPr>
+          <w:rStyle w:val="Strong"/>
+          <w:rFonts w:cstheme="minorHAnsi"/>
+          <w:b w:val="0"/>
+          <w:shd w:val="clear" w:color="auto" w:fill="FFFFFF"/>
+        </w:rPr>
+        <w:t>26 and doesn’t expect to meet analysts’ profit estimates of $3.9 to $4 million, or 76 cents a share to</w:t>
+      </w:r>
+      <w:r>
+        <w:rPr>
+          <w:rStyle w:val="Strong"/>
+          <w:rFonts w:cstheme="minorHAnsi"/>
+          <w:b w:val="0"/>
+          <w:shd w:val="clear" w:color="auto" w:fill="FFFFFF"/>
+        </w:rPr>
+        <w:t xml:space="preserve"> </w:t>
+      </w:r>
+      <w:r>
+        <w:rPr>
+          <w:rStyle w:val="Strong"/>
+          <w:rFonts w:cstheme="minorHAnsi"/>
+          <w:b w:val="0"/>
+          <w:shd w:val="clear" w:color="auto" w:fill="FFFFFF"/>
+        </w:rPr>
+        <w:t>79 cents a share, for its year ending Sept. 24.''')</w:t>
+      </w:r>
+    </w:p>
+    <w:p>
+      <w:pPr>
+        <w:spacing w:after="0"/>
+        <w:rPr>
+          <w:rStyle w:val="Strong"/>
+          <w:rFonts w:cstheme="minorHAnsi"/>
+          <w:b w:val="0"/>
+          <w:color w:val="000000"/>
+          <w:shd w:val="clear" w:color="auto" w:fill="FFFFFF"/>
+        </w:rPr>
+      </w:pPr>
+    </w:p>
+    <w:p>
+      <w:pPr>
+        <w:spacing w:after="0"/>
+        <w:rPr>
+          <w:rStyle w:val="Strong"/>
+          <w:rFonts w:cstheme="minorHAnsi"/>
+          <w:color w:val="000000"/>
+          <w:shd w:val="clear" w:color="auto" w:fill="FFFFFF"/>
+        </w:rPr>
+      </w:pPr>
+      <w:r>
+        <w:rPr>
+          <w:rStyle w:val="Strong"/>
+          <w:rFonts w:cstheme="minorHAnsi"/>
+          <w:color w:val="000000"/>
+          <w:shd w:val="clear" w:color="auto" w:fill="FFFFFF"/>
+        </w:rPr>
+        <w:t>Case Study: Sentiment Analysis of Tweets</w:t>
+      </w:r>
+    </w:p>
+    <w:p>
+      <w:pPr>
+        <w:spacing w:after="0"/>
+        <w:rPr>
+          <w:rFonts w:ascii="Arial" w:hAnsi="Arial" w:cs="Arial"/>
+          <w:color w:val="3C4043"/>
+          <w:sz w:val="21"/>
+          <w:szCs w:val="21"/>
+          <w:shd w:val="clear" w:color="auto" w:fill="FFFFFF"/>
+        </w:rPr>
+      </w:pPr>
+      <w:r>
+        <w:rPr>
+          <w:rFonts w:ascii="Arial" w:hAnsi="Arial" w:cs="Arial"/>
+          <w:color w:val="3C4043"/>
+          <w:sz w:val="21"/>
+          <w:szCs w:val="21"/>
+          <w:shd w:val="clear" w:color="auto" w:fill="FFFFFF"/>
+        </w:rPr>
+        <w:t>The tweets</w:t>
+      </w:r>
+      <w:r>
+        <w:rPr>
+          <w:rFonts w:ascii="Arial" w:hAnsi="Arial" w:cs="Arial"/>
+          <w:color w:val="3C4043"/>
+          <w:sz w:val="21"/>
+          <w:szCs w:val="21"/>
+          <w:shd w:val="clear" w:color="auto" w:fill="FFFFFF"/>
+        </w:rPr>
+        <w:t xml:space="preserve"> </w:t>
+      </w:r>
+      <w:r>
+        <w:rPr>
+          <w:rFonts w:ascii="Arial" w:hAnsi="Arial" w:cs="Arial"/>
+          <w:color w:val="3C4043"/>
+          <w:sz w:val="21"/>
+          <w:szCs w:val="21"/>
+          <w:shd w:val="clear" w:color="auto" w:fill="FFFFFF"/>
+        </w:rPr>
+        <w:t>have been pulled from Twitter</w:t>
+      </w:r>
+      <w:r>
+        <w:rPr>
+          <w:rFonts w:ascii="Arial" w:hAnsi="Arial" w:cs="Arial"/>
+          <w:color w:val="3C4043"/>
+          <w:sz w:val="21"/>
+          <w:szCs w:val="21"/>
+          <w:shd w:val="clear" w:color="auto" w:fill="FFFFFF"/>
+        </w:rPr>
+        <w:t xml:space="preserve"> during Covid-19 breakout</w:t>
+      </w:r>
+      <w:r>
+        <w:rPr>
+          <w:rFonts w:ascii="Arial" w:hAnsi="Arial" w:cs="Arial"/>
+          <w:color w:val="3C4043"/>
+          <w:sz w:val="21"/>
+          <w:szCs w:val="21"/>
+          <w:shd w:val="clear" w:color="auto" w:fill="FFFFFF"/>
+        </w:rPr>
+        <w:t xml:space="preserve"> </w:t>
+      </w:r>
+      <w:r>
+        <w:rPr>
+          <w:rFonts w:ascii="Arial" w:hAnsi="Arial" w:cs="Arial"/>
+          <w:color w:val="3C4043"/>
+          <w:sz w:val="21"/>
+          <w:szCs w:val="21"/>
+          <w:shd w:val="clear" w:color="auto" w:fill="FFFFFF"/>
+        </w:rPr>
+        <w:t>and the tweets are manually labelled. T</w:t>
+      </w:r>
+      <w:r>
+        <w:rPr>
+          <w:rFonts w:ascii="Arial" w:hAnsi="Arial" w:cs="Arial"/>
+          <w:color w:val="3C4043"/>
+          <w:sz w:val="21"/>
+          <w:szCs w:val="21"/>
+          <w:shd w:val="clear" w:color="auto" w:fill="FFFFFF"/>
+        </w:rPr>
+        <w:t>he government wants to learn the public sentiment on the new strain of COVID-19</w:t>
+      </w:r>
+      <w:r>
+        <w:rPr>
+          <w:rFonts w:ascii="Arial" w:hAnsi="Arial" w:cs="Arial"/>
+          <w:color w:val="3C4043"/>
+          <w:sz w:val="21"/>
+          <w:szCs w:val="21"/>
+          <w:shd w:val="clear" w:color="auto" w:fill="FFFFFF"/>
+        </w:rPr>
+        <w:t>.</w:t>
+      </w:r>
+    </w:p>
+    <w:p>
+      <w:pPr>
+        <w:spacing w:after="0"/>
+        <w:rPr>
+          <w:rFonts w:ascii="Arial" w:hAnsi="Arial" w:cs="Arial"/>
+          <w:color w:val="3C4043"/>
+          <w:sz w:val="21"/>
+          <w:szCs w:val="21"/>
+          <w:shd w:val="clear" w:color="auto" w:fill="FFFFFF"/>
+        </w:rPr>
+      </w:pPr>
+      <w:r>
+        <w:rPr>
+          <w:rFonts w:ascii="Arial" w:hAnsi="Arial" w:cs="Arial"/>
+          <w:color w:val="3C4043"/>
+          <w:sz w:val="21"/>
+          <w:szCs w:val="21"/>
+          <w:shd w:val="clear" w:color="auto" w:fill="FFFFFF"/>
+        </w:rPr>
+        <w:t>The task is to classify the sentiment of a tweet to either Positive or Negative.</w:t>
+      </w:r>
+    </w:p>
+    <w:p>
+      <w:pPr>
+        <w:spacing w:after="0"/>
+        <w:rPr>
+          <w:rFonts w:ascii="Arial" w:hAnsi="Arial" w:cs="Arial"/>
+          <w:color w:val="3C4043"/>
+          <w:sz w:val="21"/>
+          <w:szCs w:val="21"/>
+          <w:shd w:val="clear" w:color="auto" w:fill="FFFFFF"/>
+        </w:rPr>
+      </w:pPr>
+    </w:p>
+    <w:p>
+      <w:pPr>
+        <w:spacing w:after="0"/>
+        <w:rPr>
+          <w:rFonts w:ascii="Arial" w:hAnsi="Arial" w:cs="Arial"/>
+          <w:b/>
+          <w:bCs/>
+          <w:color w:val="3C4043"/>
+          <w:sz w:val="21"/>
+          <w:szCs w:val="21"/>
+        </w:rPr>
+      </w:pPr>
+      <w:r>
+        <w:rPr>
+          <w:rFonts w:ascii="Arial" w:hAnsi="Arial" w:cs="Arial"/>
+          <w:b/>
+          <w:color w:val="3C4043"/>
+          <w:sz w:val="21"/>
+          <w:szCs w:val="21"/>
+          <w:shd w:val="clear" w:color="auto" w:fill="FFFFFF"/>
+        </w:rPr>
+        <w:t>Understanding the Dataset:</w:t>
+      </w:r>
+    </w:p>
+    <w:p>
+      <w:pPr>
+        <w:numPr>
+          <w:ilvl w:val="0"/>
+          <w:numId w:val="15"/>
+        </w:numPr>
+        <w:shd w:val="clear" w:color="auto" w:fill="FFFFFF"/>
+        <w:spacing w:before="100" w:beforeAutospacing="1" w:after="100" w:afterAutospacing="1" w:line="240" w:lineRule="auto"/>
+        <w:rPr>
+          <w:rFonts w:ascii="Helvetica" w:eastAsia="Times New Roman" w:hAnsi="Helvetica" w:cs="Times New Roman"/>
+          <w:color w:val="000000"/>
+          <w:sz w:val="21"/>
+          <w:szCs w:val="21"/>
+          <w:lang w:eastAsia="en-IN"/>
+        </w:rPr>
+      </w:pPr>
+      <w:r>
+        <w:rPr>
+          <w:rFonts w:ascii="Helvetica" w:eastAsia="Times New Roman" w:hAnsi="Helvetica" w:cs="Times New Roman"/>
+          <w:color w:val="000000"/>
+          <w:sz w:val="21"/>
+          <w:szCs w:val="21"/>
+          <w:lang w:eastAsia="en-IN"/>
+        </w:rPr>
+        <w:t xml:space="preserve">Dataset source: </w:t>
+      </w:r>
+      <w:proofErr w:type="spellStart"/>
+      <w:r>
+        <w:rPr>
+          <w:rFonts w:ascii="Helvetica" w:eastAsia="Times New Roman" w:hAnsi="Helvetica" w:cs="Times New Roman"/>
+          <w:color w:val="000000"/>
+          <w:sz w:val="21"/>
+          <w:szCs w:val="21"/>
+          <w:lang w:eastAsia="en-IN"/>
+        </w:rPr>
+        <w:t>kaggle</w:t>
+      </w:r>
+      <w:proofErr w:type="spellEnd"/>
+      <w:r>
+        <w:rPr>
+          <w:rFonts w:ascii="Helvetica" w:eastAsia="Times New Roman" w:hAnsi="Helvetica" w:cs="Times New Roman"/>
+          <w:color w:val="000000"/>
+          <w:sz w:val="21"/>
+          <w:szCs w:val="21"/>
+          <w:lang w:eastAsia="en-IN"/>
+        </w:rPr>
+        <w:t xml:space="preserve"> </w:t>
+      </w:r>
+      <w:proofErr w:type="spellStart"/>
+      <w:r>
+        <w:rPr>
+          <w:rFonts w:ascii="Helvetica" w:eastAsia="Times New Roman" w:hAnsi="Helvetica" w:cs="Times New Roman"/>
+          <w:color w:val="000000"/>
+          <w:sz w:val="21"/>
+          <w:szCs w:val="21"/>
+          <w:lang w:eastAsia="en-IN"/>
+        </w:rPr>
+        <w:t>covid</w:t>
+      </w:r>
+      <w:proofErr w:type="spellEnd"/>
+      <w:r>
+        <w:rPr>
+          <w:rFonts w:ascii="Helvetica" w:eastAsia="Times New Roman" w:hAnsi="Helvetica" w:cs="Times New Roman"/>
+          <w:color w:val="000000"/>
+          <w:sz w:val="21"/>
+          <w:szCs w:val="21"/>
+          <w:lang w:eastAsia="en-IN"/>
+        </w:rPr>
+        <w:t xml:space="preserve"> tweets </w:t>
+      </w:r>
+      <w:hyperlink r:id="rId7" w:tgtFrame="_blank" w:history="1">
+        <w:r>
+          <w:rPr>
+            <w:rFonts w:ascii="Helvetica" w:eastAsia="Times New Roman" w:hAnsi="Helvetica" w:cs="Times New Roman"/>
+            <w:color w:val="296EAA"/>
+            <w:sz w:val="21"/>
+            <w:szCs w:val="21"/>
+            <w:u w:val="single"/>
+            <w:lang w:eastAsia="en-IN"/>
+          </w:rPr>
+          <w:t>lin</w:t>
+        </w:r>
+        <w:bookmarkStart w:id="0" w:name="_GoBack"/>
+        <w:bookmarkEnd w:id="0"/>
+        <w:r>
+          <w:rPr>
+            <w:rFonts w:ascii="Helvetica" w:eastAsia="Times New Roman" w:hAnsi="Helvetica" w:cs="Times New Roman"/>
+            <w:color w:val="296EAA"/>
+            <w:sz w:val="21"/>
+            <w:szCs w:val="21"/>
+            <w:u w:val="single"/>
+            <w:lang w:eastAsia="en-IN"/>
+          </w:rPr>
+          <w:t>k</w:t>
+        </w:r>
+      </w:hyperlink>
+    </w:p>
+    <w:p>
+      <w:pPr>
+        <w:numPr>
+          <w:ilvl w:val="0"/>
+          <w:numId w:val="15"/>
+        </w:numPr>
+        <w:shd w:val="clear" w:color="auto" w:fill="FFFFFF"/>
+        <w:spacing w:before="100" w:beforeAutospacing="1" w:after="100" w:afterAutospacing="1" w:line="240" w:lineRule="auto"/>
+        <w:rPr>
+          <w:rFonts w:ascii="Helvetica" w:eastAsia="Times New Roman" w:hAnsi="Helvetica" w:cs="Times New Roman"/>
+          <w:color w:val="000000"/>
+          <w:sz w:val="21"/>
+          <w:szCs w:val="21"/>
+          <w:lang w:eastAsia="en-IN"/>
+        </w:rPr>
+      </w:pPr>
+      <w:r>
+        <w:rPr>
+          <w:rFonts w:ascii="Helvetica" w:eastAsia="Times New Roman" w:hAnsi="Helvetica" w:cs="Times New Roman"/>
+          <w:color w:val="000000"/>
+          <w:sz w:val="21"/>
+          <w:szCs w:val="21"/>
+          <w:lang w:eastAsia="en-IN"/>
+        </w:rPr>
+        <w:t>Total 11,663 tweets with positive and negative labels</w:t>
+      </w:r>
+    </w:p>
+    <w:p>
+      <w:pPr>
+        <w:spacing w:after="0"/>
+        <w:rPr>
+          <w:rStyle w:val="Strong"/>
+          <w:rFonts w:cstheme="minorHAnsi"/>
+          <w:b w:val="0"/>
+          <w:color w:val="000000"/>
+          <w:shd w:val="clear" w:color="auto" w:fill="FFFFFF"/>
+        </w:rPr>
+      </w:pPr>
+    </w:p>
     <w:sectPr>
       <w:pgSz w:w="11906" w:h="16838"/>
       <w:pgMar w:top="1440" w:right="1440" w:bottom="1440" w:left="1440" w:header="708" w:footer="708" w:gutter="0"/>
@@ -1892,6 +3050,232 @@
 <file path=word/numbering.xml><?xml version="1.0" encoding="utf-8"?>
 <w:numbering xmlns:wpc="http://schemas.microsoft.com/office/word/2010/wordprocessingCanvas" xmlns:mc="http://schemas.openxmlformats.org/markup-compatibility/2006" xmlns:o="urn:schemas-microsoft-com:office:office" xmlns:r="http://schemas.openxmlformats.org/officeDocument/2006/relationships" xmlns:m="http://schemas.openxmlformats.org/officeDocument/2006/math" xmlns:v="urn:schemas-microsoft-com:vml" xmlns:wp14="http://schemas.microsoft.com/office/word/2010/wordprocessingDrawing" xmlns:wp="http://schemas.openxmlformats.org/drawingml/2006/wordprocessingDrawing" xmlns:w10="urn:schemas-microsoft-com:office:word" xmlns:w="http://schemas.openxmlformats.org/wordprocessingml/2006/main" xmlns:w14="http://schemas.microsoft.com/office/word/2010/wordml" xmlns:w15="http://schemas.microsoft.com/office/word/2012/wordml" xmlns:wpg="http://schemas.microsoft.com/office/word/2010/wordprocessingGroup" xmlns:wpi="http://schemas.microsoft.com/office/word/2010/wordprocessingInk" xmlns:wne="http://schemas.microsoft.com/office/word/2006/wordml" xmlns:wps="http://schemas.microsoft.com/office/word/2010/wordprocessingShape" mc:Ignorable="w14 w15 wp14">
   <w:abstractNum w:abstractNumId="0" w15:restartNumberingAfterBreak="0">
+    <w:nsid w:val="03EF0661"/>
+    <w:multiLevelType w:val="multilevel"/>
+    <w:tmpl w:val="E8B4F330"/>
+    <w:lvl w:ilvl="0">
+      <w:start w:val="1"/>
+      <w:numFmt w:val="decimal"/>
+      <w:lvlText w:val="%1."/>
+      <w:lvlJc w:val="left"/>
+      <w:pPr>
+        <w:tabs>
+          <w:tab w:val="num" w:pos="720"/>
+        </w:tabs>
+        <w:ind w:left="720" w:hanging="360"/>
+      </w:pPr>
+    </w:lvl>
+    <w:lvl w:ilvl="1" w:tentative="1">
+      <w:start w:val="1"/>
+      <w:numFmt w:val="decimal"/>
+      <w:lvlText w:val="%2."/>
+      <w:lvlJc w:val="left"/>
+      <w:pPr>
+        <w:tabs>
+          <w:tab w:val="num" w:pos="1440"/>
+        </w:tabs>
+        <w:ind w:left="1440" w:hanging="360"/>
+      </w:pPr>
+    </w:lvl>
+    <w:lvl w:ilvl="2" w:tentative="1">
+      <w:start w:val="1"/>
+      <w:numFmt w:val="decimal"/>
+      <w:lvlText w:val="%3."/>
+      <w:lvlJc w:val="left"/>
+      <w:pPr>
+        <w:tabs>
+          <w:tab w:val="num" w:pos="2160"/>
+        </w:tabs>
+        <w:ind w:left="2160" w:hanging="360"/>
+      </w:pPr>
+    </w:lvl>
+    <w:lvl w:ilvl="3" w:tentative="1">
+      <w:start w:val="1"/>
+      <w:numFmt w:val="decimal"/>
+      <w:lvlText w:val="%4."/>
+      <w:lvlJc w:val="left"/>
+      <w:pPr>
+        <w:tabs>
+          <w:tab w:val="num" w:pos="2880"/>
+        </w:tabs>
+        <w:ind w:left="2880" w:hanging="360"/>
+      </w:pPr>
+    </w:lvl>
+    <w:lvl w:ilvl="4" w:tentative="1">
+      <w:start w:val="1"/>
+      <w:numFmt w:val="decimal"/>
+      <w:lvlText w:val="%5."/>
+      <w:lvlJc w:val="left"/>
+      <w:pPr>
+        <w:tabs>
+          <w:tab w:val="num" w:pos="3600"/>
+        </w:tabs>
+        <w:ind w:left="3600" w:hanging="360"/>
+      </w:pPr>
+    </w:lvl>
+    <w:lvl w:ilvl="5" w:tentative="1">
+      <w:start w:val="1"/>
+      <w:numFmt w:val="decimal"/>
+      <w:lvlText w:val="%6."/>
+      <w:lvlJc w:val="left"/>
+      <w:pPr>
+        <w:tabs>
+          <w:tab w:val="num" w:pos="4320"/>
+        </w:tabs>
+        <w:ind w:left="4320" w:hanging="360"/>
+      </w:pPr>
+    </w:lvl>
+    <w:lvl w:ilvl="6" w:tentative="1">
+      <w:start w:val="1"/>
+      <w:numFmt w:val="decimal"/>
+      <w:lvlText w:val="%7."/>
+      <w:lvlJc w:val="left"/>
+      <w:pPr>
+        <w:tabs>
+          <w:tab w:val="num" w:pos="5040"/>
+        </w:tabs>
+        <w:ind w:left="5040" w:hanging="360"/>
+      </w:pPr>
+    </w:lvl>
+    <w:lvl w:ilvl="7" w:tentative="1">
+      <w:start w:val="1"/>
+      <w:numFmt w:val="decimal"/>
+      <w:lvlText w:val="%8."/>
+      <w:lvlJc w:val="left"/>
+      <w:pPr>
+        <w:tabs>
+          <w:tab w:val="num" w:pos="5760"/>
+        </w:tabs>
+        <w:ind w:left="5760" w:hanging="360"/>
+      </w:pPr>
+    </w:lvl>
+    <w:lvl w:ilvl="8" w:tentative="1">
+      <w:start w:val="1"/>
+      <w:numFmt w:val="decimal"/>
+      <w:lvlText w:val="%9."/>
+      <w:lvlJc w:val="left"/>
+      <w:pPr>
+        <w:tabs>
+          <w:tab w:val="num" w:pos="6480"/>
+        </w:tabs>
+        <w:ind w:left="6480" w:hanging="360"/>
+      </w:pPr>
+    </w:lvl>
+  </w:abstractNum>
+  <w:abstractNum w:abstractNumId="1" w15:restartNumberingAfterBreak="0">
+    <w:nsid w:val="10391EDF"/>
+    <w:multiLevelType w:val="hybridMultilevel"/>
+    <w:tmpl w:val="098CB776"/>
+    <w:lvl w:ilvl="0" w:tplc="40090003">
+      <w:start w:val="1"/>
+      <w:numFmt w:val="bullet"/>
+      <w:lvlText w:val="o"/>
+      <w:lvlJc w:val="left"/>
+      <w:pPr>
+        <w:ind w:left="720" w:hanging="360"/>
+      </w:pPr>
+      <w:rPr>
+        <w:rFonts w:ascii="Courier New" w:hAnsi="Courier New" w:cs="Courier New" w:hint="default"/>
+      </w:rPr>
+    </w:lvl>
+    <w:lvl w:ilvl="1" w:tplc="40090003">
+      <w:start w:val="1"/>
+      <w:numFmt w:val="bullet"/>
+      <w:lvlText w:val="o"/>
+      <w:lvlJc w:val="left"/>
+      <w:pPr>
+        <w:ind w:left="1440" w:hanging="360"/>
+      </w:pPr>
+      <w:rPr>
+        <w:rFonts w:ascii="Courier New" w:hAnsi="Courier New" w:cs="Courier New" w:hint="default"/>
+      </w:rPr>
+    </w:lvl>
+    <w:lvl w:ilvl="2" w:tplc="40090005" w:tentative="1">
+      <w:start w:val="1"/>
+      <w:numFmt w:val="bullet"/>
+      <w:lvlText w:val=""/>
+      <w:lvlJc w:val="left"/>
+      <w:pPr>
+        <w:ind w:left="2160" w:hanging="360"/>
+      </w:pPr>
+      <w:rPr>
+        <w:rFonts w:ascii="Wingdings" w:hAnsi="Wingdings" w:hint="default"/>
+      </w:rPr>
+    </w:lvl>
+    <w:lvl w:ilvl="3" w:tplc="40090001" w:tentative="1">
+      <w:start w:val="1"/>
+      <w:numFmt w:val="bullet"/>
+      <w:lvlText w:val=""/>
+      <w:lvlJc w:val="left"/>
+      <w:pPr>
+        <w:ind w:left="2880" w:hanging="360"/>
+      </w:pPr>
+      <w:rPr>
+        <w:rFonts w:ascii="Symbol" w:hAnsi="Symbol" w:hint="default"/>
+      </w:rPr>
+    </w:lvl>
+    <w:lvl w:ilvl="4" w:tplc="40090003" w:tentative="1">
+      <w:start w:val="1"/>
+      <w:numFmt w:val="bullet"/>
+      <w:lvlText w:val="o"/>
+      <w:lvlJc w:val="left"/>
+      <w:pPr>
+        <w:ind w:left="3600" w:hanging="360"/>
+      </w:pPr>
+      <w:rPr>
+        <w:rFonts w:ascii="Courier New" w:hAnsi="Courier New" w:cs="Courier New" w:hint="default"/>
+      </w:rPr>
+    </w:lvl>
+    <w:lvl w:ilvl="5" w:tplc="40090005" w:tentative="1">
+      <w:start w:val="1"/>
+      <w:numFmt w:val="bullet"/>
+      <w:lvlText w:val=""/>
+      <w:lvlJc w:val="left"/>
+      <w:pPr>
+        <w:ind w:left="4320" w:hanging="360"/>
+      </w:pPr>
+      <w:rPr>
+        <w:rFonts w:ascii="Wingdings" w:hAnsi="Wingdings" w:hint="default"/>
+      </w:rPr>
+    </w:lvl>
+    <w:lvl w:ilvl="6" w:tplc="40090001" w:tentative="1">
+      <w:start w:val="1"/>
+      <w:numFmt w:val="bullet"/>
+      <w:lvlText w:val=""/>
+      <w:lvlJc w:val="left"/>
+      <w:pPr>
+        <w:ind w:left="5040" w:hanging="360"/>
+      </w:pPr>
+      <w:rPr>
+        <w:rFonts w:ascii="Symbol" w:hAnsi="Symbol" w:hint="default"/>
+      </w:rPr>
+    </w:lvl>
+    <w:lvl w:ilvl="7" w:tplc="40090003" w:tentative="1">
+      <w:start w:val="1"/>
+      <w:numFmt w:val="bullet"/>
+      <w:lvlText w:val="o"/>
+      <w:lvlJc w:val="left"/>
+      <w:pPr>
+        <w:ind w:left="5760" w:hanging="360"/>
+      </w:pPr>
+      <w:rPr>
+        <w:rFonts w:ascii="Courier New" w:hAnsi="Courier New" w:cs="Courier New" w:hint="default"/>
+      </w:rPr>
+    </w:lvl>
+    <w:lvl w:ilvl="8" w:tplc="40090005" w:tentative="1">
+      <w:start w:val="1"/>
+      <w:numFmt w:val="bullet"/>
+      <w:lvlText w:val=""/>
+      <w:lvlJc w:val="left"/>
+      <w:pPr>
+        <w:ind w:left="6480" w:hanging="360"/>
+      </w:pPr>
+      <w:rPr>
+        <w:rFonts w:ascii="Wingdings" w:hAnsi="Wingdings" w:hint="default"/>
+      </w:rPr>
+    </w:lvl>
+  </w:abstractNum>
+  <w:abstractNum w:abstractNumId="2" w15:restartNumberingAfterBreak="0">
     <w:nsid w:val="1AB54BCE"/>
     <w:multiLevelType w:val="hybridMultilevel"/>
     <w:tmpl w:val="ECC6023C"/>
@@ -1980,7 +3364,7 @@
       </w:pPr>
     </w:lvl>
   </w:abstractNum>
-  <w:abstractNum w:abstractNumId="1" w15:restartNumberingAfterBreak="0">
+  <w:abstractNum w:abstractNumId="3" w15:restartNumberingAfterBreak="0">
     <w:nsid w:val="201F77EF"/>
     <w:multiLevelType w:val="hybridMultilevel"/>
     <w:tmpl w:val="080E583E"/>
@@ -2093,7 +3477,120 @@
       </w:rPr>
     </w:lvl>
   </w:abstractNum>
-  <w:abstractNum w:abstractNumId="2" w15:restartNumberingAfterBreak="0">
+  <w:abstractNum w:abstractNumId="4" w15:restartNumberingAfterBreak="0">
+    <w:nsid w:val="20494F08"/>
+    <w:multiLevelType w:val="hybridMultilevel"/>
+    <w:tmpl w:val="626C3770"/>
+    <w:lvl w:ilvl="0" w:tplc="40090001">
+      <w:start w:val="1"/>
+      <w:numFmt w:val="bullet"/>
+      <w:lvlText w:val=""/>
+      <w:lvlJc w:val="left"/>
+      <w:pPr>
+        <w:ind w:left="720" w:hanging="360"/>
+      </w:pPr>
+      <w:rPr>
+        <w:rFonts w:ascii="Symbol" w:hAnsi="Symbol" w:hint="default"/>
+      </w:rPr>
+    </w:lvl>
+    <w:lvl w:ilvl="1" w:tplc="40090003">
+      <w:start w:val="1"/>
+      <w:numFmt w:val="bullet"/>
+      <w:lvlText w:val="o"/>
+      <w:lvlJc w:val="left"/>
+      <w:pPr>
+        <w:ind w:left="1440" w:hanging="360"/>
+      </w:pPr>
+      <w:rPr>
+        <w:rFonts w:ascii="Courier New" w:hAnsi="Courier New" w:cs="Courier New" w:hint="default"/>
+      </w:rPr>
+    </w:lvl>
+    <w:lvl w:ilvl="2" w:tplc="40090005" w:tentative="1">
+      <w:start w:val="1"/>
+      <w:numFmt w:val="bullet"/>
+      <w:lvlText w:val=""/>
+      <w:lvlJc w:val="left"/>
+      <w:pPr>
+        <w:ind w:left="2160" w:hanging="360"/>
+      </w:pPr>
+      <w:rPr>
+        <w:rFonts w:ascii="Wingdings" w:hAnsi="Wingdings" w:hint="default"/>
+      </w:rPr>
+    </w:lvl>
+    <w:lvl w:ilvl="3" w:tplc="40090001" w:tentative="1">
+      <w:start w:val="1"/>
+      <w:numFmt w:val="bullet"/>
+      <w:lvlText w:val=""/>
+      <w:lvlJc w:val="left"/>
+      <w:pPr>
+        <w:ind w:left="2880" w:hanging="360"/>
+      </w:pPr>
+      <w:rPr>
+        <w:rFonts w:ascii="Symbol" w:hAnsi="Symbol" w:hint="default"/>
+      </w:rPr>
+    </w:lvl>
+    <w:lvl w:ilvl="4" w:tplc="40090003" w:tentative="1">
+      <w:start w:val="1"/>
+      <w:numFmt w:val="bullet"/>
+      <w:lvlText w:val="o"/>
+      <w:lvlJc w:val="left"/>
+      <w:pPr>
+        <w:ind w:left="3600" w:hanging="360"/>
+      </w:pPr>
+      <w:rPr>
+        <w:rFonts w:ascii="Courier New" w:hAnsi="Courier New" w:cs="Courier New" w:hint="default"/>
+      </w:rPr>
+    </w:lvl>
+    <w:lvl w:ilvl="5" w:tplc="40090005" w:tentative="1">
+      <w:start w:val="1"/>
+      <w:numFmt w:val="bullet"/>
+      <w:lvlText w:val=""/>
+      <w:lvlJc w:val="left"/>
+      <w:pPr>
+        <w:ind w:left="4320" w:hanging="360"/>
+      </w:pPr>
+      <w:rPr>
+        <w:rFonts w:ascii="Wingdings" w:hAnsi="Wingdings" w:hint="default"/>
+      </w:rPr>
+    </w:lvl>
+    <w:lvl w:ilvl="6" w:tplc="40090001" w:tentative="1">
+      <w:start w:val="1"/>
+      <w:numFmt w:val="bullet"/>
+      <w:lvlText w:val=""/>
+      <w:lvlJc w:val="left"/>
+      <w:pPr>
+        <w:ind w:left="5040" w:hanging="360"/>
+      </w:pPr>
+      <w:rPr>
+        <w:rFonts w:ascii="Symbol" w:hAnsi="Symbol" w:hint="default"/>
+      </w:rPr>
+    </w:lvl>
+    <w:lvl w:ilvl="7" w:tplc="40090003" w:tentative="1">
+      <w:start w:val="1"/>
+      <w:numFmt w:val="bullet"/>
+      <w:lvlText w:val="o"/>
+      <w:lvlJc w:val="left"/>
+      <w:pPr>
+        <w:ind w:left="5760" w:hanging="360"/>
+      </w:pPr>
+      <w:rPr>
+        <w:rFonts w:ascii="Courier New" w:hAnsi="Courier New" w:cs="Courier New" w:hint="default"/>
+      </w:rPr>
+    </w:lvl>
+    <w:lvl w:ilvl="8" w:tplc="40090005" w:tentative="1">
+      <w:start w:val="1"/>
+      <w:numFmt w:val="bullet"/>
+      <w:lvlText w:val=""/>
+      <w:lvlJc w:val="left"/>
+      <w:pPr>
+        <w:ind w:left="6480" w:hanging="360"/>
+      </w:pPr>
+      <w:rPr>
+        <w:rFonts w:ascii="Wingdings" w:hAnsi="Wingdings" w:hint="default"/>
+      </w:rPr>
+    </w:lvl>
+  </w:abstractNum>
+  <w:abstractNum w:abstractNumId="5" w15:restartNumberingAfterBreak="0">
     <w:nsid w:val="28B2658A"/>
     <w:multiLevelType w:val="hybridMultilevel"/>
     <w:tmpl w:val="761469A4"/>
@@ -2206,7 +3703,7 @@
       </w:rPr>
     </w:lvl>
   </w:abstractNum>
-  <w:abstractNum w:abstractNumId="3" w15:restartNumberingAfterBreak="0">
+  <w:abstractNum w:abstractNumId="6" w15:restartNumberingAfterBreak="0">
     <w:nsid w:val="2E5475F8"/>
     <w:multiLevelType w:val="hybridMultilevel"/>
     <w:tmpl w:val="AD622FB6"/>
@@ -2319,7 +3816,7 @@
       </w:rPr>
     </w:lvl>
   </w:abstractNum>
-  <w:abstractNum w:abstractNumId="4" w15:restartNumberingAfterBreak="0">
+  <w:abstractNum w:abstractNumId="7" w15:restartNumberingAfterBreak="0">
     <w:nsid w:val="31FB2B25"/>
     <w:multiLevelType w:val="multilevel"/>
     <w:tmpl w:val="C09CACD6"/>
@@ -2468,7 +3965,7 @@
       </w:rPr>
     </w:lvl>
   </w:abstractNum>
-  <w:abstractNum w:abstractNumId="5" w15:restartNumberingAfterBreak="0">
+  <w:abstractNum w:abstractNumId="8" w15:restartNumberingAfterBreak="0">
     <w:nsid w:val="36C96A4D"/>
     <w:multiLevelType w:val="hybridMultilevel"/>
     <w:tmpl w:val="9D82224A"/>
@@ -2581,7 +4078,7 @@
       </w:rPr>
     </w:lvl>
   </w:abstractNum>
-  <w:abstractNum w:abstractNumId="6" w15:restartNumberingAfterBreak="0">
+  <w:abstractNum w:abstractNumId="9" w15:restartNumberingAfterBreak="0">
     <w:nsid w:val="49EB7973"/>
     <w:multiLevelType w:val="hybridMultilevel"/>
     <w:tmpl w:val="28523506"/>
@@ -2694,7 +4191,156 @@
       </w:rPr>
     </w:lvl>
   </w:abstractNum>
-  <w:abstractNum w:abstractNumId="7" w15:restartNumberingAfterBreak="0">
+  <w:abstractNum w:abstractNumId="10" w15:restartNumberingAfterBreak="0">
+    <w:nsid w:val="55293DA9"/>
+    <w:multiLevelType w:val="multilevel"/>
+    <w:tmpl w:val="656670FC"/>
+    <w:lvl w:ilvl="0">
+      <w:start w:val="1"/>
+      <w:numFmt w:val="bullet"/>
+      <w:lvlText w:val=""/>
+      <w:lvlJc w:val="left"/>
+      <w:pPr>
+        <w:tabs>
+          <w:tab w:val="num" w:pos="720"/>
+        </w:tabs>
+        <w:ind w:left="720" w:hanging="360"/>
+      </w:pPr>
+      <w:rPr>
+        <w:rFonts w:ascii="Symbol" w:hAnsi="Symbol" w:hint="default"/>
+        <w:sz w:val="20"/>
+      </w:rPr>
+    </w:lvl>
+    <w:lvl w:ilvl="1" w:tentative="1">
+      <w:start w:val="1"/>
+      <w:numFmt w:val="bullet"/>
+      <w:lvlText w:val="o"/>
+      <w:lvlJc w:val="left"/>
+      <w:pPr>
+        <w:tabs>
+          <w:tab w:val="num" w:pos="1440"/>
+        </w:tabs>
+        <w:ind w:left="1440" w:hanging="360"/>
+      </w:pPr>
+      <w:rPr>
+        <w:rFonts w:ascii="Courier New" w:hAnsi="Courier New" w:hint="default"/>
+        <w:sz w:val="20"/>
+      </w:rPr>
+    </w:lvl>
+    <w:lvl w:ilvl="2" w:tentative="1">
+      <w:start w:val="1"/>
+      <w:numFmt w:val="bullet"/>
+      <w:lvlText w:val=""/>
+      <w:lvlJc w:val="left"/>
+      <w:pPr>
+        <w:tabs>
+          <w:tab w:val="num" w:pos="2160"/>
+        </w:tabs>
+        <w:ind w:left="2160" w:hanging="360"/>
+      </w:pPr>
+      <w:rPr>
+        <w:rFonts w:ascii="Wingdings" w:hAnsi="Wingdings" w:hint="default"/>
+        <w:sz w:val="20"/>
+      </w:rPr>
+    </w:lvl>
+    <w:lvl w:ilvl="3" w:tentative="1">
+      <w:start w:val="1"/>
+      <w:numFmt w:val="bullet"/>
+      <w:lvlText w:val=""/>
+      <w:lvlJc w:val="left"/>
+      <w:pPr>
+        <w:tabs>
+          <w:tab w:val="num" w:pos="2880"/>
+        </w:tabs>
+        <w:ind w:left="2880" w:hanging="360"/>
+      </w:pPr>
+      <w:rPr>
+        <w:rFonts w:ascii="Wingdings" w:hAnsi="Wingdings" w:hint="default"/>
+        <w:sz w:val="20"/>
+      </w:rPr>
+    </w:lvl>
+    <w:lvl w:ilvl="4" w:tentative="1">
+      <w:start w:val="1"/>
+      <w:numFmt w:val="bullet"/>
+      <w:lvlText w:val=""/>
+      <w:lvlJc w:val="left"/>
+      <w:pPr>
+        <w:tabs>
+          <w:tab w:val="num" w:pos="3600"/>
+        </w:tabs>
+        <w:ind w:left="3600" w:hanging="360"/>
+      </w:pPr>
+      <w:rPr>
+        <w:rFonts w:ascii="Wingdings" w:hAnsi="Wingdings" w:hint="default"/>
+        <w:sz w:val="20"/>
+      </w:rPr>
+    </w:lvl>
+    <w:lvl w:ilvl="5" w:tentative="1">
+      <w:start w:val="1"/>
+      <w:numFmt w:val="bullet"/>
+      <w:lvlText w:val=""/>
+      <w:lvlJc w:val="left"/>
+      <w:pPr>
+        <w:tabs>
+          <w:tab w:val="num" w:pos="4320"/>
+        </w:tabs>
+        <w:ind w:left="4320" w:hanging="360"/>
+      </w:pPr>
+      <w:rPr>
+        <w:rFonts w:ascii="Wingdings" w:hAnsi="Wingdings" w:hint="default"/>
+        <w:sz w:val="20"/>
+      </w:rPr>
+    </w:lvl>
+    <w:lvl w:ilvl="6" w:tentative="1">
+      <w:start w:val="1"/>
+      <w:numFmt w:val="bullet"/>
+      <w:lvlText w:val=""/>
+      <w:lvlJc w:val="left"/>
+      <w:pPr>
+        <w:tabs>
+          <w:tab w:val="num" w:pos="5040"/>
+        </w:tabs>
+        <w:ind w:left="5040" w:hanging="360"/>
+      </w:pPr>
+      <w:rPr>
+        <w:rFonts w:ascii="Wingdings" w:hAnsi="Wingdings" w:hint="default"/>
+        <w:sz w:val="20"/>
+      </w:rPr>
+    </w:lvl>
+    <w:lvl w:ilvl="7" w:tentative="1">
+      <w:start w:val="1"/>
+      <w:numFmt w:val="bullet"/>
+      <w:lvlText w:val=""/>
+      <w:lvlJc w:val="left"/>
+      <w:pPr>
+        <w:tabs>
+          <w:tab w:val="num" w:pos="5760"/>
+        </w:tabs>
+        <w:ind w:left="5760" w:hanging="360"/>
+      </w:pPr>
+      <w:rPr>
+        <w:rFonts w:ascii="Wingdings" w:hAnsi="Wingdings" w:hint="default"/>
+        <w:sz w:val="20"/>
+      </w:rPr>
+    </w:lvl>
+    <w:lvl w:ilvl="8" w:tentative="1">
+      <w:start w:val="1"/>
+      <w:numFmt w:val="bullet"/>
+      <w:lvlText w:val=""/>
+      <w:lvlJc w:val="left"/>
+      <w:pPr>
+        <w:tabs>
+          <w:tab w:val="num" w:pos="6480"/>
+        </w:tabs>
+        <w:ind w:left="6480" w:hanging="360"/>
+      </w:pPr>
+      <w:rPr>
+        <w:rFonts w:ascii="Wingdings" w:hAnsi="Wingdings" w:hint="default"/>
+        <w:sz w:val="20"/>
+      </w:rPr>
+    </w:lvl>
+  </w:abstractNum>
+  <w:abstractNum w:abstractNumId="11" w15:restartNumberingAfterBreak="0">
     <w:nsid w:val="59170A30"/>
     <w:multiLevelType w:val="hybridMultilevel"/>
     <w:tmpl w:val="2370D1E6"/>
@@ -2807,7 +4453,120 @@
       </w:rPr>
     </w:lvl>
   </w:abstractNum>
-  <w:abstractNum w:abstractNumId="8" w15:restartNumberingAfterBreak="0">
+  <w:abstractNum w:abstractNumId="12" w15:restartNumberingAfterBreak="0">
+    <w:nsid w:val="6C3A352A"/>
+    <w:multiLevelType w:val="hybridMultilevel"/>
+    <w:tmpl w:val="B2620602"/>
+    <w:lvl w:ilvl="0" w:tplc="40090003">
+      <w:start w:val="1"/>
+      <w:numFmt w:val="bullet"/>
+      <w:lvlText w:val="o"/>
+      <w:lvlJc w:val="left"/>
+      <w:pPr>
+        <w:ind w:left="720" w:hanging="360"/>
+      </w:pPr>
+      <w:rPr>
+        <w:rFonts w:ascii="Courier New" w:hAnsi="Courier New" w:cs="Courier New" w:hint="default"/>
+      </w:rPr>
+    </w:lvl>
+    <w:lvl w:ilvl="1" w:tplc="40090003" w:tentative="1">
+      <w:start w:val="1"/>
+      <w:numFmt w:val="bullet"/>
+      <w:lvlText w:val="o"/>
+      <w:lvlJc w:val="left"/>
+      <w:pPr>
+        <w:ind w:left="1440" w:hanging="360"/>
+      </w:pPr>
+      <w:rPr>
+        <w:rFonts w:ascii="Courier New" w:hAnsi="Courier New" w:cs="Courier New" w:hint="default"/>
+      </w:rPr>
+    </w:lvl>
+    <w:lvl w:ilvl="2" w:tplc="40090005" w:tentative="1">
+      <w:start w:val="1"/>
+      <w:numFmt w:val="bullet"/>
+      <w:lvlText w:val=""/>
+      <w:lvlJc w:val="left"/>
+      <w:pPr>
+        <w:ind w:left="2160" w:hanging="360"/>
+      </w:pPr>
+      <w:rPr>
+        <w:rFonts w:ascii="Wingdings" w:hAnsi="Wingdings" w:hint="default"/>
+      </w:rPr>
+    </w:lvl>
+    <w:lvl w:ilvl="3" w:tplc="40090001" w:tentative="1">
+      <w:start w:val="1"/>
+      <w:numFmt w:val="bullet"/>
+      <w:lvlText w:val=""/>
+      <w:lvlJc w:val="left"/>
+      <w:pPr>
+        <w:ind w:left="2880" w:hanging="360"/>
+      </w:pPr>
+      <w:rPr>
+        <w:rFonts w:ascii="Symbol" w:hAnsi="Symbol" w:hint="default"/>
+      </w:rPr>
+    </w:lvl>
+    <w:lvl w:ilvl="4" w:tplc="40090003" w:tentative="1">
+      <w:start w:val="1"/>
+      <w:numFmt w:val="bullet"/>
+      <w:lvlText w:val="o"/>
+      <w:lvlJc w:val="left"/>
+      <w:pPr>
+        <w:ind w:left="3600" w:hanging="360"/>
+      </w:pPr>
+      <w:rPr>
+        <w:rFonts w:ascii="Courier New" w:hAnsi="Courier New" w:cs="Courier New" w:hint="default"/>
+      </w:rPr>
+    </w:lvl>
+    <w:lvl w:ilvl="5" w:tplc="40090005" w:tentative="1">
+      <w:start w:val="1"/>
+      <w:numFmt w:val="bullet"/>
+      <w:lvlText w:val=""/>
+      <w:lvlJc w:val="left"/>
+      <w:pPr>
+        <w:ind w:left="4320" w:hanging="360"/>
+      </w:pPr>
+      <w:rPr>
+        <w:rFonts w:ascii="Wingdings" w:hAnsi="Wingdings" w:hint="default"/>
+      </w:rPr>
+    </w:lvl>
+    <w:lvl w:ilvl="6" w:tplc="40090001" w:tentative="1">
+      <w:start w:val="1"/>
+      <w:numFmt w:val="bullet"/>
+      <w:lvlText w:val=""/>
+      <w:lvlJc w:val="left"/>
+      <w:pPr>
+        <w:ind w:left="5040" w:hanging="360"/>
+      </w:pPr>
+      <w:rPr>
+        <w:rFonts w:ascii="Symbol" w:hAnsi="Symbol" w:hint="default"/>
+      </w:rPr>
+    </w:lvl>
+    <w:lvl w:ilvl="7" w:tplc="40090003" w:tentative="1">
+      <w:start w:val="1"/>
+      <w:numFmt w:val="bullet"/>
+      <w:lvlText w:val="o"/>
+      <w:lvlJc w:val="left"/>
+      <w:pPr>
+        <w:ind w:left="5760" w:hanging="360"/>
+      </w:pPr>
+      <w:rPr>
+        <w:rFonts w:ascii="Courier New" w:hAnsi="Courier New" w:cs="Courier New" w:hint="default"/>
+      </w:rPr>
+    </w:lvl>
+    <w:lvl w:ilvl="8" w:tplc="40090005" w:tentative="1">
+      <w:start w:val="1"/>
+      <w:numFmt w:val="bullet"/>
+      <w:lvlText w:val=""/>
+      <w:lvlJc w:val="left"/>
+      <w:pPr>
+        <w:ind w:left="6480" w:hanging="360"/>
+      </w:pPr>
+      <w:rPr>
+        <w:rFonts w:ascii="Wingdings" w:hAnsi="Wingdings" w:hint="default"/>
+      </w:rPr>
+    </w:lvl>
+  </w:abstractNum>
+  <w:abstractNum w:abstractNumId="13" w15:restartNumberingAfterBreak="0">
     <w:nsid w:val="6E52060E"/>
     <w:multiLevelType w:val="hybridMultilevel"/>
     <w:tmpl w:val="FA6EEA64"/>
@@ -2920,7 +4679,7 @@
       </w:rPr>
     </w:lvl>
   </w:abstractNum>
-  <w:abstractNum w:abstractNumId="9" w15:restartNumberingAfterBreak="0">
+  <w:abstractNum w:abstractNumId="14" w15:restartNumberingAfterBreak="0">
     <w:nsid w:val="787A35BE"/>
     <w:multiLevelType w:val="hybridMultilevel"/>
     <w:tmpl w:val="F84E5916"/>
@@ -3034,34 +4793,49 @@
     </w:lvl>
   </w:abstractNum>
   <w:num w:numId="1">
+    <w:abstractNumId w:val="3"/>
+  </w:num>
+  <w:num w:numId="2">
+    <w:abstractNumId w:val="2"/>
+  </w:num>
+  <w:num w:numId="3">
+    <w:abstractNumId w:val="11"/>
+  </w:num>
+  <w:num w:numId="4">
+    <w:abstractNumId w:val="7"/>
+  </w:num>
+  <w:num w:numId="5">
+    <w:abstractNumId w:val="9"/>
+  </w:num>
+  <w:num w:numId="6">
+    <w:abstractNumId w:val="13"/>
+  </w:num>
+  <w:num w:numId="7">
+    <w:abstractNumId w:val="6"/>
+  </w:num>
+  <w:num w:numId="8">
+    <w:abstractNumId w:val="8"/>
+  </w:num>
+  <w:num w:numId="9">
+    <w:abstractNumId w:val="14"/>
+  </w:num>
+  <w:num w:numId="10">
+    <w:abstractNumId w:val="5"/>
+  </w:num>
+  <w:num w:numId="11">
+    <w:abstractNumId w:val="12"/>
+  </w:num>
+  <w:num w:numId="12">
+    <w:abstractNumId w:val="10"/>
+  </w:num>
+  <w:num w:numId="13">
     <w:abstractNumId w:val="1"/>
   </w:num>
-  <w:num w:numId="2">
-    <w:abstractNumId w:val="0"/>
-  </w:num>
-  <w:num w:numId="3">
-    <w:abstractNumId w:val="7"/>
-  </w:num>
-  <w:num w:numId="4">
+  <w:num w:numId="14">
     <w:abstractNumId w:val="4"/>
   </w:num>
-  <w:num w:numId="5">
-    <w:abstractNumId w:val="6"/>
-  </w:num>
-  <w:num w:numId="6">
-    <w:abstractNumId w:val="8"/>
-  </w:num>
-  <w:num w:numId="7">
-    <w:abstractNumId w:val="3"/>
-  </w:num>
-  <w:num w:numId="8">
-    <w:abstractNumId w:val="5"/>
-  </w:num>
-  <w:num w:numId="9">
-    <w:abstractNumId w:val="9"/>
-  </w:num>
-  <w:num w:numId="10">
-    <w:abstractNumId w:val="2"/>
+  <w:num w:numId="15">
+    <w:abstractNumId w:val="0"/>
   </w:num>
 </w:numbering>
 </file>
@@ -3460,6 +5234,27 @@
     <w:name w:val="Normal"/>
     <w:qFormat/>
   </w:style>
+  <w:style w:type="paragraph" w:styleId="Heading1">
+    <w:name w:val="heading 1"/>
+    <w:basedOn w:val="Normal"/>
+    <w:link w:val="Heading1Char"/>
+    <w:uiPriority w:val="9"/>
+    <w:qFormat/>
+    <w:rsid w:val="00A54E00"/>
+    <w:pPr>
+      <w:spacing w:before="100" w:beforeAutospacing="1" w:after="100" w:afterAutospacing="1" w:line="240" w:lineRule="auto"/>
+      <w:outlineLvl w:val="0"/>
+    </w:pPr>
+    <w:rPr>
+      <w:rFonts w:ascii="Times New Roman" w:eastAsia="Times New Roman" w:hAnsi="Times New Roman" w:cs="Times New Roman"/>
+      <w:b/>
+      <w:bCs/>
+      <w:kern w:val="36"/>
+      <w:sz w:val="48"/>
+      <w:szCs w:val="48"/>
+      <w:lang w:eastAsia="en-IN"/>
+    </w:rPr>
+  </w:style>
   <w:style w:type="character" w:default="1" w:styleId="DefaultParagraphFont">
     <w:name w:val="Default Paragraph Font"/>
     <w:uiPriority w:val="1"/>
@@ -3524,6 +5319,48 @@
       <w:sz w:val="24"/>
       <w:szCs w:val="24"/>
       <w:lang w:eastAsia="en-IN"/>
+    </w:rPr>
+  </w:style>
+  <w:style w:type="character" w:customStyle="1" w:styleId="Heading1Char">
+    <w:name w:val="Heading 1 Char"/>
+    <w:basedOn w:val="DefaultParagraphFont"/>
+    <w:link w:val="Heading1"/>
+    <w:uiPriority w:val="9"/>
+    <w:rsid w:val="00A54E00"/>
+    <w:rPr>
+      <w:rFonts w:ascii="Times New Roman" w:eastAsia="Times New Roman" w:hAnsi="Times New Roman" w:cs="Times New Roman"/>
+      <w:b/>
+      <w:bCs/>
+      <w:kern w:val="36"/>
+      <w:sz w:val="48"/>
+      <w:szCs w:val="48"/>
+      <w:lang w:eastAsia="en-IN"/>
+    </w:rPr>
+  </w:style>
+  <w:style w:type="paragraph" w:customStyle="1" w:styleId="pw-post-body-paragraph">
+    <w:name w:val="pw-post-body-paragraph"/>
+    <w:basedOn w:val="Normal"/>
+    <w:rsid w:val="00A54E00"/>
+    <w:pPr>
+      <w:spacing w:before="100" w:beforeAutospacing="1" w:after="100" w:afterAutospacing="1" w:line="240" w:lineRule="auto"/>
+    </w:pPr>
+    <w:rPr>
+      <w:rFonts w:ascii="Times New Roman" w:eastAsia="Times New Roman" w:hAnsi="Times New Roman" w:cs="Times New Roman"/>
+      <w:sz w:val="24"/>
+      <w:szCs w:val="24"/>
+      <w:lang w:eastAsia="en-IN"/>
+    </w:rPr>
+  </w:style>
+  <w:style w:type="character" w:styleId="Hyperlink">
+    <w:name w:val="Hyperlink"/>
+    <w:basedOn w:val="DefaultParagraphFont"/>
+    <w:uiPriority w:val="99"/>
+    <w:semiHidden/>
+    <w:unhideWhenUsed/>
+    <w:rsid w:val="00434249"/>
+    <w:rPr>
+      <w:color w:val="0000FF"/>
+      <w:u w:val="single"/>
     </w:rPr>
   </w:style>
 </w:styles>

</xml_diff>

<commit_message>
Update content with NLP 1
</commit_message>
<xml_diff>
--- a/Article/Content.docx
+++ b/Article/Content.docx
@@ -1,6 +1,6 @@
 
 <file path=word/document.xml><?xml version="1.0" encoding="utf-8"?>
-<w:document xmlns:wpc="http://schemas.microsoft.com/office/word/2010/wordprocessingCanvas" xmlns:mc="http://schemas.openxmlformats.org/markup-compatibility/2006" xmlns:o="urn:schemas-microsoft-com:office:office" xmlns:r="http://schemas.openxmlformats.org/officeDocument/2006/relationships" xmlns:m="http://schemas.openxmlformats.org/officeDocument/2006/math" xmlns:v="urn:schemas-microsoft-com:vml" xmlns:wp14="http://schemas.microsoft.com/office/word/2010/wordprocessingDrawing" xmlns:wp="http://schemas.openxmlformats.org/drawingml/2006/wordprocessingDrawing" xmlns:w10="urn:schemas-microsoft-com:office:word" xmlns:w="http://schemas.openxmlformats.org/wordprocessingml/2006/main" xmlns:w14="http://schemas.microsoft.com/office/word/2010/wordml" xmlns:w15="http://schemas.microsoft.com/office/word/2012/wordml" xmlns:wpg="http://schemas.microsoft.com/office/word/2010/wordprocessingGroup" xmlns:wpi="http://schemas.microsoft.com/office/word/2010/wordprocessingInk" xmlns:wne="http://schemas.microsoft.com/office/word/2006/wordml" xmlns:wps="http://schemas.microsoft.com/office/word/2010/wordprocessingShape" mc:Ignorable="w14 w15 wp14">
+<w:document xmlns:wpc="http://schemas.microsoft.com/office/word/2010/wordprocessingCanvas" xmlns:cx="http://schemas.microsoft.com/office/drawing/2014/chartex" xmlns:cx1="http://schemas.microsoft.com/office/drawing/2015/9/8/chartex" xmlns:cx2="http://schemas.microsoft.com/office/drawing/2015/10/21/chartex" xmlns:cx3="http://schemas.microsoft.com/office/drawing/2016/5/9/chartex" xmlns:cx4="http://schemas.microsoft.com/office/drawing/2016/5/10/chartex" xmlns:cx5="http://schemas.microsoft.com/office/drawing/2016/5/11/chartex" xmlns:cx6="http://schemas.microsoft.com/office/drawing/2016/5/12/chartex" xmlns:cx7="http://schemas.microsoft.com/office/drawing/2016/5/13/chartex" xmlns:cx8="http://schemas.microsoft.com/office/drawing/2016/5/14/chartex" xmlns:mc="http://schemas.openxmlformats.org/markup-compatibility/2006" xmlns:aink="http://schemas.microsoft.com/office/drawing/2016/ink" xmlns:am3d="http://schemas.microsoft.com/office/drawing/2017/model3d" xmlns:o="urn:schemas-microsoft-com:office:office" xmlns:oel="http://schemas.microsoft.com/office/2019/extlst" xmlns:r="http://schemas.openxmlformats.org/officeDocument/2006/relationships" xmlns:m="http://schemas.openxmlformats.org/officeDocument/2006/math" xmlns:v="urn:schemas-microsoft-com:vml" xmlns:wp14="http://schemas.microsoft.com/office/word/2010/wordprocessingDrawing" xmlns:wp="http://schemas.openxmlformats.org/drawingml/2006/wordprocessingDrawing" xmlns:w10="urn:schemas-microsoft-com:office:word" xmlns:w="http://schemas.openxmlformats.org/wordprocessingml/2006/main" xmlns:w14="http://schemas.microsoft.com/office/word/2010/wordml" xmlns:w15="http://schemas.microsoft.com/office/word/2012/wordml" xmlns:w16cex="http://schemas.microsoft.com/office/word/2018/wordml/cex" xmlns:w16cid="http://schemas.microsoft.com/office/word/2016/wordml/cid" xmlns:w16="http://schemas.microsoft.com/office/word/2018/wordml" xmlns:w16du="http://schemas.microsoft.com/office/word/2023/wordml/word16du" xmlns:w16sdtdh="http://schemas.microsoft.com/office/word/2020/wordml/sdtdatahash" xmlns:w16se="http://schemas.microsoft.com/office/word/2015/wordml/symex" xmlns:wpg="http://schemas.microsoft.com/office/word/2010/wordprocessingGroup" xmlns:wpi="http://schemas.microsoft.com/office/word/2010/wordprocessingInk" xmlns:wne="http://schemas.microsoft.com/office/word/2006/wordml" xmlns:wps="http://schemas.microsoft.com/office/word/2010/wordprocessingShape" mc:Ignorable="w14 w15 w16se w16cid w16 w16cex w16sdtdh w16du wp14">
   <w:body>
     <w:p>
       <w:pPr>
@@ -160,21 +160,7 @@
         <w:rPr>
           <w:rFonts w:cstheme="minorHAnsi"/>
         </w:rPr>
-        <w:t xml:space="preserve">Latent </w:t>
-      </w:r>
-      <w:proofErr w:type="spellStart"/>
-      <w:r>
-        <w:rPr>
-          <w:rFonts w:cstheme="minorHAnsi"/>
-        </w:rPr>
-        <w:t>Dirchlet</w:t>
-      </w:r>
-      <w:proofErr w:type="spellEnd"/>
-      <w:r>
-        <w:rPr>
-          <w:rFonts w:cstheme="minorHAnsi"/>
-        </w:rPr>
-        <w:t xml:space="preserve"> Allocation Model</w:t>
+        <w:t>Latent Dirchlet Allocation Model</w:t>
       </w:r>
     </w:p>
     <w:p>
@@ -294,16 +280,8 @@
         <w:rPr>
           <w:rFonts w:cstheme="minorHAnsi"/>
         </w:rPr>
-        <w:t xml:space="preserve">Text </w:t>
-      </w:r>
-      <w:proofErr w:type="spellStart"/>
-      <w:r>
-        <w:rPr>
-          <w:rFonts w:cstheme="minorHAnsi"/>
-        </w:rPr>
-        <w:t>Preprocessing</w:t>
-      </w:r>
-      <w:proofErr w:type="spellEnd"/>
+        <w:t>Text Preprocessing</w:t>
+      </w:r>
     </w:p>
     <w:p>
       <w:pPr>
@@ -359,16 +337,8 @@
         <w:rPr>
           <w:rFonts w:cstheme="minorHAnsi"/>
         </w:rPr>
-        <w:t xml:space="preserve">Language </w:t>
-      </w:r>
-      <w:proofErr w:type="spellStart"/>
-      <w:r>
-        <w:rPr>
-          <w:rFonts w:cstheme="minorHAnsi"/>
-        </w:rPr>
-        <w:t>Modeling</w:t>
-      </w:r>
-      <w:proofErr w:type="spellEnd"/>
+        <w:t>Language Modeling</w:t>
+      </w:r>
     </w:p>
     <w:p>
       <w:pPr>
@@ -386,16 +356,8 @@
         <w:rPr>
           <w:rFonts w:cstheme="minorHAnsi"/>
         </w:rPr>
-        <w:t xml:space="preserve">Topic </w:t>
-      </w:r>
-      <w:proofErr w:type="spellStart"/>
-      <w:r>
-        <w:rPr>
-          <w:rFonts w:cstheme="minorHAnsi"/>
-        </w:rPr>
-        <w:t>Modeling</w:t>
-      </w:r>
-      <w:proofErr w:type="spellEnd"/>
+        <w:t>Topic Modeling</w:t>
+      </w:r>
     </w:p>
     <w:p>
       <w:pPr>
@@ -544,14 +506,7 @@
           <w:rFonts w:cstheme="minorHAnsi"/>
           <w:b/>
         </w:rPr>
-        <w:t>What is</w:t>
-      </w:r>
-      <w:r>
-        <w:rPr>
-          <w:rFonts w:cstheme="minorHAnsi"/>
-          <w:b/>
-        </w:rPr>
-        <w:t xml:space="preserve"> NLP?</w:t>
+        <w:t>What is NLP?</w:t>
       </w:r>
     </w:p>
     <w:p>
@@ -573,29 +528,7 @@
           <w:color w:val="000000"/>
           <w:shd w:val="clear" w:color="auto" w:fill="FFFFFF"/>
         </w:rPr>
-        <w:t xml:space="preserve">An area of computer science that deals with methods to </w:t>
-      </w:r>
-      <w:proofErr w:type="spellStart"/>
-      <w:r>
-        <w:rPr>
-          <w:rStyle w:val="Strong"/>
-          <w:rFonts w:cstheme="minorHAnsi"/>
-          <w:b w:val="0"/>
-          <w:color w:val="000000"/>
-          <w:shd w:val="clear" w:color="auto" w:fill="FFFFFF"/>
-        </w:rPr>
-        <w:t>analyze</w:t>
-      </w:r>
-      <w:proofErr w:type="spellEnd"/>
-      <w:r>
-        <w:rPr>
-          <w:rStyle w:val="Strong"/>
-          <w:rFonts w:cstheme="minorHAnsi"/>
-          <w:b w:val="0"/>
-          <w:color w:val="000000"/>
-          <w:shd w:val="clear" w:color="auto" w:fill="FFFFFF"/>
-        </w:rPr>
-        <w:t>, model, and understand human language. Every intelligent application involving human language has some NLP behind it.</w:t>
+        <w:t>An area of computer science that deals with methods to analyze, model, and understand human language. Every intelligent application involving human language has some NLP behind it.</w:t>
       </w:r>
     </w:p>
     <w:p>
@@ -1359,7 +1292,6 @@
           <w:shd w:val="clear" w:color="auto" w:fill="FFFFFF"/>
         </w:rPr>
       </w:pPr>
-      <w:proofErr w:type="spellStart"/>
       <w:r>
         <w:rPr>
           <w:rStyle w:val="Strong"/>
@@ -1369,7 +1301,6 @@
         </w:rPr>
         <w:t>Inshorts</w:t>
       </w:r>
-      <w:proofErr w:type="spellEnd"/>
     </w:p>
     <w:p>
       <w:pPr>
@@ -1413,19 +1344,8 @@
           <w:bCs w:val="0"/>
           <w:shd w:val="clear" w:color="auto" w:fill="FFFFFF"/>
         </w:rPr>
-        <w:t xml:space="preserve">Topic </w:t>
-      </w:r>
-      <w:proofErr w:type="spellStart"/>
-      <w:r>
-        <w:rPr>
-          <w:rStyle w:val="Strong"/>
-          <w:rFonts w:cstheme="minorHAnsi"/>
-          <w:bCs w:val="0"/>
-          <w:shd w:val="clear" w:color="auto" w:fill="FFFFFF"/>
-        </w:rPr>
-        <w:t>modeling</w:t>
-      </w:r>
-      <w:proofErr w:type="spellEnd"/>
+        <w:t>Topic modeling</w:t>
+      </w:r>
       <w:r>
         <w:rPr>
           <w:rStyle w:val="Strong"/>
@@ -1461,27 +1381,7 @@
           <w:b w:val="0"/>
           <w:shd w:val="clear" w:color="auto" w:fill="FFFFFF"/>
         </w:rPr>
-        <w:t xml:space="preserve">This is the task of uncovering the topical structure of a large collection of documents. Topic </w:t>
-      </w:r>
-      <w:proofErr w:type="spellStart"/>
-      <w:r>
-        <w:rPr>
-          <w:rStyle w:val="Strong"/>
-          <w:rFonts w:cstheme="minorHAnsi"/>
-          <w:b w:val="0"/>
-          <w:shd w:val="clear" w:color="auto" w:fill="FFFFFF"/>
-        </w:rPr>
-        <w:t>modeling</w:t>
-      </w:r>
-      <w:proofErr w:type="spellEnd"/>
-      <w:r>
-        <w:rPr>
-          <w:rStyle w:val="Strong"/>
-          <w:rFonts w:cstheme="minorHAnsi"/>
-          <w:b w:val="0"/>
-          <w:shd w:val="clear" w:color="auto" w:fill="FFFFFF"/>
-        </w:rPr>
-        <w:t xml:space="preserve"> is a common text-mining tool and is used in a wide range of domains, from literature to bioinformatics.</w:t>
+        <w:t>This is the task of uncovering the topical structure of a large collection of documents. Topic modeling is a common text-mining tool and is used in a wide range of domains, from literature to bioinformatics.</w:t>
       </w:r>
     </w:p>
     <w:p>
@@ -1529,7 +1429,7 @@
           <w:lang w:eastAsia="en-IN"/>
         </w:rPr>
         <w:drawing>
-          <wp:inline distT="0" distB="0" distL="0" distR="0" wp14:anchorId="1D0DB932" wp14:editId="32867D92">
+          <wp:inline distT="0" distB="0" distL="0" distR="0" wp14:anchorId="056B964D" wp14:editId="0B71BCCD">
             <wp:extent cx="5731510" cy="4255770"/>
             <wp:effectExtent l="0" t="0" r="2540" b="0"/>
             <wp:docPr id="1" name="Picture 1" descr="https://miro.medium.com/v2/resize:fit:700/1*i5waoGfuMf-x-Qob4aFG5g.png"/>
@@ -1595,70 +1495,28 @@
           <w:bCs w:val="0"/>
           <w:shd w:val="clear" w:color="auto" w:fill="FFFFFF"/>
         </w:rPr>
-        <w:t xml:space="preserve">Why NLP is </w:t>
-      </w:r>
-      <w:proofErr w:type="gramStart"/>
-      <w:r>
-        <w:rPr>
-          <w:rStyle w:val="Strong"/>
-          <w:rFonts w:cstheme="minorHAnsi"/>
-          <w:bCs w:val="0"/>
-          <w:shd w:val="clear" w:color="auto" w:fill="FFFFFF"/>
-        </w:rPr>
-        <w:t>Challenging ?</w:t>
-      </w:r>
-      <w:proofErr w:type="gramEnd"/>
-    </w:p>
-    <w:p>
-      <w:pPr>
-        <w:spacing w:after="0"/>
-        <w:rPr>
-          <w:rStyle w:val="Strong"/>
-          <w:rFonts w:cstheme="minorHAnsi"/>
-          <w:b w:val="0"/>
-          <w:shd w:val="clear" w:color="auto" w:fill="FFFFFF"/>
-        </w:rPr>
-      </w:pPr>
-      <w:r>
-        <w:rPr>
-          <w:rStyle w:val="Strong"/>
-          <w:rFonts w:cstheme="minorHAnsi"/>
-          <w:b w:val="0"/>
-          <w:shd w:val="clear" w:color="auto" w:fill="FFFFFF"/>
-        </w:rPr>
-        <w:t xml:space="preserve">What makes NLP a challenging problem </w:t>
-      </w:r>
-      <w:proofErr w:type="gramStart"/>
-      <w:r>
-        <w:rPr>
-          <w:rStyle w:val="Strong"/>
-          <w:rFonts w:cstheme="minorHAnsi"/>
-          <w:b w:val="0"/>
-          <w:shd w:val="clear" w:color="auto" w:fill="FFFFFF"/>
-        </w:rPr>
-        <w:t>domain ?</w:t>
-      </w:r>
-      <w:proofErr w:type="gramEnd"/>
-      <w:r>
-        <w:rPr>
-          <w:rStyle w:val="Strong"/>
-          <w:rFonts w:cstheme="minorHAnsi"/>
-          <w:b w:val="0"/>
-          <w:shd w:val="clear" w:color="auto" w:fill="FFFFFF"/>
-        </w:rPr>
-        <w:t xml:space="preserve"> The ambiguity and creativity of human language are just two of the characteristics that make NLP a demanding area to work </w:t>
-      </w:r>
-      <w:proofErr w:type="gramStart"/>
-      <w:r>
-        <w:rPr>
-          <w:rStyle w:val="Strong"/>
-          <w:rFonts w:cstheme="minorHAnsi"/>
-          <w:b w:val="0"/>
-          <w:shd w:val="clear" w:color="auto" w:fill="FFFFFF"/>
-        </w:rPr>
-        <w:t>in .</w:t>
-      </w:r>
-      <w:proofErr w:type="gramEnd"/>
+        <w:t>Why NLP is Challenging ?</w:t>
+      </w:r>
+    </w:p>
+    <w:p>
+      <w:pPr>
+        <w:spacing w:after="0"/>
+        <w:rPr>
+          <w:rStyle w:val="Strong"/>
+          <w:rFonts w:cstheme="minorHAnsi"/>
+          <w:b w:val="0"/>
+          <w:shd w:val="clear" w:color="auto" w:fill="FFFFFF"/>
+        </w:rPr>
+      </w:pPr>
+      <w:r>
+        <w:rPr>
+          <w:rStyle w:val="Strong"/>
+          <w:rFonts w:cstheme="minorHAnsi"/>
+          <w:b w:val="0"/>
+          <w:shd w:val="clear" w:color="auto" w:fill="FFFFFF"/>
+        </w:rPr>
+        <w:t>What makes NLP a challenging problem domain ? The ambiguity and creativity of human language are just two of the characteristics that make NLP a demanding area to work in .</w:t>
+      </w:r>
     </w:p>
     <w:p>
       <w:pPr>
@@ -1803,27 +1661,7 @@
           <w:b w:val="0"/>
           <w:shd w:val="clear" w:color="auto" w:fill="FFFFFF"/>
         </w:rPr>
-        <w:t xml:space="preserve"> NLP systems rely heavily on large amounts of data to learn patterns and make predictions. However, obtaining high-quality </w:t>
-      </w:r>
-      <w:proofErr w:type="spellStart"/>
-      <w:r>
-        <w:rPr>
-          <w:rStyle w:val="Strong"/>
-          <w:rFonts w:cstheme="minorHAnsi"/>
-          <w:b w:val="0"/>
-          <w:shd w:val="clear" w:color="auto" w:fill="FFFFFF"/>
-        </w:rPr>
-        <w:t>labeled</w:t>
-      </w:r>
-      <w:proofErr w:type="spellEnd"/>
-      <w:r>
-        <w:rPr>
-          <w:rStyle w:val="Strong"/>
-          <w:rFonts w:cstheme="minorHAnsi"/>
-          <w:b w:val="0"/>
-          <w:shd w:val="clear" w:color="auto" w:fill="FFFFFF"/>
-        </w:rPr>
-        <w:t xml:space="preserve"> data can be expensive and time-consuming.</w:t>
+        <w:t xml:space="preserve"> NLP systems rely heavily on large amounts of data to learn patterns and make predictions. However, obtaining high-quality labeled data can be expensive and time-consuming.</w:t>
       </w:r>
     </w:p>
     <w:p>
@@ -1926,7 +1764,7 @@
           <w:lang w:eastAsia="en-IN"/>
         </w:rPr>
         <w:drawing>
-          <wp:inline distT="0" distB="0" distL="0" distR="0" wp14:anchorId="7DFC04FA" wp14:editId="3D6AE307">
+          <wp:inline distT="0" distB="0" distL="0" distR="0" wp14:anchorId="2564BA20" wp14:editId="24451333">
             <wp:extent cx="5731510" cy="3776980"/>
             <wp:effectExtent l="0" t="0" r="2540" b="0"/>
             <wp:docPr id="2" name="Picture 2"/>
@@ -2005,21 +1843,7 @@
         <w:rPr>
           <w:rFonts w:cstheme="minorHAnsi"/>
         </w:rPr>
-        <w:t xml:space="preserve"> Creating a set of rules to </w:t>
-      </w:r>
-      <w:proofErr w:type="spellStart"/>
-      <w:r>
-        <w:rPr>
-          <w:rFonts w:cstheme="minorHAnsi"/>
-        </w:rPr>
-        <w:t>analyze</w:t>
-      </w:r>
-      <w:proofErr w:type="spellEnd"/>
-      <w:r>
-        <w:rPr>
-          <w:rFonts w:cstheme="minorHAnsi"/>
-        </w:rPr>
-        <w:t xml:space="preserve"> the text based on patterns, syntax, and grammar. Heuristics-Based NLP systems are designed to make decisions and solve problems using a set of pre-defined rules </w:t>
+        <w:t xml:space="preserve"> Creating a set of rules to analyze the text based on patterns, syntax, and grammar. Heuristics-Based NLP systems are designed to make decisions and solve problems using a set of pre-defined rules </w:t>
       </w:r>
     </w:p>
     <w:p>
@@ -2392,19 +2216,7 @@
         <w:rPr>
           <w:rFonts w:cstheme="minorHAnsi"/>
         </w:rPr>
-        <w:t xml:space="preserve">Consider </w:t>
-      </w:r>
-      <w:r>
-        <w:rPr>
-          <w:rFonts w:cstheme="minorHAnsi"/>
-        </w:rPr>
-        <w:t xml:space="preserve">an </w:t>
-      </w:r>
-      <w:r>
-        <w:rPr>
-          <w:rFonts w:cstheme="minorHAnsi"/>
-        </w:rPr>
-        <w:t xml:space="preserve">example sentence </w:t>
+        <w:t xml:space="preserve">Consider an example sentence </w:t>
       </w:r>
     </w:p>
     <w:p>
@@ -2415,47 +2227,26 @@
           <w:b/>
         </w:rPr>
       </w:pPr>
-      <w:proofErr w:type="spellStart"/>
       <w:r>
         <w:rPr>
           <w:rFonts w:cstheme="minorHAnsi"/>
           <w:b/>
         </w:rPr>
-        <w:t>Clairson</w:t>
-      </w:r>
-      <w:proofErr w:type="spellEnd"/>
-      <w:r>
-        <w:rPr>
-          <w:rFonts w:cstheme="minorHAnsi"/>
-          <w:b/>
-        </w:rPr>
-        <w:t xml:space="preserve"> International Corp. said it expects to report a net loss for its second quarter ended March 26 and doesn’t expect to meet analysts’ profit estimates of $3.9 to $4 million, or 76 cents a share to 79 cents a share, for its year ending Sept. 24. </w:t>
-      </w:r>
-    </w:p>
-    <w:p>
-      <w:pPr>
-        <w:spacing w:after="0"/>
-        <w:rPr>
-          <w:rFonts w:cstheme="minorHAnsi"/>
-        </w:rPr>
-      </w:pPr>
-      <w:r>
-        <w:rPr>
-          <w:rFonts w:cstheme="minorHAnsi"/>
-        </w:rPr>
-        <w:t>This sentence has several items of interest that are common for alphabetic</w:t>
-      </w:r>
-      <w:r>
-        <w:rPr>
-          <w:rFonts w:cstheme="minorHAnsi"/>
-        </w:rPr>
-        <w:t xml:space="preserve"> and</w:t>
-      </w:r>
-      <w:r>
-        <w:rPr>
-          <w:rFonts w:cstheme="minorHAnsi"/>
-        </w:rPr>
-        <w:t xml:space="preserve"> space-delimited languages. </w:t>
+        <w:t xml:space="preserve">Clairson International Corp. said it expects to report a net loss for its second quarter ended March 26 and doesn’t expect to meet analysts’ profit estimates of $3.9 to $4 million, or 76 cents a share to 79 cents a share, for its year ending Sept. 24. </w:t>
+      </w:r>
+    </w:p>
+    <w:p>
+      <w:pPr>
+        <w:spacing w:after="0"/>
+        <w:rPr>
+          <w:rFonts w:cstheme="minorHAnsi"/>
+        </w:rPr>
+      </w:pPr>
+      <w:r>
+        <w:rPr>
+          <w:rFonts w:cstheme="minorHAnsi"/>
+        </w:rPr>
+        <w:t xml:space="preserve">This sentence has several items of interest that are common for alphabetic and space-delimited languages. </w:t>
       </w:r>
     </w:p>
     <w:p>
@@ -2508,19 +2299,11 @@
           <w:rFonts w:cstheme="minorHAnsi"/>
         </w:rPr>
       </w:pPr>
-      <w:proofErr w:type="gramStart"/>
-      <w:r>
-        <w:rPr>
-          <w:rFonts w:cstheme="minorHAnsi"/>
-        </w:rPr>
-        <w:t>to</w:t>
-      </w:r>
-      <w:proofErr w:type="gramEnd"/>
-      <w:r>
-        <w:rPr>
-          <w:rFonts w:cstheme="minorHAnsi"/>
-        </w:rPr>
-        <w:t xml:space="preserve"> mark abbreviations (Corp. and Sept.), </w:t>
+      <w:r>
+        <w:rPr>
+          <w:rFonts w:cstheme="minorHAnsi"/>
+        </w:rPr>
+        <w:t xml:space="preserve">to mark abbreviations (Corp. and Sept.), </w:t>
       </w:r>
     </w:p>
     <w:p>
@@ -2535,19 +2318,11 @@
           <w:rFonts w:cstheme="minorHAnsi"/>
         </w:rPr>
       </w:pPr>
-      <w:proofErr w:type="gramStart"/>
-      <w:r>
-        <w:rPr>
-          <w:rFonts w:cstheme="minorHAnsi"/>
-        </w:rPr>
-        <w:t>to</w:t>
-      </w:r>
-      <w:proofErr w:type="gramEnd"/>
-      <w:r>
-        <w:rPr>
-          <w:rFonts w:cstheme="minorHAnsi"/>
-        </w:rPr>
-        <w:t xml:space="preserve"> mark the end of the sentence, in which case the period following the number 24 is not a decimal point. </w:t>
+      <w:r>
+        <w:rPr>
+          <w:rFonts w:cstheme="minorHAnsi"/>
+        </w:rPr>
+        <w:t xml:space="preserve">to mark the end of the sentence, in which case the period following the number 24 is not a decimal point. </w:t>
       </w:r>
     </w:p>
     <w:p>
@@ -2600,19 +2375,11 @@
           <w:rFonts w:cstheme="minorHAnsi"/>
         </w:rPr>
       </w:pPr>
-      <w:proofErr w:type="gramStart"/>
-      <w:r>
-        <w:rPr>
-          <w:rFonts w:cstheme="minorHAnsi"/>
-        </w:rPr>
-        <w:t>to</w:t>
-      </w:r>
-      <w:proofErr w:type="gramEnd"/>
-      <w:r>
-        <w:rPr>
-          <w:rFonts w:cstheme="minorHAnsi"/>
-        </w:rPr>
-        <w:t xml:space="preserve"> show contractions (places where letters have been left out of words) in doesn’t. </w:t>
+      <w:r>
+        <w:rPr>
+          <w:rFonts w:cstheme="minorHAnsi"/>
+        </w:rPr>
+        <w:t xml:space="preserve">to show contractions (places where letters have been left out of words) in doesn’t. </w:t>
       </w:r>
     </w:p>
     <w:p>
@@ -2642,45 +2409,14 @@
           <w:shd w:val="clear" w:color="auto" w:fill="FFFFFF"/>
         </w:rPr>
       </w:pPr>
-      <w:proofErr w:type="spellStart"/>
-      <w:r>
-        <w:rPr>
-          <w:rStyle w:val="Strong"/>
-          <w:rFonts w:cstheme="minorHAnsi"/>
-          <w:b w:val="0"/>
-          <w:shd w:val="clear" w:color="auto" w:fill="FFFFFF"/>
-        </w:rPr>
-        <w:t>word_tokenize</w:t>
-      </w:r>
-      <w:proofErr w:type="spellEnd"/>
-      <w:r>
-        <w:rPr>
-          <w:rStyle w:val="Strong"/>
-          <w:rFonts w:cstheme="minorHAnsi"/>
-          <w:b w:val="0"/>
-          <w:shd w:val="clear" w:color="auto" w:fill="FFFFFF"/>
-        </w:rPr>
-        <w:t>('''</w:t>
-      </w:r>
-      <w:proofErr w:type="spellStart"/>
-      <w:r>
-        <w:rPr>
-          <w:rStyle w:val="Strong"/>
-          <w:rFonts w:cstheme="minorHAnsi"/>
-          <w:b w:val="0"/>
-          <w:shd w:val="clear" w:color="auto" w:fill="FFFFFF"/>
-        </w:rPr>
-        <w:t>Clairson</w:t>
-      </w:r>
-      <w:proofErr w:type="spellEnd"/>
-      <w:r>
-        <w:rPr>
-          <w:rStyle w:val="Strong"/>
-          <w:rFonts w:cstheme="minorHAnsi"/>
-          <w:b w:val="0"/>
-          <w:shd w:val="clear" w:color="auto" w:fill="FFFFFF"/>
-        </w:rPr>
-        <w:t xml:space="preserve"> International Corp. said it expects to report a net loss for its second quarter ended March</w:t>
+      <w:r>
+        <w:rPr>
+          <w:rStyle w:val="Strong"/>
+          <w:rFonts w:cstheme="minorHAnsi"/>
+          <w:b w:val="0"/>
+          <w:shd w:val="clear" w:color="auto" w:fill="FFFFFF"/>
+        </w:rPr>
+        <w:t>word_tokenize('''Clairson International Corp. said it expects to report a net loss for its second quarter ended March</w:t>
       </w:r>
       <w:r>
         <w:rPr>
@@ -2717,6 +2453,26 @@
           <w:shd w:val="clear" w:color="auto" w:fill="FFFFFF"/>
         </w:rPr>
         <w:t>79 cents a share, for its year ending Sept. 24.''')</w:t>
+      </w:r>
+    </w:p>
+    <w:p>
+      <w:pPr>
+        <w:spacing w:after="0"/>
+        <w:rPr>
+          <w:rStyle w:val="Strong"/>
+          <w:rFonts w:cstheme="minorHAnsi"/>
+          <w:b w:val="0"/>
+          <w:shd w:val="clear" w:color="auto" w:fill="FFFFFF"/>
+        </w:rPr>
+      </w:pPr>
+      <w:r>
+        <w:rPr>
+          <w:rStyle w:val="Strong"/>
+          <w:rFonts w:cstheme="minorHAnsi"/>
+          <w:b w:val="0"/>
+          <w:shd w:val="clear" w:color="auto" w:fill="FFFFFF"/>
+        </w:rPr>
+        <w:t>Based on the requirement, it may be required to split the text as sentence or word as tokens.</w:t>
       </w:r>
     </w:p>
     <w:p>
@@ -2770,57 +2526,7 @@
           <w:szCs w:val="21"/>
           <w:shd w:val="clear" w:color="auto" w:fill="FFFFFF"/>
         </w:rPr>
-        <w:t>The tweets</w:t>
-      </w:r>
-      <w:r>
-        <w:rPr>
-          <w:rFonts w:ascii="Arial" w:hAnsi="Arial" w:cs="Arial"/>
-          <w:color w:val="3C4043"/>
-          <w:sz w:val="21"/>
-          <w:szCs w:val="21"/>
-          <w:shd w:val="clear" w:color="auto" w:fill="FFFFFF"/>
-        </w:rPr>
-        <w:t xml:space="preserve"> </w:t>
-      </w:r>
-      <w:r>
-        <w:rPr>
-          <w:rFonts w:ascii="Arial" w:hAnsi="Arial" w:cs="Arial"/>
-          <w:color w:val="3C4043"/>
-          <w:sz w:val="21"/>
-          <w:szCs w:val="21"/>
-          <w:shd w:val="clear" w:color="auto" w:fill="FFFFFF"/>
-        </w:rPr>
-        <w:t>have been pulled from Twitter</w:t>
-      </w:r>
-      <w:r>
-        <w:rPr>
-          <w:rFonts w:ascii="Arial" w:hAnsi="Arial" w:cs="Arial"/>
-          <w:color w:val="3C4043"/>
-          <w:sz w:val="21"/>
-          <w:szCs w:val="21"/>
-          <w:shd w:val="clear" w:color="auto" w:fill="FFFFFF"/>
-        </w:rPr>
-        <w:t xml:space="preserve"> during Covid-19 breakout</w:t>
-      </w:r>
-      <w:r>
-        <w:rPr>
-          <w:rFonts w:ascii="Arial" w:hAnsi="Arial" w:cs="Arial"/>
-          <w:color w:val="3C4043"/>
-          <w:sz w:val="21"/>
-          <w:szCs w:val="21"/>
-          <w:shd w:val="clear" w:color="auto" w:fill="FFFFFF"/>
-        </w:rPr>
-        <w:t xml:space="preserve"> </w:t>
-      </w:r>
-      <w:r>
-        <w:rPr>
-          <w:rFonts w:ascii="Arial" w:hAnsi="Arial" w:cs="Arial"/>
-          <w:color w:val="3C4043"/>
-          <w:sz w:val="21"/>
-          <w:szCs w:val="21"/>
-          <w:shd w:val="clear" w:color="auto" w:fill="FFFFFF"/>
-        </w:rPr>
-        <w:t>and the tweets are manually labelled. T</w:t>
+        <w:t>The tweets have been pulled from Twitter during Covid-19 breakout and the tweets are manually labelled. T</w:t>
       </w:r>
       <w:r>
         <w:rPr>
@@ -2925,51 +2631,7 @@
           <w:szCs w:val="21"/>
           <w:lang w:eastAsia="en-IN"/>
         </w:rPr>
-        <w:t xml:space="preserve">Dataset source: </w:t>
-      </w:r>
-      <w:proofErr w:type="spellStart"/>
-      <w:r>
-        <w:rPr>
-          <w:rFonts w:ascii="Helvetica" w:eastAsia="Times New Roman" w:hAnsi="Helvetica" w:cs="Times New Roman"/>
-          <w:color w:val="000000"/>
-          <w:sz w:val="21"/>
-          <w:szCs w:val="21"/>
-          <w:lang w:eastAsia="en-IN"/>
-        </w:rPr>
-        <w:t>kaggle</w:t>
-      </w:r>
-      <w:proofErr w:type="spellEnd"/>
-      <w:r>
-        <w:rPr>
-          <w:rFonts w:ascii="Helvetica" w:eastAsia="Times New Roman" w:hAnsi="Helvetica" w:cs="Times New Roman"/>
-          <w:color w:val="000000"/>
-          <w:sz w:val="21"/>
-          <w:szCs w:val="21"/>
-          <w:lang w:eastAsia="en-IN"/>
-        </w:rPr>
-        <w:t xml:space="preserve"> </w:t>
-      </w:r>
-      <w:proofErr w:type="spellStart"/>
-      <w:r>
-        <w:rPr>
-          <w:rFonts w:ascii="Helvetica" w:eastAsia="Times New Roman" w:hAnsi="Helvetica" w:cs="Times New Roman"/>
-          <w:color w:val="000000"/>
-          <w:sz w:val="21"/>
-          <w:szCs w:val="21"/>
-          <w:lang w:eastAsia="en-IN"/>
-        </w:rPr>
-        <w:t>covid</w:t>
-      </w:r>
-      <w:proofErr w:type="spellEnd"/>
-      <w:r>
-        <w:rPr>
-          <w:rFonts w:ascii="Helvetica" w:eastAsia="Times New Roman" w:hAnsi="Helvetica" w:cs="Times New Roman"/>
-          <w:color w:val="000000"/>
-          <w:sz w:val="21"/>
-          <w:szCs w:val="21"/>
-          <w:lang w:eastAsia="en-IN"/>
-        </w:rPr>
-        <w:t xml:space="preserve"> tweets </w:t>
+        <w:t>Dataset source: kaggle covid tweets </w:t>
       </w:r>
       <w:hyperlink r:id="rId7" w:tgtFrame="_blank" w:history="1">
         <w:r>
@@ -2981,20 +2643,7 @@
             <w:u w:val="single"/>
             <w:lang w:eastAsia="en-IN"/>
           </w:rPr>
-          <w:t>lin</w:t>
-        </w:r>
-        <w:bookmarkStart w:id="0" w:name="_GoBack"/>
-        <w:bookmarkEnd w:id="0"/>
-        <w:r>
-          <w:rPr>
-            <w:rFonts w:ascii="Helvetica" w:eastAsia="Times New Roman" w:hAnsi="Helvetica" w:cs="Times New Roman"/>
-            <w:color w:val="296EAA"/>
-            <w:sz w:val="21"/>
-            <w:szCs w:val="21"/>
-            <w:u w:val="single"/>
-            <w:lang w:eastAsia="en-IN"/>
-          </w:rPr>
-          <w:t>k</w:t>
+          <w:t>link</w:t>
         </w:r>
       </w:hyperlink>
     </w:p>
@@ -3024,6 +2673,19 @@
         </w:rPr>
         <w:t>Total 11,663 tweets with positive and negative labels</w:t>
       </w:r>
+    </w:p>
+    <w:p>
+      <w:pPr>
+        <w:shd w:val="clear" w:color="auto" w:fill="FFFFFF"/>
+        <w:spacing w:before="100" w:beforeAutospacing="1" w:after="100" w:afterAutospacing="1" w:line="240" w:lineRule="auto"/>
+        <w:rPr>
+          <w:rFonts w:ascii="Helvetica" w:eastAsia="Times New Roman" w:hAnsi="Helvetica" w:cs="Times New Roman"/>
+          <w:color w:val="000000"/>
+          <w:sz w:val="21"/>
+          <w:szCs w:val="21"/>
+          <w:lang w:eastAsia="en-IN"/>
+        </w:rPr>
+      </w:pPr>
     </w:p>
     <w:p>
       <w:pPr>
@@ -3048,7 +2710,7 @@
 </file>
 
 <file path=word/numbering.xml><?xml version="1.0" encoding="utf-8"?>
-<w:numbering xmlns:wpc="http://schemas.microsoft.com/office/word/2010/wordprocessingCanvas" xmlns:mc="http://schemas.openxmlformats.org/markup-compatibility/2006" xmlns:o="urn:schemas-microsoft-com:office:office" xmlns:r="http://schemas.openxmlformats.org/officeDocument/2006/relationships" xmlns:m="http://schemas.openxmlformats.org/officeDocument/2006/math" xmlns:v="urn:schemas-microsoft-com:vml" xmlns:wp14="http://schemas.microsoft.com/office/word/2010/wordprocessingDrawing" xmlns:wp="http://schemas.openxmlformats.org/drawingml/2006/wordprocessingDrawing" xmlns:w10="urn:schemas-microsoft-com:office:word" xmlns:w="http://schemas.openxmlformats.org/wordprocessingml/2006/main" xmlns:w14="http://schemas.microsoft.com/office/word/2010/wordml" xmlns:w15="http://schemas.microsoft.com/office/word/2012/wordml" xmlns:wpg="http://schemas.microsoft.com/office/word/2010/wordprocessingGroup" xmlns:wpi="http://schemas.microsoft.com/office/word/2010/wordprocessingInk" xmlns:wne="http://schemas.microsoft.com/office/word/2006/wordml" xmlns:wps="http://schemas.microsoft.com/office/word/2010/wordprocessingShape" mc:Ignorable="w14 w15 wp14">
+<w:numbering xmlns:wpc="http://schemas.microsoft.com/office/word/2010/wordprocessingCanvas" xmlns:cx="http://schemas.microsoft.com/office/drawing/2014/chartex" xmlns:cx1="http://schemas.microsoft.com/office/drawing/2015/9/8/chartex" xmlns:cx2="http://schemas.microsoft.com/office/drawing/2015/10/21/chartex" xmlns:cx3="http://schemas.microsoft.com/office/drawing/2016/5/9/chartex" xmlns:cx4="http://schemas.microsoft.com/office/drawing/2016/5/10/chartex" xmlns:cx5="http://schemas.microsoft.com/office/drawing/2016/5/11/chartex" xmlns:cx6="http://schemas.microsoft.com/office/drawing/2016/5/12/chartex" xmlns:cx7="http://schemas.microsoft.com/office/drawing/2016/5/13/chartex" xmlns:cx8="http://schemas.microsoft.com/office/drawing/2016/5/14/chartex" xmlns:mc="http://schemas.openxmlformats.org/markup-compatibility/2006" xmlns:aink="http://schemas.microsoft.com/office/drawing/2016/ink" xmlns:am3d="http://schemas.microsoft.com/office/drawing/2017/model3d" xmlns:o="urn:schemas-microsoft-com:office:office" xmlns:oel="http://schemas.microsoft.com/office/2019/extlst" xmlns:r="http://schemas.openxmlformats.org/officeDocument/2006/relationships" xmlns:m="http://schemas.openxmlformats.org/officeDocument/2006/math" xmlns:v="urn:schemas-microsoft-com:vml" xmlns:wp14="http://schemas.microsoft.com/office/word/2010/wordprocessingDrawing" xmlns:wp="http://schemas.openxmlformats.org/drawingml/2006/wordprocessingDrawing" xmlns:w10="urn:schemas-microsoft-com:office:word" xmlns:w="http://schemas.openxmlformats.org/wordprocessingml/2006/main" xmlns:w14="http://schemas.microsoft.com/office/word/2010/wordml" xmlns:w15="http://schemas.microsoft.com/office/word/2012/wordml" xmlns:w16cex="http://schemas.microsoft.com/office/word/2018/wordml/cex" xmlns:w16cid="http://schemas.microsoft.com/office/word/2016/wordml/cid" xmlns:w16="http://schemas.microsoft.com/office/word/2018/wordml" xmlns:w16du="http://schemas.microsoft.com/office/word/2023/wordml/word16du" xmlns:w16sdtdh="http://schemas.microsoft.com/office/word/2020/wordml/sdtdatahash" xmlns:w16se="http://schemas.microsoft.com/office/word/2015/wordml/symex" xmlns:wpg="http://schemas.microsoft.com/office/word/2010/wordprocessingGroup" xmlns:wpi="http://schemas.microsoft.com/office/word/2010/wordprocessingInk" xmlns:wne="http://schemas.microsoft.com/office/word/2006/wordml" xmlns:wps="http://schemas.microsoft.com/office/word/2010/wordprocessingShape" mc:Ignorable="w14 w15 w16se w16cid w16 w16cex w16sdtdh w16du wp14">
   <w:abstractNum w:abstractNumId="0" w15:restartNumberingAfterBreak="0">
     <w:nsid w:val="03EF0661"/>
     <w:multiLevelType w:val="multilevel"/>
@@ -4792,56 +4454,56 @@
       </w:rPr>
     </w:lvl>
   </w:abstractNum>
-  <w:num w:numId="1">
+  <w:num w:numId="1" w16cid:durableId="339701352">
     <w:abstractNumId w:val="3"/>
   </w:num>
-  <w:num w:numId="2">
+  <w:num w:numId="2" w16cid:durableId="177618121">
     <w:abstractNumId w:val="2"/>
   </w:num>
-  <w:num w:numId="3">
+  <w:num w:numId="3" w16cid:durableId="1558277068">
     <w:abstractNumId w:val="11"/>
   </w:num>
-  <w:num w:numId="4">
+  <w:num w:numId="4" w16cid:durableId="2095203761">
     <w:abstractNumId w:val="7"/>
   </w:num>
-  <w:num w:numId="5">
+  <w:num w:numId="5" w16cid:durableId="1361204274">
     <w:abstractNumId w:val="9"/>
   </w:num>
-  <w:num w:numId="6">
+  <w:num w:numId="6" w16cid:durableId="1910577944">
     <w:abstractNumId w:val="13"/>
   </w:num>
-  <w:num w:numId="7">
+  <w:num w:numId="7" w16cid:durableId="224532121">
     <w:abstractNumId w:val="6"/>
   </w:num>
-  <w:num w:numId="8">
+  <w:num w:numId="8" w16cid:durableId="1331324938">
     <w:abstractNumId w:val="8"/>
   </w:num>
-  <w:num w:numId="9">
+  <w:num w:numId="9" w16cid:durableId="381944141">
     <w:abstractNumId w:val="14"/>
   </w:num>
-  <w:num w:numId="10">
+  <w:num w:numId="10" w16cid:durableId="1256133211">
     <w:abstractNumId w:val="5"/>
   </w:num>
-  <w:num w:numId="11">
+  <w:num w:numId="11" w16cid:durableId="799879503">
     <w:abstractNumId w:val="12"/>
   </w:num>
-  <w:num w:numId="12">
+  <w:num w:numId="12" w16cid:durableId="988512126">
     <w:abstractNumId w:val="10"/>
   </w:num>
-  <w:num w:numId="13">
+  <w:num w:numId="13" w16cid:durableId="1932739354">
     <w:abstractNumId w:val="1"/>
   </w:num>
-  <w:num w:numId="14">
+  <w:num w:numId="14" w16cid:durableId="1603997104">
     <w:abstractNumId w:val="4"/>
   </w:num>
-  <w:num w:numId="15">
+  <w:num w:numId="15" w16cid:durableId="1517578068">
     <w:abstractNumId w:val="0"/>
   </w:num>
 </w:numbering>
 </file>
 
 <file path=word/styles.xml><?xml version="1.0" encoding="utf-8"?>
-<w:styles xmlns:mc="http://schemas.openxmlformats.org/markup-compatibility/2006" xmlns:r="http://schemas.openxmlformats.org/officeDocument/2006/relationships" xmlns:w="http://schemas.openxmlformats.org/wordprocessingml/2006/main" xmlns:w14="http://schemas.microsoft.com/office/word/2010/wordml" xmlns:w15="http://schemas.microsoft.com/office/word/2012/wordml" mc:Ignorable="w14 w15">
+<w:styles xmlns:mc="http://schemas.openxmlformats.org/markup-compatibility/2006" xmlns:r="http://schemas.openxmlformats.org/officeDocument/2006/relationships" xmlns:w="http://schemas.openxmlformats.org/wordprocessingml/2006/main" xmlns:w14="http://schemas.microsoft.com/office/word/2010/wordml" xmlns:w15="http://schemas.microsoft.com/office/word/2012/wordml" xmlns:w16cex="http://schemas.microsoft.com/office/word/2018/wordml/cex" xmlns:w16cid="http://schemas.microsoft.com/office/word/2016/wordml/cid" xmlns:w16="http://schemas.microsoft.com/office/word/2018/wordml" xmlns:w16du="http://schemas.microsoft.com/office/word/2023/wordml/word16du" xmlns:w16sdtdh="http://schemas.microsoft.com/office/word/2020/wordml/sdtdatahash" xmlns:w16se="http://schemas.microsoft.com/office/word/2015/wordml/symex" mc:Ignorable="w14 w15 w16se w16cid w16 w16cex w16sdtdh w16du">
   <w:docDefaults>
     <w:rPrDefault>
       <w:rPr>
@@ -4857,7 +4519,7 @@
       </w:pPr>
     </w:pPrDefault>
   </w:docDefaults>
-  <w:latentStyles w:defLockedState="0" w:defUIPriority="99" w:defSemiHidden="0" w:defUnhideWhenUsed="0" w:defQFormat="0" w:count="371">
+  <w:latentStyles w:defLockedState="0" w:defUIPriority="99" w:defSemiHidden="0" w:defUnhideWhenUsed="0" w:defQFormat="0" w:count="376">
     <w:lsdException w:name="Normal" w:uiPriority="0" w:qFormat="1"/>
     <w:lsdException w:name="heading 1" w:uiPriority="9" w:qFormat="1"/>
     <w:lsdException w:name="heading 2" w:semiHidden="1" w:uiPriority="9" w:unhideWhenUsed="1" w:qFormat="1"/>
@@ -5229,6 +4891,11 @@
     <w:lsdException w:name="List Table 5 Dark Accent 6" w:uiPriority="50"/>
     <w:lsdException w:name="List Table 6 Colorful Accent 6" w:uiPriority="51"/>
     <w:lsdException w:name="List Table 7 Colorful Accent 6" w:uiPriority="52"/>
+    <w:lsdException w:name="Mention" w:semiHidden="1" w:unhideWhenUsed="1"/>
+    <w:lsdException w:name="Smart Hyperlink" w:semiHidden="1" w:unhideWhenUsed="1"/>
+    <w:lsdException w:name="Hashtag" w:semiHidden="1" w:unhideWhenUsed="1"/>
+    <w:lsdException w:name="Unresolved Mention" w:semiHidden="1" w:unhideWhenUsed="1"/>
+    <w:lsdException w:name="Smart Link" w:semiHidden="1" w:unhideWhenUsed="1"/>
   </w:latentStyles>
   <w:style w:type="paragraph" w:default="1" w:styleId="Normal">
     <w:name w:val="Normal"/>

</xml_diff>